<commit_message>
Completed '/teamParams', fixed bug in dummy_data, made appropriate changes to API doc
</commit_message>
<xml_diff>
--- a/REST_API.docx
+++ b/REST_API.docx
@@ -632,6 +632,149 @@
               <w:t>)</w:t>
             </w:r>
           </w:p>
+          <w:p>
+            <w:pPr>
+              <w:pStyle w:val="ListParagraph"/>
+              <w:numPr>
+                <w:ilvl w:val="0"/>
+                <w:numId w:val="8"/>
+              </w:numPr>
+            </w:pPr>
+            <w:r>
+              <w:t xml:space="preserve">For every element in </w:t>
+            </w:r>
+            <w:proofErr w:type="spellStart"/>
+            <w:r>
+              <w:t>teamParams</w:t>
+            </w:r>
+            <w:proofErr w:type="spellEnd"/>
+          </w:p>
+          <w:p>
+            <w:pPr>
+              <w:pStyle w:val="ListParagraph"/>
+              <w:numPr>
+                <w:ilvl w:val="1"/>
+                <w:numId w:val="8"/>
+              </w:numPr>
+            </w:pPr>
+            <w:r>
+              <w:t>_id (Team Parameter id)</w:t>
+            </w:r>
+          </w:p>
+          <w:p>
+            <w:pPr>
+              <w:pStyle w:val="ListParagraph"/>
+              <w:numPr>
+                <w:ilvl w:val="1"/>
+                <w:numId w:val="8"/>
+              </w:numPr>
+            </w:pPr>
+            <w:proofErr w:type="spellStart"/>
+            <w:r>
+              <w:t>courseId</w:t>
+            </w:r>
+            <w:proofErr w:type="spellEnd"/>
+            <w:r>
+              <w:t xml:space="preserve"> (Id of associated course code)</w:t>
+            </w:r>
+          </w:p>
+          <w:p>
+            <w:pPr>
+              <w:pStyle w:val="ListParagraph"/>
+              <w:numPr>
+                <w:ilvl w:val="1"/>
+                <w:numId w:val="8"/>
+              </w:numPr>
+            </w:pPr>
+            <w:proofErr w:type="spellStart"/>
+            <w:r>
+              <w:t>course_code</w:t>
+            </w:r>
+            <w:proofErr w:type="spellEnd"/>
+            <w:r>
+              <w:t xml:space="preserve"> (String)</w:t>
+            </w:r>
+          </w:p>
+          <w:p>
+            <w:pPr>
+              <w:pStyle w:val="ListParagraph"/>
+              <w:numPr>
+                <w:ilvl w:val="1"/>
+                <w:numId w:val="8"/>
+              </w:numPr>
+            </w:pPr>
+            <w:proofErr w:type="spellStart"/>
+            <w:r>
+              <w:t>course_section</w:t>
+            </w:r>
+            <w:proofErr w:type="spellEnd"/>
+            <w:r>
+              <w:t xml:space="preserve"> (Char)</w:t>
+            </w:r>
+          </w:p>
+          <w:p>
+            <w:pPr>
+              <w:pStyle w:val="ListParagraph"/>
+              <w:numPr>
+                <w:ilvl w:val="1"/>
+                <w:numId w:val="8"/>
+              </w:numPr>
+            </w:pPr>
+            <w:r>
+              <w:lastRenderedPageBreak/>
+              <w:t>deadline</w:t>
+            </w:r>
+          </w:p>
+          <w:p>
+            <w:pPr>
+              <w:pStyle w:val="ListParagraph"/>
+              <w:numPr>
+                <w:ilvl w:val="1"/>
+                <w:numId w:val="8"/>
+              </w:numPr>
+            </w:pPr>
+            <w:proofErr w:type="spellStart"/>
+            <w:r>
+              <w:t>maximumNumberOfStudents</w:t>
+            </w:r>
+            <w:proofErr w:type="spellEnd"/>
+            <w:r>
+              <w:t xml:space="preserve"> (</w:t>
+            </w:r>
+            <w:proofErr w:type="spellStart"/>
+            <w:r>
+              <w:t>int</w:t>
+            </w:r>
+            <w:proofErr w:type="spellEnd"/>
+            <w:r>
+              <w:t>)</w:t>
+            </w:r>
+          </w:p>
+          <w:p>
+            <w:pPr>
+              <w:pStyle w:val="ListParagraph"/>
+              <w:numPr>
+                <w:ilvl w:val="1"/>
+                <w:numId w:val="8"/>
+              </w:numPr>
+            </w:pPr>
+            <w:proofErr w:type="spellStart"/>
+            <w:r>
+              <w:t>minimumNumberOfStudents</w:t>
+            </w:r>
+            <w:proofErr w:type="spellEnd"/>
+            <w:r>
+              <w:t xml:space="preserve"> (</w:t>
+            </w:r>
+            <w:proofErr w:type="spellStart"/>
+            <w:r>
+              <w:t>int</w:t>
+            </w:r>
+            <w:proofErr w:type="spellEnd"/>
+            <w:r>
+              <w:t>)</w:t>
+            </w:r>
+          </w:p>
         </w:tc>
       </w:tr>
       <w:tr>
@@ -713,19 +856,7 @@
         </w:tc>
       </w:tr>
     </w:tbl>
-    <w:p/>
     <w:p>
-      <w:r>
-        <w:t>*/</w:t>
-      </w:r>
-      <w:proofErr w:type="spellStart"/>
-      <w:r>
-        <w:t>teamParams</w:t>
-      </w:r>
-      <w:proofErr w:type="spellEnd"/>
-      <w:r>
-        <w:t xml:space="preserve"> still needs fixing, don’t use till next commit</w:t>
-      </w:r>
       <w:bookmarkStart w:id="0" w:name="_GoBack"/>
       <w:bookmarkEnd w:id="0"/>
     </w:p>
@@ -1083,7 +1214,7 @@
   <w:abstractNum w:abstractNumId="3" w15:restartNumberingAfterBreak="0">
     <w:nsid w:val="51C06966"/>
     <w:multiLevelType w:val="hybridMultilevel"/>
-    <w:tmpl w:val="7F04198C"/>
+    <w:tmpl w:val="37808098"/>
     <w:lvl w:ilvl="0" w:tplc="04090001">
       <w:start w:val="1"/>
       <w:numFmt w:val="bullet"/>
@@ -1096,7 +1227,7 @@
         <w:rFonts w:ascii="Symbol" w:hAnsi="Symbol" w:hint="default"/>
       </w:rPr>
     </w:lvl>
-    <w:lvl w:ilvl="1" w:tplc="04090003" w:tentative="1">
+    <w:lvl w:ilvl="1" w:tplc="04090003">
       <w:start w:val="1"/>
       <w:numFmt w:val="bullet"/>
       <w:lvlText w:val="o"/>

</xml_diff>

<commit_message>
Backend Set up for : Create Team, Visualize student teams, viewincomplete teams. Updated the REST API accordingly
</commit_message>
<xml_diff>
--- a/REST_API.docx
+++ b/REST_API.docx
@@ -782,13 +782,128 @@
           <w:tcPr>
             <w:tcW w:w="1165" w:type="dxa"/>
           </w:tcPr>
-          <w:p/>
+          <w:p>
+            <w:r>
+              <w:lastRenderedPageBreak/>
+              <w:t>POST</w:t>
+            </w:r>
+          </w:p>
         </w:tc>
         <w:tc>
           <w:tcPr>
             <w:tcW w:w="2700" w:type="dxa"/>
           </w:tcPr>
-          <w:p/>
+          <w:p>
+            <w:r>
+              <w:t>/</w:t>
+            </w:r>
+            <w:proofErr w:type="spellStart"/>
+            <w:r>
+              <w:t>createTeam</w:t>
+            </w:r>
+            <w:proofErr w:type="spellEnd"/>
+          </w:p>
+        </w:tc>
+        <w:tc>
+          <w:tcPr>
+            <w:tcW w:w="4230" w:type="dxa"/>
+          </w:tcPr>
+          <w:p>
+            <w:pPr>
+              <w:pStyle w:val="ListParagraph"/>
+              <w:numPr>
+                <w:ilvl w:val="0"/>
+                <w:numId w:val="9"/>
+              </w:numPr>
+            </w:pPr>
+            <w:proofErr w:type="spellStart"/>
+            <w:r>
+              <w:t>team_param_id</w:t>
+            </w:r>
+            <w:proofErr w:type="spellEnd"/>
+          </w:p>
+          <w:p>
+            <w:pPr>
+              <w:pStyle w:val="ListParagraph"/>
+              <w:numPr>
+                <w:ilvl w:val="0"/>
+                <w:numId w:val="9"/>
+              </w:numPr>
+            </w:pPr>
+            <w:proofErr w:type="spellStart"/>
+            <w:r>
+              <w:t>team_name</w:t>
+            </w:r>
+            <w:proofErr w:type="spellEnd"/>
+          </w:p>
+          <w:p>
+            <w:pPr>
+              <w:pStyle w:val="ListParagraph"/>
+              <w:numPr>
+                <w:ilvl w:val="0"/>
+                <w:numId w:val="9"/>
+              </w:numPr>
+            </w:pPr>
+            <w:proofErr w:type="spellStart"/>
+            <w:r>
+              <w:t>team_members</w:t>
+            </w:r>
+            <w:proofErr w:type="spellEnd"/>
+            <w:r>
+              <w:t xml:space="preserve"> (list of student usernames)</w:t>
+            </w:r>
+          </w:p>
+        </w:tc>
+        <w:tc>
+          <w:tcPr>
+            <w:tcW w:w="5310" w:type="dxa"/>
+          </w:tcPr>
+          <w:p>
+            <w:pPr>
+              <w:pStyle w:val="ListParagraph"/>
+              <w:numPr>
+                <w:ilvl w:val="0"/>
+                <w:numId w:val="9"/>
+              </w:numPr>
+            </w:pPr>
+            <w:r>
+              <w:t>status</w:t>
+            </w:r>
+          </w:p>
+          <w:p>
+            <w:pPr>
+              <w:pStyle w:val="ListParagraph"/>
+              <w:numPr>
+                <w:ilvl w:val="0"/>
+                <w:numId w:val="9"/>
+              </w:numPr>
+            </w:pPr>
+            <w:r>
+              <w:t>message</w:t>
+            </w:r>
+          </w:p>
+        </w:tc>
+      </w:tr>
+      <w:tr>
+        <w:tc>
+          <w:tcPr>
+            <w:tcW w:w="1165" w:type="dxa"/>
+          </w:tcPr>
+          <w:p>
+            <w:r>
+              <w:t>GET</w:t>
+            </w:r>
+          </w:p>
+        </w:tc>
+        <w:tc>
+          <w:tcPr>
+            <w:tcW w:w="2700" w:type="dxa"/>
+          </w:tcPr>
+          <w:p>
+            <w:r>
+              <w:t>/teams</w:t>
+            </w:r>
+          </w:p>
         </w:tc>
         <w:tc>
           <w:tcPr>
@@ -800,7 +915,209 @@
           <w:tcPr>
             <w:tcW w:w="5310" w:type="dxa"/>
           </w:tcPr>
-          <w:p/>
+          <w:p>
+            <w:pPr>
+              <w:pStyle w:val="ListParagraph"/>
+              <w:numPr>
+                <w:ilvl w:val="0"/>
+                <w:numId w:val="10"/>
+              </w:numPr>
+            </w:pPr>
+            <w:r>
+              <w:t>status</w:t>
+            </w:r>
+          </w:p>
+          <w:p>
+            <w:pPr>
+              <w:pStyle w:val="ListParagraph"/>
+              <w:numPr>
+                <w:ilvl w:val="0"/>
+                <w:numId w:val="10"/>
+              </w:numPr>
+            </w:pPr>
+            <w:r>
+              <w:t>teams (list of teams)</w:t>
+            </w:r>
+          </w:p>
+          <w:p>
+            <w:pPr>
+              <w:pStyle w:val="ListParagraph"/>
+              <w:numPr>
+                <w:ilvl w:val="0"/>
+                <w:numId w:val="10"/>
+              </w:numPr>
+            </w:pPr>
+            <w:r>
+              <w:t>For every team in teams</w:t>
+            </w:r>
+          </w:p>
+          <w:p>
+            <w:pPr>
+              <w:pStyle w:val="ListParagraph"/>
+              <w:numPr>
+                <w:ilvl w:val="1"/>
+                <w:numId w:val="10"/>
+              </w:numPr>
+            </w:pPr>
+            <w:r>
+              <w:t>_id (team Id)</w:t>
+            </w:r>
+          </w:p>
+          <w:p>
+            <w:pPr>
+              <w:pStyle w:val="ListParagraph"/>
+              <w:numPr>
+                <w:ilvl w:val="1"/>
+                <w:numId w:val="10"/>
+              </w:numPr>
+            </w:pPr>
+            <w:proofErr w:type="spellStart"/>
+            <w:r>
+              <w:t>dateOfCreation</w:t>
+            </w:r>
+            <w:proofErr w:type="spellEnd"/>
+            <w:r>
+              <w:t xml:space="preserve"> (MM/DD/YY HH:MM:SS)</w:t>
+            </w:r>
+          </w:p>
+          <w:p>
+            <w:pPr>
+              <w:pStyle w:val="ListParagraph"/>
+              <w:numPr>
+                <w:ilvl w:val="1"/>
+                <w:numId w:val="10"/>
+              </w:numPr>
+            </w:pPr>
+            <w:proofErr w:type="spellStart"/>
+            <w:r>
+              <w:t>liason</w:t>
+            </w:r>
+            <w:proofErr w:type="spellEnd"/>
+            <w:r>
+              <w:t xml:space="preserve"> (currently </w:t>
+            </w:r>
+            <w:proofErr w:type="spellStart"/>
+            <w:r>
+              <w:t>bs</w:t>
+            </w:r>
+            <w:proofErr w:type="spellEnd"/>
+            <w:r>
+              <w:t>)</w:t>
+            </w:r>
+          </w:p>
+          <w:p>
+            <w:pPr>
+              <w:pStyle w:val="ListParagraph"/>
+              <w:numPr>
+                <w:ilvl w:val="1"/>
+                <w:numId w:val="10"/>
+              </w:numPr>
+            </w:pPr>
+            <w:proofErr w:type="spellStart"/>
+            <w:r>
+              <w:t>requestedMembers</w:t>
+            </w:r>
+            <w:proofErr w:type="spellEnd"/>
+            <w:r>
+              <w:t xml:space="preserve"> (list of student usernames)</w:t>
+            </w:r>
+          </w:p>
+          <w:p>
+            <w:pPr>
+              <w:pStyle w:val="ListParagraph"/>
+              <w:numPr>
+                <w:ilvl w:val="1"/>
+                <w:numId w:val="10"/>
+              </w:numPr>
+            </w:pPr>
+            <w:r>
+              <w:t>status</w:t>
+            </w:r>
+          </w:p>
+          <w:p>
+            <w:pPr>
+              <w:pStyle w:val="ListParagraph"/>
+              <w:numPr>
+                <w:ilvl w:val="1"/>
+                <w:numId w:val="10"/>
+              </w:numPr>
+            </w:pPr>
+            <w:proofErr w:type="spellStart"/>
+            <w:r>
+              <w:t>teamMembers</w:t>
+            </w:r>
+            <w:proofErr w:type="spellEnd"/>
+            <w:r>
+              <w:t xml:space="preserve"> (list of student usernames)</w:t>
+            </w:r>
+          </w:p>
+          <w:p>
+            <w:pPr>
+              <w:pStyle w:val="ListParagraph"/>
+              <w:numPr>
+                <w:ilvl w:val="1"/>
+                <w:numId w:val="10"/>
+              </w:numPr>
+            </w:pPr>
+            <w:proofErr w:type="spellStart"/>
+            <w:r>
+              <w:t>teamName</w:t>
+            </w:r>
+            <w:proofErr w:type="spellEnd"/>
+            <w:r>
+              <w:t xml:space="preserve"> (String)</w:t>
+            </w:r>
+          </w:p>
+          <w:p>
+            <w:pPr>
+              <w:pStyle w:val="ListParagraph"/>
+              <w:numPr>
+                <w:ilvl w:val="1"/>
+                <w:numId w:val="10"/>
+              </w:numPr>
+            </w:pPr>
+            <w:proofErr w:type="spellStart"/>
+            <w:r>
+              <w:t>teamParamId</w:t>
+            </w:r>
+            <w:proofErr w:type="spellEnd"/>
+            <w:r>
+              <w:t xml:space="preserve"> (id of associated team </w:t>
+            </w:r>
+            <w:proofErr w:type="spellStart"/>
+            <w:r>
+              <w:t>Param</w:t>
+            </w:r>
+            <w:proofErr w:type="spellEnd"/>
+            <w:r>
+              <w:t>)</w:t>
+            </w:r>
+          </w:p>
+          <w:p>
+            <w:pPr>
+              <w:pStyle w:val="ListParagraph"/>
+              <w:numPr>
+                <w:ilvl w:val="1"/>
+                <w:numId w:val="10"/>
+              </w:numPr>
+            </w:pPr>
+            <w:proofErr w:type="spellStart"/>
+            <w:r>
+              <w:t>teamSize</w:t>
+            </w:r>
+            <w:proofErr w:type="spellEnd"/>
+            <w:r>
+              <w:t xml:space="preserve"> (</w:t>
+            </w:r>
+            <w:proofErr w:type="spellStart"/>
+            <w:r>
+              <w:t>int</w:t>
+            </w:r>
+            <w:proofErr w:type="spellEnd"/>
+            <w:r>
+              <w:t>)</w:t>
+            </w:r>
+          </w:p>
         </w:tc>
       </w:tr>
       <w:tr>
@@ -808,13 +1125,26 @@
           <w:tcPr>
             <w:tcW w:w="1165" w:type="dxa"/>
           </w:tcPr>
-          <w:p/>
+          <w:p>
+            <w:r>
+              <w:t>GET</w:t>
+            </w:r>
+          </w:p>
         </w:tc>
         <w:tc>
           <w:tcPr>
             <w:tcW w:w="2700" w:type="dxa"/>
           </w:tcPr>
-          <w:p/>
+          <w:p>
+            <w:r>
+              <w:t>/</w:t>
+            </w:r>
+            <w:proofErr w:type="spellStart"/>
+            <w:r>
+              <w:t>incompleteTeams</w:t>
+            </w:r>
+            <w:proofErr w:type="spellEnd"/>
+          </w:p>
         </w:tc>
         <w:tc>
           <w:tcPr>
@@ -826,33 +1156,203 @@
           <w:tcPr>
             <w:tcW w:w="5310" w:type="dxa"/>
           </w:tcPr>
-          <w:p/>
-        </w:tc>
-      </w:tr>
-      <w:tr>
-        <w:tc>
-          <w:tcPr>
-            <w:tcW w:w="1165" w:type="dxa"/>
-          </w:tcPr>
-          <w:p/>
-        </w:tc>
-        <w:tc>
-          <w:tcPr>
-            <w:tcW w:w="2700" w:type="dxa"/>
-          </w:tcPr>
-          <w:p/>
-        </w:tc>
-        <w:tc>
-          <w:tcPr>
-            <w:tcW w:w="4230" w:type="dxa"/>
-          </w:tcPr>
-          <w:p/>
-        </w:tc>
-        <w:tc>
-          <w:tcPr>
-            <w:tcW w:w="5310" w:type="dxa"/>
-          </w:tcPr>
-          <w:p/>
+          <w:p>
+            <w:pPr>
+              <w:pStyle w:val="ListParagraph"/>
+              <w:numPr>
+                <w:ilvl w:val="0"/>
+                <w:numId w:val="10"/>
+              </w:numPr>
+            </w:pPr>
+            <w:r>
+              <w:t>status</w:t>
+            </w:r>
+          </w:p>
+          <w:p>
+            <w:pPr>
+              <w:pStyle w:val="ListParagraph"/>
+              <w:numPr>
+                <w:ilvl w:val="0"/>
+                <w:numId w:val="10"/>
+              </w:numPr>
+            </w:pPr>
+            <w:r>
+              <w:t>teams (list of teams)</w:t>
+            </w:r>
+          </w:p>
+          <w:p>
+            <w:pPr>
+              <w:pStyle w:val="ListParagraph"/>
+              <w:numPr>
+                <w:ilvl w:val="0"/>
+                <w:numId w:val="10"/>
+              </w:numPr>
+            </w:pPr>
+            <w:r>
+              <w:t>For every team in teams</w:t>
+            </w:r>
+          </w:p>
+          <w:p>
+            <w:pPr>
+              <w:pStyle w:val="ListParagraph"/>
+              <w:numPr>
+                <w:ilvl w:val="1"/>
+                <w:numId w:val="10"/>
+              </w:numPr>
+            </w:pPr>
+            <w:r>
+              <w:t>_id (team Id)</w:t>
+            </w:r>
+          </w:p>
+          <w:p>
+            <w:pPr>
+              <w:pStyle w:val="ListParagraph"/>
+              <w:numPr>
+                <w:ilvl w:val="1"/>
+                <w:numId w:val="10"/>
+              </w:numPr>
+            </w:pPr>
+            <w:proofErr w:type="spellStart"/>
+            <w:r>
+              <w:t>dateOfCreation</w:t>
+            </w:r>
+            <w:proofErr w:type="spellEnd"/>
+            <w:r>
+              <w:t xml:space="preserve"> (MM/DD/YY HH:MM:SS)</w:t>
+            </w:r>
+          </w:p>
+          <w:p>
+            <w:pPr>
+              <w:pStyle w:val="ListParagraph"/>
+              <w:numPr>
+                <w:ilvl w:val="1"/>
+                <w:numId w:val="10"/>
+              </w:numPr>
+            </w:pPr>
+            <w:proofErr w:type="spellStart"/>
+            <w:r>
+              <w:t>liason</w:t>
+            </w:r>
+            <w:proofErr w:type="spellEnd"/>
+            <w:r>
+              <w:t xml:space="preserve"> (currently </w:t>
+            </w:r>
+            <w:proofErr w:type="spellStart"/>
+            <w:r>
+              <w:t>bs</w:t>
+            </w:r>
+            <w:proofErr w:type="spellEnd"/>
+            <w:r>
+              <w:t>)</w:t>
+            </w:r>
+          </w:p>
+          <w:p>
+            <w:pPr>
+              <w:pStyle w:val="ListParagraph"/>
+              <w:numPr>
+                <w:ilvl w:val="1"/>
+                <w:numId w:val="10"/>
+              </w:numPr>
+            </w:pPr>
+            <w:proofErr w:type="spellStart"/>
+            <w:r>
+              <w:t>requestedMembers</w:t>
+            </w:r>
+            <w:proofErr w:type="spellEnd"/>
+            <w:r>
+              <w:t xml:space="preserve"> (list of student usernames)</w:t>
+            </w:r>
+          </w:p>
+          <w:p>
+            <w:pPr>
+              <w:pStyle w:val="ListParagraph"/>
+              <w:numPr>
+                <w:ilvl w:val="1"/>
+                <w:numId w:val="10"/>
+              </w:numPr>
+            </w:pPr>
+            <w:r>
+              <w:t>status</w:t>
+            </w:r>
+          </w:p>
+          <w:p>
+            <w:pPr>
+              <w:pStyle w:val="ListParagraph"/>
+              <w:numPr>
+                <w:ilvl w:val="1"/>
+                <w:numId w:val="10"/>
+              </w:numPr>
+            </w:pPr>
+            <w:proofErr w:type="spellStart"/>
+            <w:r>
+              <w:t>teamMembers</w:t>
+            </w:r>
+            <w:proofErr w:type="spellEnd"/>
+            <w:r>
+              <w:t xml:space="preserve"> (list of student usernames)</w:t>
+            </w:r>
+          </w:p>
+          <w:p>
+            <w:pPr>
+              <w:pStyle w:val="ListParagraph"/>
+              <w:numPr>
+                <w:ilvl w:val="1"/>
+                <w:numId w:val="10"/>
+              </w:numPr>
+            </w:pPr>
+            <w:proofErr w:type="spellStart"/>
+            <w:r>
+              <w:t>teamName</w:t>
+            </w:r>
+            <w:proofErr w:type="spellEnd"/>
+            <w:r>
+              <w:t xml:space="preserve"> (String)</w:t>
+            </w:r>
+          </w:p>
+          <w:p>
+            <w:pPr>
+              <w:pStyle w:val="ListParagraph"/>
+              <w:numPr>
+                <w:ilvl w:val="1"/>
+                <w:numId w:val="10"/>
+              </w:numPr>
+            </w:pPr>
+            <w:proofErr w:type="spellStart"/>
+            <w:r>
+              <w:lastRenderedPageBreak/>
+              <w:t>teamParamId</w:t>
+            </w:r>
+            <w:proofErr w:type="spellEnd"/>
+            <w:r>
+              <w:t xml:space="preserve"> (id of associated team </w:t>
+            </w:r>
+            <w:proofErr w:type="spellStart"/>
+            <w:r>
+              <w:t>Param</w:t>
+            </w:r>
+            <w:proofErr w:type="spellEnd"/>
+            <w:r>
+              <w:t>)</w:t>
+            </w:r>
+          </w:p>
+          <w:p>
+            <w:proofErr w:type="spellStart"/>
+            <w:r>
+              <w:t>teamSize</w:t>
+            </w:r>
+            <w:proofErr w:type="spellEnd"/>
+            <w:r>
+              <w:t xml:space="preserve"> (</w:t>
+            </w:r>
+            <w:proofErr w:type="spellStart"/>
+            <w:r>
+              <w:t>int</w:t>
+            </w:r>
+            <w:proofErr w:type="spellEnd"/>
+            <w:r>
+              <w:t>)</w:t>
+            </w:r>
+          </w:p>
         </w:tc>
       </w:tr>
     </w:tbl>
@@ -1099,6 +1599,232 @@
     </w:lvl>
   </w:abstractNum>
   <w:abstractNum w:abstractNumId="2" w15:restartNumberingAfterBreak="0">
+    <w:nsid w:val="222F2E1F"/>
+    <w:multiLevelType w:val="hybridMultilevel"/>
+    <w:tmpl w:val="90360B8C"/>
+    <w:lvl w:ilvl="0" w:tplc="04090001">
+      <w:start w:val="1"/>
+      <w:numFmt w:val="bullet"/>
+      <w:lvlText w:val=""/>
+      <w:lvlJc w:val="left"/>
+      <w:pPr>
+        <w:ind w:left="720" w:hanging="360"/>
+      </w:pPr>
+      <w:rPr>
+        <w:rFonts w:ascii="Symbol" w:hAnsi="Symbol" w:hint="default"/>
+      </w:rPr>
+    </w:lvl>
+    <w:lvl w:ilvl="1" w:tplc="04090003">
+      <w:start w:val="1"/>
+      <w:numFmt w:val="bullet"/>
+      <w:lvlText w:val="o"/>
+      <w:lvlJc w:val="left"/>
+      <w:pPr>
+        <w:ind w:left="1440" w:hanging="360"/>
+      </w:pPr>
+      <w:rPr>
+        <w:rFonts w:ascii="Courier New" w:hAnsi="Courier New" w:cs="Courier New" w:hint="default"/>
+      </w:rPr>
+    </w:lvl>
+    <w:lvl w:ilvl="2" w:tplc="04090005" w:tentative="1">
+      <w:start w:val="1"/>
+      <w:numFmt w:val="bullet"/>
+      <w:lvlText w:val=""/>
+      <w:lvlJc w:val="left"/>
+      <w:pPr>
+        <w:ind w:left="2160" w:hanging="360"/>
+      </w:pPr>
+      <w:rPr>
+        <w:rFonts w:ascii="Wingdings" w:hAnsi="Wingdings" w:hint="default"/>
+      </w:rPr>
+    </w:lvl>
+    <w:lvl w:ilvl="3" w:tplc="04090001" w:tentative="1">
+      <w:start w:val="1"/>
+      <w:numFmt w:val="bullet"/>
+      <w:lvlText w:val=""/>
+      <w:lvlJc w:val="left"/>
+      <w:pPr>
+        <w:ind w:left="2880" w:hanging="360"/>
+      </w:pPr>
+      <w:rPr>
+        <w:rFonts w:ascii="Symbol" w:hAnsi="Symbol" w:hint="default"/>
+      </w:rPr>
+    </w:lvl>
+    <w:lvl w:ilvl="4" w:tplc="04090003" w:tentative="1">
+      <w:start w:val="1"/>
+      <w:numFmt w:val="bullet"/>
+      <w:lvlText w:val="o"/>
+      <w:lvlJc w:val="left"/>
+      <w:pPr>
+        <w:ind w:left="3600" w:hanging="360"/>
+      </w:pPr>
+      <w:rPr>
+        <w:rFonts w:ascii="Courier New" w:hAnsi="Courier New" w:cs="Courier New" w:hint="default"/>
+      </w:rPr>
+    </w:lvl>
+    <w:lvl w:ilvl="5" w:tplc="04090005" w:tentative="1">
+      <w:start w:val="1"/>
+      <w:numFmt w:val="bullet"/>
+      <w:lvlText w:val=""/>
+      <w:lvlJc w:val="left"/>
+      <w:pPr>
+        <w:ind w:left="4320" w:hanging="360"/>
+      </w:pPr>
+      <w:rPr>
+        <w:rFonts w:ascii="Wingdings" w:hAnsi="Wingdings" w:hint="default"/>
+      </w:rPr>
+    </w:lvl>
+    <w:lvl w:ilvl="6" w:tplc="04090001" w:tentative="1">
+      <w:start w:val="1"/>
+      <w:numFmt w:val="bullet"/>
+      <w:lvlText w:val=""/>
+      <w:lvlJc w:val="left"/>
+      <w:pPr>
+        <w:ind w:left="5040" w:hanging="360"/>
+      </w:pPr>
+      <w:rPr>
+        <w:rFonts w:ascii="Symbol" w:hAnsi="Symbol" w:hint="default"/>
+      </w:rPr>
+    </w:lvl>
+    <w:lvl w:ilvl="7" w:tplc="04090003" w:tentative="1">
+      <w:start w:val="1"/>
+      <w:numFmt w:val="bullet"/>
+      <w:lvlText w:val="o"/>
+      <w:lvlJc w:val="left"/>
+      <w:pPr>
+        <w:ind w:left="5760" w:hanging="360"/>
+      </w:pPr>
+      <w:rPr>
+        <w:rFonts w:ascii="Courier New" w:hAnsi="Courier New" w:cs="Courier New" w:hint="default"/>
+      </w:rPr>
+    </w:lvl>
+    <w:lvl w:ilvl="8" w:tplc="04090005" w:tentative="1">
+      <w:start w:val="1"/>
+      <w:numFmt w:val="bullet"/>
+      <w:lvlText w:val=""/>
+      <w:lvlJc w:val="left"/>
+      <w:pPr>
+        <w:ind w:left="6480" w:hanging="360"/>
+      </w:pPr>
+      <w:rPr>
+        <w:rFonts w:ascii="Wingdings" w:hAnsi="Wingdings" w:hint="default"/>
+      </w:rPr>
+    </w:lvl>
+  </w:abstractNum>
+  <w:abstractNum w:abstractNumId="3" w15:restartNumberingAfterBreak="0">
+    <w:nsid w:val="22B76C5C"/>
+    <w:multiLevelType w:val="hybridMultilevel"/>
+    <w:tmpl w:val="1B0C1762"/>
+    <w:lvl w:ilvl="0" w:tplc="04090001">
+      <w:start w:val="1"/>
+      <w:numFmt w:val="bullet"/>
+      <w:lvlText w:val=""/>
+      <w:lvlJc w:val="left"/>
+      <w:pPr>
+        <w:ind w:left="720" w:hanging="360"/>
+      </w:pPr>
+      <w:rPr>
+        <w:rFonts w:ascii="Symbol" w:hAnsi="Symbol" w:hint="default"/>
+      </w:rPr>
+    </w:lvl>
+    <w:lvl w:ilvl="1" w:tplc="04090003" w:tentative="1">
+      <w:start w:val="1"/>
+      <w:numFmt w:val="bullet"/>
+      <w:lvlText w:val="o"/>
+      <w:lvlJc w:val="left"/>
+      <w:pPr>
+        <w:ind w:left="1440" w:hanging="360"/>
+      </w:pPr>
+      <w:rPr>
+        <w:rFonts w:ascii="Courier New" w:hAnsi="Courier New" w:cs="Courier New" w:hint="default"/>
+      </w:rPr>
+    </w:lvl>
+    <w:lvl w:ilvl="2" w:tplc="04090005" w:tentative="1">
+      <w:start w:val="1"/>
+      <w:numFmt w:val="bullet"/>
+      <w:lvlText w:val=""/>
+      <w:lvlJc w:val="left"/>
+      <w:pPr>
+        <w:ind w:left="2160" w:hanging="360"/>
+      </w:pPr>
+      <w:rPr>
+        <w:rFonts w:ascii="Wingdings" w:hAnsi="Wingdings" w:hint="default"/>
+      </w:rPr>
+    </w:lvl>
+    <w:lvl w:ilvl="3" w:tplc="04090001" w:tentative="1">
+      <w:start w:val="1"/>
+      <w:numFmt w:val="bullet"/>
+      <w:lvlText w:val=""/>
+      <w:lvlJc w:val="left"/>
+      <w:pPr>
+        <w:ind w:left="2880" w:hanging="360"/>
+      </w:pPr>
+      <w:rPr>
+        <w:rFonts w:ascii="Symbol" w:hAnsi="Symbol" w:hint="default"/>
+      </w:rPr>
+    </w:lvl>
+    <w:lvl w:ilvl="4" w:tplc="04090003" w:tentative="1">
+      <w:start w:val="1"/>
+      <w:numFmt w:val="bullet"/>
+      <w:lvlText w:val="o"/>
+      <w:lvlJc w:val="left"/>
+      <w:pPr>
+        <w:ind w:left="3600" w:hanging="360"/>
+      </w:pPr>
+      <w:rPr>
+        <w:rFonts w:ascii="Courier New" w:hAnsi="Courier New" w:cs="Courier New" w:hint="default"/>
+      </w:rPr>
+    </w:lvl>
+    <w:lvl w:ilvl="5" w:tplc="04090005" w:tentative="1">
+      <w:start w:val="1"/>
+      <w:numFmt w:val="bullet"/>
+      <w:lvlText w:val=""/>
+      <w:lvlJc w:val="left"/>
+      <w:pPr>
+        <w:ind w:left="4320" w:hanging="360"/>
+      </w:pPr>
+      <w:rPr>
+        <w:rFonts w:ascii="Wingdings" w:hAnsi="Wingdings" w:hint="default"/>
+      </w:rPr>
+    </w:lvl>
+    <w:lvl w:ilvl="6" w:tplc="04090001" w:tentative="1">
+      <w:start w:val="1"/>
+      <w:numFmt w:val="bullet"/>
+      <w:lvlText w:val=""/>
+      <w:lvlJc w:val="left"/>
+      <w:pPr>
+        <w:ind w:left="5040" w:hanging="360"/>
+      </w:pPr>
+      <w:rPr>
+        <w:rFonts w:ascii="Symbol" w:hAnsi="Symbol" w:hint="default"/>
+      </w:rPr>
+    </w:lvl>
+    <w:lvl w:ilvl="7" w:tplc="04090003" w:tentative="1">
+      <w:start w:val="1"/>
+      <w:numFmt w:val="bullet"/>
+      <w:lvlText w:val="o"/>
+      <w:lvlJc w:val="left"/>
+      <w:pPr>
+        <w:ind w:left="5760" w:hanging="360"/>
+      </w:pPr>
+      <w:rPr>
+        <w:rFonts w:ascii="Courier New" w:hAnsi="Courier New" w:cs="Courier New" w:hint="default"/>
+      </w:rPr>
+    </w:lvl>
+    <w:lvl w:ilvl="8" w:tplc="04090005" w:tentative="1">
+      <w:start w:val="1"/>
+      <w:numFmt w:val="bullet"/>
+      <w:lvlText w:val=""/>
+      <w:lvlJc w:val="left"/>
+      <w:pPr>
+        <w:ind w:left="6480" w:hanging="360"/>
+      </w:pPr>
+      <w:rPr>
+        <w:rFonts w:ascii="Wingdings" w:hAnsi="Wingdings" w:hint="default"/>
+      </w:rPr>
+    </w:lvl>
+  </w:abstractNum>
+  <w:abstractNum w:abstractNumId="4" w15:restartNumberingAfterBreak="0">
     <w:nsid w:val="401F38AF"/>
     <w:multiLevelType w:val="hybridMultilevel"/>
     <w:tmpl w:val="AF92E06A"/>
@@ -1211,7 +1937,7 @@
       </w:rPr>
     </w:lvl>
   </w:abstractNum>
-  <w:abstractNum w:abstractNumId="3" w15:restartNumberingAfterBreak="0">
+  <w:abstractNum w:abstractNumId="5" w15:restartNumberingAfterBreak="0">
     <w:nsid w:val="51C06966"/>
     <w:multiLevelType w:val="hybridMultilevel"/>
     <w:tmpl w:val="37808098"/>
@@ -1324,7 +2050,7 @@
       </w:rPr>
     </w:lvl>
   </w:abstractNum>
-  <w:abstractNum w:abstractNumId="4" w15:restartNumberingAfterBreak="0">
+  <w:abstractNum w:abstractNumId="6" w15:restartNumberingAfterBreak="0">
     <w:nsid w:val="63271ACD"/>
     <w:multiLevelType w:val="hybridMultilevel"/>
     <w:tmpl w:val="EF589FF2"/>
@@ -1437,7 +2163,7 @@
       </w:rPr>
     </w:lvl>
   </w:abstractNum>
-  <w:abstractNum w:abstractNumId="5" w15:restartNumberingAfterBreak="0">
+  <w:abstractNum w:abstractNumId="7" w15:restartNumberingAfterBreak="0">
     <w:nsid w:val="653D2D59"/>
     <w:multiLevelType w:val="hybridMultilevel"/>
     <w:tmpl w:val="B90A4096"/>
@@ -1550,7 +2276,7 @@
       </w:rPr>
     </w:lvl>
   </w:abstractNum>
-  <w:abstractNum w:abstractNumId="6" w15:restartNumberingAfterBreak="0">
+  <w:abstractNum w:abstractNumId="8" w15:restartNumberingAfterBreak="0">
     <w:nsid w:val="66A05B56"/>
     <w:multiLevelType w:val="hybridMultilevel"/>
     <w:tmpl w:val="995CD7BE"/>
@@ -1663,7 +2389,7 @@
       </w:rPr>
     </w:lvl>
   </w:abstractNum>
-  <w:abstractNum w:abstractNumId="7" w15:restartNumberingAfterBreak="0">
+  <w:abstractNum w:abstractNumId="9" w15:restartNumberingAfterBreak="0">
     <w:nsid w:val="6A227B44"/>
     <w:multiLevelType w:val="hybridMultilevel"/>
     <w:tmpl w:val="5A805E72"/>
@@ -1780,25 +2506,31 @@
     <w:abstractNumId w:val="0"/>
   </w:num>
   <w:num w:numId="2">
-    <w:abstractNumId w:val="5"/>
+    <w:abstractNumId w:val="7"/>
   </w:num>
   <w:num w:numId="3">
-    <w:abstractNumId w:val="4"/>
+    <w:abstractNumId w:val="6"/>
   </w:num>
   <w:num w:numId="4">
-    <w:abstractNumId w:val="6"/>
+    <w:abstractNumId w:val="8"/>
   </w:num>
   <w:num w:numId="5">
-    <w:abstractNumId w:val="7"/>
+    <w:abstractNumId w:val="9"/>
   </w:num>
   <w:num w:numId="6">
     <w:abstractNumId w:val="1"/>
   </w:num>
   <w:num w:numId="7">
-    <w:abstractNumId w:val="2"/>
+    <w:abstractNumId w:val="4"/>
   </w:num>
   <w:num w:numId="8">
+    <w:abstractNumId w:val="5"/>
+  </w:num>
+  <w:num w:numId="9">
     <w:abstractNumId w:val="3"/>
+  </w:num>
+  <w:num w:numId="10">
+    <w:abstractNumId w:val="2"/>
   </w:num>
 </w:numbering>
 </file>

</xml_diff>

<commit_message>
Backend for Join Team use case is completed *few concerns we need to discuss
</commit_message>
<xml_diff>
--- a/REST_API.docx
+++ b/REST_API.docx
@@ -88,13 +88,8 @@
           </w:tcPr>
           <w:p>
             <w:r>
-              <w:t>/</w:t>
-            </w:r>
-            <w:proofErr w:type="spellStart"/>
-            <w:r>
-              <w:t>auth</w:t>
-            </w:r>
-            <w:proofErr w:type="spellEnd"/>
+              <w:t>/auth</w:t>
+            </w:r>
           </w:p>
         </w:tc>
         <w:tc>
@@ -1274,6 +1269,9 @@
             <w:r>
               <w:t>status</w:t>
             </w:r>
+            <w:r>
+              <w:t xml:space="preserve"> (incomplete/complete)</w:t>
+            </w:r>
           </w:p>
           <w:p>
             <w:pPr>
@@ -1336,6 +1334,13 @@
             </w:r>
           </w:p>
           <w:p>
+            <w:pPr>
+              <w:pStyle w:val="ListParagraph"/>
+              <w:numPr>
+                <w:ilvl w:val="1"/>
+                <w:numId w:val="10"/>
+              </w:numPr>
+            </w:pPr>
             <w:proofErr w:type="spellStart"/>
             <w:r>
               <w:t>teamSize</w:t>
@@ -1351,6 +1356,97 @@
             <w:proofErr w:type="spellEnd"/>
             <w:r>
               <w:t>)</w:t>
+            </w:r>
+          </w:p>
+        </w:tc>
+      </w:tr>
+      <w:tr>
+        <w:tc>
+          <w:tcPr>
+            <w:tcW w:w="1165" w:type="dxa"/>
+          </w:tcPr>
+          <w:p>
+            <w:r>
+              <w:lastRenderedPageBreak/>
+              <w:t>POST</w:t>
+            </w:r>
+          </w:p>
+        </w:tc>
+        <w:tc>
+          <w:tcPr>
+            <w:tcW w:w="2700" w:type="dxa"/>
+          </w:tcPr>
+          <w:p>
+            <w:r>
+              <w:t>/</w:t>
+            </w:r>
+            <w:proofErr w:type="spellStart"/>
+            <w:r>
+              <w:t>joinTeams</w:t>
+            </w:r>
+            <w:proofErr w:type="spellEnd"/>
+          </w:p>
+        </w:tc>
+        <w:tc>
+          <w:tcPr>
+            <w:tcW w:w="4230" w:type="dxa"/>
+          </w:tcPr>
+          <w:p>
+            <w:pPr>
+              <w:pStyle w:val="ListParagraph"/>
+              <w:numPr>
+                <w:ilvl w:val="0"/>
+                <w:numId w:val="12"/>
+              </w:numPr>
+            </w:pPr>
+            <w:r>
+              <w:t>username</w:t>
+            </w:r>
+          </w:p>
+          <w:p>
+            <w:pPr>
+              <w:pStyle w:val="ListParagraph"/>
+              <w:numPr>
+                <w:ilvl w:val="0"/>
+                <w:numId w:val="12"/>
+              </w:numPr>
+            </w:pPr>
+            <w:proofErr w:type="spellStart"/>
+            <w:r>
+              <w:t>team_ids</w:t>
+            </w:r>
+            <w:proofErr w:type="spellEnd"/>
+            <w:r>
+              <w:t xml:space="preserve"> (list of selected team ids)</w:t>
+            </w:r>
+          </w:p>
+        </w:tc>
+        <w:tc>
+          <w:tcPr>
+            <w:tcW w:w="5310" w:type="dxa"/>
+          </w:tcPr>
+          <w:p>
+            <w:pPr>
+              <w:pStyle w:val="ListParagraph"/>
+              <w:numPr>
+                <w:ilvl w:val="0"/>
+                <w:numId w:val="10"/>
+              </w:numPr>
+            </w:pPr>
+            <w:r>
+              <w:t>status</w:t>
+            </w:r>
+          </w:p>
+          <w:p>
+            <w:pPr>
+              <w:pStyle w:val="ListParagraph"/>
+              <w:numPr>
+                <w:ilvl w:val="0"/>
+                <w:numId w:val="10"/>
+              </w:numPr>
+            </w:pPr>
+            <w:r>
+              <w:t>message</w:t>
             </w:r>
           </w:p>
         </w:tc>
@@ -1601,7 +1697,7 @@
   <w:abstractNum w:abstractNumId="2" w15:restartNumberingAfterBreak="0">
     <w:nsid w:val="222F2E1F"/>
     <w:multiLevelType w:val="hybridMultilevel"/>
-    <w:tmpl w:val="90360B8C"/>
+    <w:tmpl w:val="150CE8E6"/>
     <w:lvl w:ilvl="0" w:tplc="04090001">
       <w:start w:val="1"/>
       <w:numFmt w:val="bullet"/>
@@ -1938,6 +2034,119 @@
     </w:lvl>
   </w:abstractNum>
   <w:abstractNum w:abstractNumId="5" w15:restartNumberingAfterBreak="0">
+    <w:nsid w:val="48907DE4"/>
+    <w:multiLevelType w:val="hybridMultilevel"/>
+    <w:tmpl w:val="F3C46BE0"/>
+    <w:lvl w:ilvl="0" w:tplc="04090003">
+      <w:start w:val="1"/>
+      <w:numFmt w:val="bullet"/>
+      <w:lvlText w:val="o"/>
+      <w:lvlJc w:val="left"/>
+      <w:pPr>
+        <w:ind w:left="720" w:hanging="360"/>
+      </w:pPr>
+      <w:rPr>
+        <w:rFonts w:ascii="Courier New" w:hAnsi="Courier New" w:cs="Courier New" w:hint="default"/>
+      </w:rPr>
+    </w:lvl>
+    <w:lvl w:ilvl="1" w:tplc="04090003" w:tentative="1">
+      <w:start w:val="1"/>
+      <w:numFmt w:val="bullet"/>
+      <w:lvlText w:val="o"/>
+      <w:lvlJc w:val="left"/>
+      <w:pPr>
+        <w:ind w:left="1440" w:hanging="360"/>
+      </w:pPr>
+      <w:rPr>
+        <w:rFonts w:ascii="Courier New" w:hAnsi="Courier New" w:cs="Courier New" w:hint="default"/>
+      </w:rPr>
+    </w:lvl>
+    <w:lvl w:ilvl="2" w:tplc="04090005" w:tentative="1">
+      <w:start w:val="1"/>
+      <w:numFmt w:val="bullet"/>
+      <w:lvlText w:val=""/>
+      <w:lvlJc w:val="left"/>
+      <w:pPr>
+        <w:ind w:left="2160" w:hanging="360"/>
+      </w:pPr>
+      <w:rPr>
+        <w:rFonts w:ascii="Wingdings" w:hAnsi="Wingdings" w:hint="default"/>
+      </w:rPr>
+    </w:lvl>
+    <w:lvl w:ilvl="3" w:tplc="04090001" w:tentative="1">
+      <w:start w:val="1"/>
+      <w:numFmt w:val="bullet"/>
+      <w:lvlText w:val=""/>
+      <w:lvlJc w:val="left"/>
+      <w:pPr>
+        <w:ind w:left="2880" w:hanging="360"/>
+      </w:pPr>
+      <w:rPr>
+        <w:rFonts w:ascii="Symbol" w:hAnsi="Symbol" w:hint="default"/>
+      </w:rPr>
+    </w:lvl>
+    <w:lvl w:ilvl="4" w:tplc="04090003" w:tentative="1">
+      <w:start w:val="1"/>
+      <w:numFmt w:val="bullet"/>
+      <w:lvlText w:val="o"/>
+      <w:lvlJc w:val="left"/>
+      <w:pPr>
+        <w:ind w:left="3600" w:hanging="360"/>
+      </w:pPr>
+      <w:rPr>
+        <w:rFonts w:ascii="Courier New" w:hAnsi="Courier New" w:cs="Courier New" w:hint="default"/>
+      </w:rPr>
+    </w:lvl>
+    <w:lvl w:ilvl="5" w:tplc="04090005" w:tentative="1">
+      <w:start w:val="1"/>
+      <w:numFmt w:val="bullet"/>
+      <w:lvlText w:val=""/>
+      <w:lvlJc w:val="left"/>
+      <w:pPr>
+        <w:ind w:left="4320" w:hanging="360"/>
+      </w:pPr>
+      <w:rPr>
+        <w:rFonts w:ascii="Wingdings" w:hAnsi="Wingdings" w:hint="default"/>
+      </w:rPr>
+    </w:lvl>
+    <w:lvl w:ilvl="6" w:tplc="04090001" w:tentative="1">
+      <w:start w:val="1"/>
+      <w:numFmt w:val="bullet"/>
+      <w:lvlText w:val=""/>
+      <w:lvlJc w:val="left"/>
+      <w:pPr>
+        <w:ind w:left="5040" w:hanging="360"/>
+      </w:pPr>
+      <w:rPr>
+        <w:rFonts w:ascii="Symbol" w:hAnsi="Symbol" w:hint="default"/>
+      </w:rPr>
+    </w:lvl>
+    <w:lvl w:ilvl="7" w:tplc="04090003" w:tentative="1">
+      <w:start w:val="1"/>
+      <w:numFmt w:val="bullet"/>
+      <w:lvlText w:val="o"/>
+      <w:lvlJc w:val="left"/>
+      <w:pPr>
+        <w:ind w:left="5760" w:hanging="360"/>
+      </w:pPr>
+      <w:rPr>
+        <w:rFonts w:ascii="Courier New" w:hAnsi="Courier New" w:cs="Courier New" w:hint="default"/>
+      </w:rPr>
+    </w:lvl>
+    <w:lvl w:ilvl="8" w:tplc="04090005" w:tentative="1">
+      <w:start w:val="1"/>
+      <w:numFmt w:val="bullet"/>
+      <w:lvlText w:val=""/>
+      <w:lvlJc w:val="left"/>
+      <w:pPr>
+        <w:ind w:left="6480" w:hanging="360"/>
+      </w:pPr>
+      <w:rPr>
+        <w:rFonts w:ascii="Wingdings" w:hAnsi="Wingdings" w:hint="default"/>
+      </w:rPr>
+    </w:lvl>
+  </w:abstractNum>
+  <w:abstractNum w:abstractNumId="6" w15:restartNumberingAfterBreak="0">
     <w:nsid w:val="51C06966"/>
     <w:multiLevelType w:val="hybridMultilevel"/>
     <w:tmpl w:val="37808098"/>
@@ -2050,7 +2259,7 @@
       </w:rPr>
     </w:lvl>
   </w:abstractNum>
-  <w:abstractNum w:abstractNumId="6" w15:restartNumberingAfterBreak="0">
+  <w:abstractNum w:abstractNumId="7" w15:restartNumberingAfterBreak="0">
     <w:nsid w:val="63271ACD"/>
     <w:multiLevelType w:val="hybridMultilevel"/>
     <w:tmpl w:val="EF589FF2"/>
@@ -2163,7 +2372,7 @@
       </w:rPr>
     </w:lvl>
   </w:abstractNum>
-  <w:abstractNum w:abstractNumId="7" w15:restartNumberingAfterBreak="0">
+  <w:abstractNum w:abstractNumId="8" w15:restartNumberingAfterBreak="0">
     <w:nsid w:val="653D2D59"/>
     <w:multiLevelType w:val="hybridMultilevel"/>
     <w:tmpl w:val="B90A4096"/>
@@ -2276,7 +2485,7 @@
       </w:rPr>
     </w:lvl>
   </w:abstractNum>
-  <w:abstractNum w:abstractNumId="8" w15:restartNumberingAfterBreak="0">
+  <w:abstractNum w:abstractNumId="9" w15:restartNumberingAfterBreak="0">
     <w:nsid w:val="66A05B56"/>
     <w:multiLevelType w:val="hybridMultilevel"/>
     <w:tmpl w:val="995CD7BE"/>
@@ -2389,10 +2598,123 @@
       </w:rPr>
     </w:lvl>
   </w:abstractNum>
-  <w:abstractNum w:abstractNumId="9" w15:restartNumberingAfterBreak="0">
+  <w:abstractNum w:abstractNumId="10" w15:restartNumberingAfterBreak="0">
     <w:nsid w:val="6A227B44"/>
     <w:multiLevelType w:val="hybridMultilevel"/>
     <w:tmpl w:val="5A805E72"/>
+    <w:lvl w:ilvl="0" w:tplc="04090001">
+      <w:start w:val="1"/>
+      <w:numFmt w:val="bullet"/>
+      <w:lvlText w:val=""/>
+      <w:lvlJc w:val="left"/>
+      <w:pPr>
+        <w:ind w:left="720" w:hanging="360"/>
+      </w:pPr>
+      <w:rPr>
+        <w:rFonts w:ascii="Symbol" w:hAnsi="Symbol" w:hint="default"/>
+      </w:rPr>
+    </w:lvl>
+    <w:lvl w:ilvl="1" w:tplc="04090003" w:tentative="1">
+      <w:start w:val="1"/>
+      <w:numFmt w:val="bullet"/>
+      <w:lvlText w:val="o"/>
+      <w:lvlJc w:val="left"/>
+      <w:pPr>
+        <w:ind w:left="1440" w:hanging="360"/>
+      </w:pPr>
+      <w:rPr>
+        <w:rFonts w:ascii="Courier New" w:hAnsi="Courier New" w:cs="Courier New" w:hint="default"/>
+      </w:rPr>
+    </w:lvl>
+    <w:lvl w:ilvl="2" w:tplc="04090005" w:tentative="1">
+      <w:start w:val="1"/>
+      <w:numFmt w:val="bullet"/>
+      <w:lvlText w:val=""/>
+      <w:lvlJc w:val="left"/>
+      <w:pPr>
+        <w:ind w:left="2160" w:hanging="360"/>
+      </w:pPr>
+      <w:rPr>
+        <w:rFonts w:ascii="Wingdings" w:hAnsi="Wingdings" w:hint="default"/>
+      </w:rPr>
+    </w:lvl>
+    <w:lvl w:ilvl="3" w:tplc="04090001" w:tentative="1">
+      <w:start w:val="1"/>
+      <w:numFmt w:val="bullet"/>
+      <w:lvlText w:val=""/>
+      <w:lvlJc w:val="left"/>
+      <w:pPr>
+        <w:ind w:left="2880" w:hanging="360"/>
+      </w:pPr>
+      <w:rPr>
+        <w:rFonts w:ascii="Symbol" w:hAnsi="Symbol" w:hint="default"/>
+      </w:rPr>
+    </w:lvl>
+    <w:lvl w:ilvl="4" w:tplc="04090003" w:tentative="1">
+      <w:start w:val="1"/>
+      <w:numFmt w:val="bullet"/>
+      <w:lvlText w:val="o"/>
+      <w:lvlJc w:val="left"/>
+      <w:pPr>
+        <w:ind w:left="3600" w:hanging="360"/>
+      </w:pPr>
+      <w:rPr>
+        <w:rFonts w:ascii="Courier New" w:hAnsi="Courier New" w:cs="Courier New" w:hint="default"/>
+      </w:rPr>
+    </w:lvl>
+    <w:lvl w:ilvl="5" w:tplc="04090005" w:tentative="1">
+      <w:start w:val="1"/>
+      <w:numFmt w:val="bullet"/>
+      <w:lvlText w:val=""/>
+      <w:lvlJc w:val="left"/>
+      <w:pPr>
+        <w:ind w:left="4320" w:hanging="360"/>
+      </w:pPr>
+      <w:rPr>
+        <w:rFonts w:ascii="Wingdings" w:hAnsi="Wingdings" w:hint="default"/>
+      </w:rPr>
+    </w:lvl>
+    <w:lvl w:ilvl="6" w:tplc="04090001" w:tentative="1">
+      <w:start w:val="1"/>
+      <w:numFmt w:val="bullet"/>
+      <w:lvlText w:val=""/>
+      <w:lvlJc w:val="left"/>
+      <w:pPr>
+        <w:ind w:left="5040" w:hanging="360"/>
+      </w:pPr>
+      <w:rPr>
+        <w:rFonts w:ascii="Symbol" w:hAnsi="Symbol" w:hint="default"/>
+      </w:rPr>
+    </w:lvl>
+    <w:lvl w:ilvl="7" w:tplc="04090003" w:tentative="1">
+      <w:start w:val="1"/>
+      <w:numFmt w:val="bullet"/>
+      <w:lvlText w:val="o"/>
+      <w:lvlJc w:val="left"/>
+      <w:pPr>
+        <w:ind w:left="5760" w:hanging="360"/>
+      </w:pPr>
+      <w:rPr>
+        <w:rFonts w:ascii="Courier New" w:hAnsi="Courier New" w:cs="Courier New" w:hint="default"/>
+      </w:rPr>
+    </w:lvl>
+    <w:lvl w:ilvl="8" w:tplc="04090005" w:tentative="1">
+      <w:start w:val="1"/>
+      <w:numFmt w:val="bullet"/>
+      <w:lvlText w:val=""/>
+      <w:lvlJc w:val="left"/>
+      <w:pPr>
+        <w:ind w:left="6480" w:hanging="360"/>
+      </w:pPr>
+      <w:rPr>
+        <w:rFonts w:ascii="Wingdings" w:hAnsi="Wingdings" w:hint="default"/>
+      </w:rPr>
+    </w:lvl>
+  </w:abstractNum>
+  <w:abstractNum w:abstractNumId="11" w15:restartNumberingAfterBreak="0">
+    <w:nsid w:val="6D593E38"/>
+    <w:multiLevelType w:val="hybridMultilevel"/>
+    <w:tmpl w:val="65EA39BA"/>
     <w:lvl w:ilvl="0" w:tplc="04090001">
       <w:start w:val="1"/>
       <w:numFmt w:val="bullet"/>
@@ -2506,16 +2828,16 @@
     <w:abstractNumId w:val="0"/>
   </w:num>
   <w:num w:numId="2">
+    <w:abstractNumId w:val="8"/>
+  </w:num>
+  <w:num w:numId="3">
     <w:abstractNumId w:val="7"/>
   </w:num>
-  <w:num w:numId="3">
-    <w:abstractNumId w:val="6"/>
-  </w:num>
   <w:num w:numId="4">
-    <w:abstractNumId w:val="8"/>
+    <w:abstractNumId w:val="9"/>
   </w:num>
   <w:num w:numId="5">
-    <w:abstractNumId w:val="9"/>
+    <w:abstractNumId w:val="10"/>
   </w:num>
   <w:num w:numId="6">
     <w:abstractNumId w:val="1"/>
@@ -2524,13 +2846,19 @@
     <w:abstractNumId w:val="4"/>
   </w:num>
   <w:num w:numId="8">
-    <w:abstractNumId w:val="5"/>
+    <w:abstractNumId w:val="6"/>
   </w:num>
   <w:num w:numId="9">
     <w:abstractNumId w:val="3"/>
   </w:num>
   <w:num w:numId="10">
     <w:abstractNumId w:val="2"/>
+  </w:num>
+  <w:num w:numId="11">
+    <w:abstractNumId w:val="5"/>
+  </w:num>
+  <w:num w:numId="12">
+    <w:abstractNumId w:val="11"/>
   </w:num>
 </w:numbering>
 </file>

</xml_diff>

<commit_message>
More validation checks added to the existing REST methods, all methods, except for Register, require the JWT token, liason properly added during creation of a team and no need to pass username for join team use case. Overall, check out the updated REST API doc.
</commit_message>
<xml_diff>
--- a/REST_API.docx
+++ b/REST_API.docx
@@ -133,11 +133,9 @@
                 <w:numId w:val="3"/>
               </w:numPr>
             </w:pPr>
-            <w:proofErr w:type="spellStart"/>
             <w:r>
               <w:t>access_token</w:t>
             </w:r>
-            <w:proofErr w:type="spellEnd"/>
           </w:p>
           <w:p>
             <w:pPr>
@@ -147,11 +145,9 @@
                 <w:numId w:val="3"/>
               </w:numPr>
             </w:pPr>
-            <w:proofErr w:type="spellStart"/>
             <w:r>
               <w:t>user_type</w:t>
             </w:r>
-            <w:proofErr w:type="spellEnd"/>
             <w:r>
               <w:t xml:space="preserve"> (“instructor”/”student”)</w:t>
             </w:r>
@@ -232,13 +228,8 @@
                 <w:numId w:val="5"/>
               </w:numPr>
             </w:pPr>
-            <w:proofErr w:type="spellStart"/>
-            <w:r>
-              <w:t>first_name</w:t>
-            </w:r>
-            <w:proofErr w:type="spellEnd"/>
-            <w:r>
-              <w:t xml:space="preserve"> (String)</w:t>
+            <w:r>
+              <w:t>first_name (String)</w:t>
             </w:r>
           </w:p>
           <w:p>
@@ -249,13 +240,8 @@
                 <w:numId w:val="5"/>
               </w:numPr>
             </w:pPr>
-            <w:proofErr w:type="spellStart"/>
-            <w:r>
-              <w:t>last_name</w:t>
-            </w:r>
-            <w:proofErr w:type="spellEnd"/>
-            <w:r>
-              <w:t xml:space="preserve"> (String</w:t>
+            <w:r>
+              <w:t>last_name (String</w:t>
             </w:r>
             <w:r>
               <w:t>)</w:t>
@@ -269,13 +255,8 @@
                 <w:numId w:val="5"/>
               </w:numPr>
             </w:pPr>
-            <w:proofErr w:type="spellStart"/>
-            <w:r>
-              <w:t>user_type</w:t>
-            </w:r>
-            <w:proofErr w:type="spellEnd"/>
-            <w:r>
-              <w:t xml:space="preserve"> (String)</w:t>
+            <w:r>
+              <w:t>user_type (String)</w:t>
             </w:r>
           </w:p>
           <w:p>
@@ -286,13 +267,8 @@
                 <w:numId w:val="5"/>
               </w:numPr>
             </w:pPr>
-            <w:proofErr w:type="spellStart"/>
-            <w:r>
-              <w:t>programOfStudy</w:t>
-            </w:r>
-            <w:proofErr w:type="spellEnd"/>
-            <w:r>
-              <w:t xml:space="preserve"> (String)</w:t>
+            <w:r>
+              <w:t>programOfStudy (String)</w:t>
             </w:r>
           </w:p>
           <w:p>
@@ -344,13 +320,8 @@
                 <w:numId w:val="5"/>
               </w:numPr>
             </w:pPr>
-            <w:proofErr w:type="spellStart"/>
-            <w:r>
-              <w:t>first_name</w:t>
-            </w:r>
-            <w:proofErr w:type="spellEnd"/>
-            <w:r>
-              <w:t xml:space="preserve"> (String)</w:t>
+            <w:r>
+              <w:t>first_name (String)</w:t>
             </w:r>
           </w:p>
           <w:p>
@@ -361,13 +332,8 @@
                 <w:numId w:val="5"/>
               </w:numPr>
             </w:pPr>
-            <w:proofErr w:type="spellStart"/>
-            <w:r>
-              <w:t>last_name</w:t>
-            </w:r>
-            <w:proofErr w:type="spellEnd"/>
-            <w:r>
-              <w:t xml:space="preserve"> (String)</w:t>
+            <w:r>
+              <w:t>last_name (String)</w:t>
             </w:r>
           </w:p>
           <w:p>
@@ -378,13 +344,8 @@
                 <w:numId w:val="5"/>
               </w:numPr>
             </w:pPr>
-            <w:proofErr w:type="spellStart"/>
-            <w:r>
-              <w:t>user_type</w:t>
-            </w:r>
-            <w:proofErr w:type="spellEnd"/>
-            <w:r>
-              <w:t xml:space="preserve"> (String)</w:t>
+            <w:r>
+              <w:t>user_type (String)</w:t>
             </w:r>
           </w:p>
           <w:p/>
@@ -436,13 +397,8 @@
           </w:tcPr>
           <w:p>
             <w:r>
-              <w:t>/</w:t>
-            </w:r>
-            <w:proofErr w:type="spellStart"/>
-            <w:r>
-              <w:t>createTeamParams</w:t>
-            </w:r>
-            <w:proofErr w:type="spellEnd"/>
+              <w:t>/createTeamParams</w:t>
+            </w:r>
           </w:p>
         </w:tc>
         <w:tc>
@@ -457,13 +413,8 @@
                 <w:numId w:val="6"/>
               </w:numPr>
             </w:pPr>
-            <w:proofErr w:type="spellStart"/>
-            <w:r>
-              <w:t>course_code</w:t>
-            </w:r>
-            <w:proofErr w:type="spellEnd"/>
-            <w:r>
-              <w:t xml:space="preserve"> (String)</w:t>
+            <w:r>
+              <w:t>course_code (String)</w:t>
             </w:r>
           </w:p>
           <w:p>
@@ -474,13 +425,8 @@
                 <w:numId w:val="6"/>
               </w:numPr>
             </w:pPr>
-            <w:proofErr w:type="spellStart"/>
-            <w:r>
-              <w:t>course_section</w:t>
-            </w:r>
-            <w:proofErr w:type="spellEnd"/>
-            <w:r>
-              <w:t xml:space="preserve"> (Char)</w:t>
+            <w:r>
+              <w:t>course_section (Char)</w:t>
             </w:r>
           </w:p>
           <w:p>
@@ -491,11 +437,9 @@
                 <w:numId w:val="6"/>
               </w:numPr>
             </w:pPr>
-            <w:proofErr w:type="spellStart"/>
             <w:r>
               <w:t>minimum_num_students</w:t>
             </w:r>
-            <w:proofErr w:type="spellEnd"/>
           </w:p>
           <w:p>
             <w:pPr>
@@ -505,11 +449,9 @@
                 <w:numId w:val="6"/>
               </w:numPr>
             </w:pPr>
-            <w:proofErr w:type="spellStart"/>
             <w:r>
               <w:t>maximum_num_students</w:t>
             </w:r>
-            <w:proofErr w:type="spellEnd"/>
           </w:p>
           <w:p>
             <w:pPr>
@@ -571,13 +513,8 @@
           </w:tcPr>
           <w:p>
             <w:r>
-              <w:t>/</w:t>
-            </w:r>
-            <w:proofErr w:type="spellStart"/>
-            <w:r>
-              <w:t>teamParams</w:t>
-            </w:r>
-            <w:proofErr w:type="spellEnd"/>
+              <w:t>/teamParams</w:t>
+            </w:r>
           </w:p>
         </w:tc>
         <w:tc>
@@ -610,21 +547,8 @@
                 <w:numId w:val="8"/>
               </w:numPr>
             </w:pPr>
-            <w:proofErr w:type="spellStart"/>
-            <w:r>
-              <w:t>teamParams</w:t>
-            </w:r>
-            <w:proofErr w:type="spellEnd"/>
-            <w:r>
-              <w:t xml:space="preserve"> (List of </w:t>
-            </w:r>
-            <w:proofErr w:type="spellStart"/>
-            <w:r>
-              <w:t>teamParams</w:t>
-            </w:r>
-            <w:proofErr w:type="spellEnd"/>
-            <w:r>
-              <w:t>)</w:t>
+            <w:r>
+              <w:t>teamParams (List of teamParams)</w:t>
             </w:r>
           </w:p>
           <w:p>
@@ -636,13 +560,8 @@
               </w:numPr>
             </w:pPr>
             <w:r>
-              <w:t xml:space="preserve">For every element in </w:t>
-            </w:r>
-            <w:proofErr w:type="spellStart"/>
-            <w:r>
-              <w:t>teamParams</w:t>
-            </w:r>
-            <w:proofErr w:type="spellEnd"/>
+              <w:t>For every element in teamParams</w:t>
+            </w:r>
           </w:p>
           <w:p>
             <w:pPr>
@@ -664,13 +583,8 @@
                 <w:numId w:val="8"/>
               </w:numPr>
             </w:pPr>
-            <w:proofErr w:type="spellStart"/>
-            <w:r>
-              <w:t>courseId</w:t>
-            </w:r>
-            <w:proofErr w:type="spellEnd"/>
-            <w:r>
-              <w:t xml:space="preserve"> (Id of associated course code)</w:t>
+            <w:r>
+              <w:t>courseId (Id of associated course code)</w:t>
             </w:r>
           </w:p>
           <w:p>
@@ -681,13 +595,8 @@
                 <w:numId w:val="8"/>
               </w:numPr>
             </w:pPr>
-            <w:proofErr w:type="spellStart"/>
-            <w:r>
-              <w:t>course_code</w:t>
-            </w:r>
-            <w:proofErr w:type="spellEnd"/>
-            <w:r>
-              <w:t xml:space="preserve"> (String)</w:t>
+            <w:r>
+              <w:t>course_code (String)</w:t>
             </w:r>
           </w:p>
           <w:p>
@@ -698,13 +607,8 @@
                 <w:numId w:val="8"/>
               </w:numPr>
             </w:pPr>
-            <w:proofErr w:type="spellStart"/>
-            <w:r>
-              <w:t>course_section</w:t>
-            </w:r>
-            <w:proofErr w:type="spellEnd"/>
-            <w:r>
-              <w:t xml:space="preserve"> (Char)</w:t>
+            <w:r>
+              <w:t>course_section (Char)</w:t>
             </w:r>
           </w:p>
           <w:p>
@@ -728,21 +632,8 @@
                 <w:numId w:val="8"/>
               </w:numPr>
             </w:pPr>
-            <w:proofErr w:type="spellStart"/>
-            <w:r>
-              <w:t>maximumNumberOfStudents</w:t>
-            </w:r>
-            <w:proofErr w:type="spellEnd"/>
-            <w:r>
-              <w:t xml:space="preserve"> (</w:t>
-            </w:r>
-            <w:proofErr w:type="spellStart"/>
-            <w:r>
-              <w:t>int</w:t>
-            </w:r>
-            <w:proofErr w:type="spellEnd"/>
-            <w:r>
-              <w:t>)</w:t>
+            <w:r>
+              <w:t>maximumNumberOfStudents (int)</w:t>
             </w:r>
           </w:p>
           <w:p>
@@ -753,21 +644,8 @@
                 <w:numId w:val="8"/>
               </w:numPr>
             </w:pPr>
-            <w:proofErr w:type="spellStart"/>
-            <w:r>
-              <w:t>minimumNumberOfStudents</w:t>
-            </w:r>
-            <w:proofErr w:type="spellEnd"/>
-            <w:r>
-              <w:t xml:space="preserve"> (</w:t>
-            </w:r>
-            <w:proofErr w:type="spellStart"/>
-            <w:r>
-              <w:t>int</w:t>
-            </w:r>
-            <w:proofErr w:type="spellEnd"/>
-            <w:r>
-              <w:t>)</w:t>
+            <w:r>
+              <w:t>minimumNumberOfStudents (int)</w:t>
             </w:r>
           </w:p>
         </w:tc>
@@ -790,13 +668,8 @@
           </w:tcPr>
           <w:p>
             <w:r>
-              <w:t>/</w:t>
-            </w:r>
-            <w:proofErr w:type="spellStart"/>
-            <w:r>
-              <w:t>createTeam</w:t>
-            </w:r>
-            <w:proofErr w:type="spellEnd"/>
+              <w:t>/createTeam</w:t>
+            </w:r>
           </w:p>
         </w:tc>
         <w:tc>
@@ -811,11 +684,9 @@
                 <w:numId w:val="9"/>
               </w:numPr>
             </w:pPr>
-            <w:proofErr w:type="spellStart"/>
             <w:r>
               <w:t>team_param_id</w:t>
             </w:r>
-            <w:proofErr w:type="spellEnd"/>
           </w:p>
           <w:p>
             <w:pPr>
@@ -825,11 +696,9 @@
                 <w:numId w:val="9"/>
               </w:numPr>
             </w:pPr>
-            <w:proofErr w:type="spellStart"/>
             <w:r>
               <w:t>team_name</w:t>
             </w:r>
-            <w:proofErr w:type="spellEnd"/>
           </w:p>
           <w:p>
             <w:pPr>
@@ -839,13 +708,8 @@
                 <w:numId w:val="9"/>
               </w:numPr>
             </w:pPr>
-            <w:proofErr w:type="spellStart"/>
-            <w:r>
-              <w:t>team_members</w:t>
-            </w:r>
-            <w:proofErr w:type="spellEnd"/>
-            <w:r>
-              <w:t xml:space="preserve"> (list of student usernames)</w:t>
+            <w:r>
+              <w:t>team_members (list of student usernames)</w:t>
             </w:r>
           </w:p>
         </w:tc>
@@ -966,13 +830,8 @@
                 <w:numId w:val="10"/>
               </w:numPr>
             </w:pPr>
-            <w:proofErr w:type="spellStart"/>
-            <w:r>
-              <w:t>dateOfCreation</w:t>
-            </w:r>
-            <w:proofErr w:type="spellEnd"/>
-            <w:r>
-              <w:t xml:space="preserve"> (MM/DD/YY HH:MM:SS)</w:t>
+            <w:r>
+              <w:t>dateOfCreation (MM/DD/YY HH:MM:SS)</w:t>
             </w:r>
           </w:p>
           <w:p>
@@ -983,22 +842,14 @@
                 <w:numId w:val="10"/>
               </w:numPr>
             </w:pPr>
-            <w:proofErr w:type="spellStart"/>
-            <w:r>
-              <w:t>liason</w:t>
-            </w:r>
-            <w:proofErr w:type="spellEnd"/>
-            <w:r>
-              <w:t xml:space="preserve"> (currently </w:t>
-            </w:r>
-            <w:proofErr w:type="spellStart"/>
-            <w:r>
-              <w:t>bs</w:t>
-            </w:r>
-            <w:proofErr w:type="spellEnd"/>
-            <w:r>
-              <w:t>)</w:t>
-            </w:r>
+            <w:r>
+              <w:t>liason (</w:t>
+            </w:r>
+            <w:r>
+              <w:t>username)</w:t>
+            </w:r>
+            <w:bookmarkStart w:id="0" w:name="_GoBack"/>
+            <w:bookmarkEnd w:id="0"/>
           </w:p>
           <w:p>
             <w:pPr>
@@ -1008,13 +859,8 @@
                 <w:numId w:val="10"/>
               </w:numPr>
             </w:pPr>
-            <w:proofErr w:type="spellStart"/>
-            <w:r>
-              <w:t>requestedMembers</w:t>
-            </w:r>
-            <w:proofErr w:type="spellEnd"/>
-            <w:r>
-              <w:t xml:space="preserve"> (list of student usernames)</w:t>
+            <w:r>
+              <w:t>requestedMembers (list of student usernames)</w:t>
             </w:r>
           </w:p>
           <w:p>
@@ -1037,13 +883,8 @@
                 <w:numId w:val="10"/>
               </w:numPr>
             </w:pPr>
-            <w:proofErr w:type="spellStart"/>
-            <w:r>
-              <w:t>teamMembers</w:t>
-            </w:r>
-            <w:proofErr w:type="spellEnd"/>
-            <w:r>
-              <w:t xml:space="preserve"> (list of student usernames)</w:t>
+            <w:r>
+              <w:t>teamMembers (list of student usernames)</w:t>
             </w:r>
           </w:p>
           <w:p>
@@ -1054,13 +895,8 @@
                 <w:numId w:val="10"/>
               </w:numPr>
             </w:pPr>
-            <w:proofErr w:type="spellStart"/>
-            <w:r>
-              <w:t>teamName</w:t>
-            </w:r>
-            <w:proofErr w:type="spellEnd"/>
-            <w:r>
-              <w:t xml:space="preserve"> (String)</w:t>
+            <w:r>
+              <w:t>teamName (String)</w:t>
             </w:r>
           </w:p>
           <w:p>
@@ -1071,21 +907,8 @@
                 <w:numId w:val="10"/>
               </w:numPr>
             </w:pPr>
-            <w:proofErr w:type="spellStart"/>
-            <w:r>
-              <w:t>teamParamId</w:t>
-            </w:r>
-            <w:proofErr w:type="spellEnd"/>
-            <w:r>
-              <w:t xml:space="preserve"> (id of associated team </w:t>
-            </w:r>
-            <w:proofErr w:type="spellStart"/>
-            <w:r>
-              <w:t>Param</w:t>
-            </w:r>
-            <w:proofErr w:type="spellEnd"/>
-            <w:r>
-              <w:t>)</w:t>
+            <w:r>
+              <w:t>teamParamId (id of associated team Param)</w:t>
             </w:r>
           </w:p>
           <w:p>
@@ -1096,21 +919,8 @@
                 <w:numId w:val="10"/>
               </w:numPr>
             </w:pPr>
-            <w:proofErr w:type="spellStart"/>
-            <w:r>
-              <w:t>teamSize</w:t>
-            </w:r>
-            <w:proofErr w:type="spellEnd"/>
-            <w:r>
-              <w:t xml:space="preserve"> (</w:t>
-            </w:r>
-            <w:proofErr w:type="spellStart"/>
-            <w:r>
-              <w:t>int</w:t>
-            </w:r>
-            <w:proofErr w:type="spellEnd"/>
-            <w:r>
-              <w:t>)</w:t>
+            <w:r>
+              <w:t>teamSize (int)</w:t>
             </w:r>
           </w:p>
         </w:tc>
@@ -1132,13 +942,8 @@
           </w:tcPr>
           <w:p>
             <w:r>
-              <w:t>/</w:t>
-            </w:r>
-            <w:proofErr w:type="spellStart"/>
-            <w:r>
-              <w:t>incompleteTeams</w:t>
-            </w:r>
-            <w:proofErr w:type="spellEnd"/>
+              <w:t>/incompleteTeams</w:t>
+            </w:r>
           </w:p>
         </w:tc>
         <w:tc>
@@ -1207,13 +1012,8 @@
                 <w:numId w:val="10"/>
               </w:numPr>
             </w:pPr>
-            <w:proofErr w:type="spellStart"/>
-            <w:r>
-              <w:t>dateOfCreation</w:t>
-            </w:r>
-            <w:proofErr w:type="spellEnd"/>
-            <w:r>
-              <w:t xml:space="preserve"> (MM/DD/YY HH:MM:SS)</w:t>
+            <w:r>
+              <w:t>dateOfCreation (MM/DD/YY HH:MM:SS)</w:t>
             </w:r>
           </w:p>
           <w:p>
@@ -1224,21 +1024,8 @@
                 <w:numId w:val="10"/>
               </w:numPr>
             </w:pPr>
-            <w:proofErr w:type="spellStart"/>
-            <w:r>
-              <w:t>liason</w:t>
-            </w:r>
-            <w:proofErr w:type="spellEnd"/>
-            <w:r>
-              <w:t xml:space="preserve"> (currently </w:t>
-            </w:r>
-            <w:proofErr w:type="spellStart"/>
-            <w:r>
-              <w:t>bs</w:t>
-            </w:r>
-            <w:proofErr w:type="spellEnd"/>
-            <w:r>
-              <w:t>)</w:t>
+            <w:r>
+              <w:t>liason (username)</w:t>
             </w:r>
           </w:p>
           <w:p>
@@ -1249,13 +1036,8 @@
                 <w:numId w:val="10"/>
               </w:numPr>
             </w:pPr>
-            <w:proofErr w:type="spellStart"/>
-            <w:r>
-              <w:t>requestedMembers</w:t>
-            </w:r>
-            <w:proofErr w:type="spellEnd"/>
-            <w:r>
-              <w:t xml:space="preserve"> (list of student usernames)</w:t>
+            <w:r>
+              <w:t>requestedMembers (list of student usernames)</w:t>
             </w:r>
           </w:p>
           <w:p>
@@ -1281,13 +1063,8 @@
                 <w:numId w:val="10"/>
               </w:numPr>
             </w:pPr>
-            <w:proofErr w:type="spellStart"/>
-            <w:r>
-              <w:t>teamMembers</w:t>
-            </w:r>
-            <w:proofErr w:type="spellEnd"/>
-            <w:r>
-              <w:t xml:space="preserve"> (list of student usernames)</w:t>
+            <w:r>
+              <w:t>teamMembers (list of student usernames)</w:t>
             </w:r>
           </w:p>
           <w:p>
@@ -1298,13 +1075,8 @@
                 <w:numId w:val="10"/>
               </w:numPr>
             </w:pPr>
-            <w:proofErr w:type="spellStart"/>
-            <w:r>
-              <w:t>teamName</w:t>
-            </w:r>
-            <w:proofErr w:type="spellEnd"/>
-            <w:r>
-              <w:t xml:space="preserve"> (String)</w:t>
+            <w:r>
+              <w:t>teamName (String)</w:t>
             </w:r>
           </w:p>
           <w:p>
@@ -1315,22 +1087,9 @@
                 <w:numId w:val="10"/>
               </w:numPr>
             </w:pPr>
-            <w:proofErr w:type="spellStart"/>
             <w:r>
               <w:lastRenderedPageBreak/>
-              <w:t>teamParamId</w:t>
-            </w:r>
-            <w:proofErr w:type="spellEnd"/>
-            <w:r>
-              <w:t xml:space="preserve"> (id of associated team </w:t>
-            </w:r>
-            <w:proofErr w:type="spellStart"/>
-            <w:r>
-              <w:t>Param</w:t>
-            </w:r>
-            <w:proofErr w:type="spellEnd"/>
-            <w:r>
-              <w:t>)</w:t>
+              <w:t>teamParamId (id of associated team Param)</w:t>
             </w:r>
           </w:p>
           <w:p>
@@ -1341,21 +1100,8 @@
                 <w:numId w:val="10"/>
               </w:numPr>
             </w:pPr>
-            <w:proofErr w:type="spellStart"/>
-            <w:r>
-              <w:t>teamSize</w:t>
-            </w:r>
-            <w:proofErr w:type="spellEnd"/>
-            <w:r>
-              <w:t xml:space="preserve"> (</w:t>
-            </w:r>
-            <w:proofErr w:type="spellStart"/>
-            <w:r>
-              <w:t>int</w:t>
-            </w:r>
-            <w:proofErr w:type="spellEnd"/>
-            <w:r>
-              <w:t>)</w:t>
+            <w:r>
+              <w:t>teamSize (int)</w:t>
             </w:r>
           </w:p>
         </w:tc>
@@ -1378,13 +1124,8 @@
           </w:tcPr>
           <w:p>
             <w:r>
-              <w:t>/</w:t>
-            </w:r>
-            <w:proofErr w:type="spellStart"/>
-            <w:r>
-              <w:t>joinTeams</w:t>
-            </w:r>
-            <w:proofErr w:type="spellEnd"/>
+              <w:t>/joinTeams</w:t>
+            </w:r>
           </w:p>
         </w:tc>
         <w:tc>
@@ -1400,24 +1141,7 @@
               </w:numPr>
             </w:pPr>
             <w:r>
-              <w:t>username</w:t>
-            </w:r>
-          </w:p>
-          <w:p>
-            <w:pPr>
-              <w:pStyle w:val="ListParagraph"/>
-              <w:numPr>
-                <w:ilvl w:val="0"/>
-                <w:numId w:val="12"/>
-              </w:numPr>
-            </w:pPr>
-            <w:proofErr w:type="spellStart"/>
-            <w:r>
-              <w:t>team_ids</w:t>
-            </w:r>
-            <w:proofErr w:type="spellEnd"/>
-            <w:r>
-              <w:t xml:space="preserve"> (list of selected team ids)</w:t>
+              <w:t>team_ids (list of selected team ids)</w:t>
             </w:r>
           </w:p>
         </w:tc>
@@ -1452,10 +1176,7 @@
         </w:tc>
       </w:tr>
     </w:tbl>
-    <w:p>
-      <w:bookmarkStart w:id="0" w:name="_GoBack"/>
-      <w:bookmarkEnd w:id="0"/>
-    </w:p>
+    <w:p/>
     <w:sectPr>
       <w:pgSz w:w="15840" w:h="12240" w:orient="landscape"/>
       <w:pgMar w:top="1440" w:right="1440" w:bottom="1440" w:left="1440" w:header="720" w:footer="720" w:gutter="0"/>

</xml_diff>

<commit_message>
Use Case: Accept New students backend completed. All backend functionality is added, a bit more verification needed
</commit_message>
<xml_diff>
--- a/REST_API.docx
+++ b/REST_API.docx
@@ -133,9 +133,11 @@
                 <w:numId w:val="3"/>
               </w:numPr>
             </w:pPr>
+            <w:proofErr w:type="spellStart"/>
             <w:r>
               <w:t>access_token</w:t>
             </w:r>
+            <w:proofErr w:type="spellEnd"/>
           </w:p>
           <w:p>
             <w:pPr>
@@ -145,9 +147,11 @@
                 <w:numId w:val="3"/>
               </w:numPr>
             </w:pPr>
+            <w:proofErr w:type="spellStart"/>
             <w:r>
               <w:t>user_type</w:t>
             </w:r>
+            <w:proofErr w:type="spellEnd"/>
             <w:r>
               <w:t xml:space="preserve"> (“instructor”/”student”)</w:t>
             </w:r>
@@ -228,8 +232,13 @@
                 <w:numId w:val="5"/>
               </w:numPr>
             </w:pPr>
-            <w:r>
-              <w:t>first_name (String)</w:t>
+            <w:proofErr w:type="spellStart"/>
+            <w:r>
+              <w:t>first_name</w:t>
+            </w:r>
+            <w:proofErr w:type="spellEnd"/>
+            <w:r>
+              <w:t xml:space="preserve"> (String)</w:t>
             </w:r>
           </w:p>
           <w:p>
@@ -240,8 +249,13 @@
                 <w:numId w:val="5"/>
               </w:numPr>
             </w:pPr>
-            <w:r>
-              <w:t>last_name (String</w:t>
+            <w:proofErr w:type="spellStart"/>
+            <w:r>
+              <w:t>last_name</w:t>
+            </w:r>
+            <w:proofErr w:type="spellEnd"/>
+            <w:r>
+              <w:t xml:space="preserve"> (String</w:t>
             </w:r>
             <w:r>
               <w:t>)</w:t>
@@ -255,8 +269,13 @@
                 <w:numId w:val="5"/>
               </w:numPr>
             </w:pPr>
-            <w:r>
-              <w:t>user_type (String)</w:t>
+            <w:proofErr w:type="spellStart"/>
+            <w:r>
+              <w:t>user_type</w:t>
+            </w:r>
+            <w:proofErr w:type="spellEnd"/>
+            <w:r>
+              <w:t xml:space="preserve"> (String)</w:t>
             </w:r>
           </w:p>
           <w:p>
@@ -267,8 +286,13 @@
                 <w:numId w:val="5"/>
               </w:numPr>
             </w:pPr>
-            <w:r>
-              <w:t>programOfStudy (String)</w:t>
+            <w:proofErr w:type="spellStart"/>
+            <w:r>
+              <w:t>programOfStudy</w:t>
+            </w:r>
+            <w:proofErr w:type="spellEnd"/>
+            <w:r>
+              <w:t xml:space="preserve"> (String)</w:t>
             </w:r>
           </w:p>
           <w:p>
@@ -320,8 +344,13 @@
                 <w:numId w:val="5"/>
               </w:numPr>
             </w:pPr>
-            <w:r>
-              <w:t>first_name (String)</w:t>
+            <w:proofErr w:type="spellStart"/>
+            <w:r>
+              <w:t>first_name</w:t>
+            </w:r>
+            <w:proofErr w:type="spellEnd"/>
+            <w:r>
+              <w:t xml:space="preserve"> (String)</w:t>
             </w:r>
           </w:p>
           <w:p>
@@ -332,8 +361,13 @@
                 <w:numId w:val="5"/>
               </w:numPr>
             </w:pPr>
-            <w:r>
-              <w:t>last_name (String)</w:t>
+            <w:proofErr w:type="spellStart"/>
+            <w:r>
+              <w:t>last_name</w:t>
+            </w:r>
+            <w:proofErr w:type="spellEnd"/>
+            <w:r>
+              <w:t xml:space="preserve"> (String)</w:t>
             </w:r>
           </w:p>
           <w:p>
@@ -344,8 +378,13 @@
                 <w:numId w:val="5"/>
               </w:numPr>
             </w:pPr>
-            <w:r>
-              <w:t>user_type (String)</w:t>
+            <w:proofErr w:type="spellStart"/>
+            <w:r>
+              <w:t>user_type</w:t>
+            </w:r>
+            <w:proofErr w:type="spellEnd"/>
+            <w:r>
+              <w:t xml:space="preserve"> (String)</w:t>
             </w:r>
           </w:p>
           <w:p/>
@@ -397,8 +436,13 @@
           </w:tcPr>
           <w:p>
             <w:r>
-              <w:t>/createTeamParams</w:t>
-            </w:r>
+              <w:t>/</w:t>
+            </w:r>
+            <w:proofErr w:type="spellStart"/>
+            <w:r>
+              <w:t>createTeamParams</w:t>
+            </w:r>
+            <w:proofErr w:type="spellEnd"/>
           </w:p>
         </w:tc>
         <w:tc>
@@ -413,8 +457,13 @@
                 <w:numId w:val="6"/>
               </w:numPr>
             </w:pPr>
-            <w:r>
-              <w:t>course_code (String)</w:t>
+            <w:proofErr w:type="spellStart"/>
+            <w:r>
+              <w:t>course_code</w:t>
+            </w:r>
+            <w:proofErr w:type="spellEnd"/>
+            <w:r>
+              <w:t xml:space="preserve"> (String)</w:t>
             </w:r>
           </w:p>
           <w:p>
@@ -425,8 +474,13 @@
                 <w:numId w:val="6"/>
               </w:numPr>
             </w:pPr>
-            <w:r>
-              <w:t>course_section (Char)</w:t>
+            <w:proofErr w:type="spellStart"/>
+            <w:r>
+              <w:t>course_section</w:t>
+            </w:r>
+            <w:proofErr w:type="spellEnd"/>
+            <w:r>
+              <w:t xml:space="preserve"> (Char)</w:t>
             </w:r>
           </w:p>
           <w:p>
@@ -437,9 +491,11 @@
                 <w:numId w:val="6"/>
               </w:numPr>
             </w:pPr>
+            <w:proofErr w:type="spellStart"/>
             <w:r>
               <w:t>minimum_num_students</w:t>
             </w:r>
+            <w:proofErr w:type="spellEnd"/>
           </w:p>
           <w:p>
             <w:pPr>
@@ -449,9 +505,11 @@
                 <w:numId w:val="6"/>
               </w:numPr>
             </w:pPr>
+            <w:proofErr w:type="spellStart"/>
             <w:r>
               <w:t>maximum_num_students</w:t>
             </w:r>
+            <w:proofErr w:type="spellEnd"/>
           </w:p>
           <w:p>
             <w:pPr>
@@ -513,8 +571,13 @@
           </w:tcPr>
           <w:p>
             <w:r>
-              <w:t>/teamParams</w:t>
-            </w:r>
+              <w:t>/</w:t>
+            </w:r>
+            <w:proofErr w:type="spellStart"/>
+            <w:r>
+              <w:t>teamParams</w:t>
+            </w:r>
+            <w:proofErr w:type="spellEnd"/>
           </w:p>
         </w:tc>
         <w:tc>
@@ -547,8 +610,21 @@
                 <w:numId w:val="8"/>
               </w:numPr>
             </w:pPr>
-            <w:r>
-              <w:t>teamParams (List of teamParams)</w:t>
+            <w:proofErr w:type="spellStart"/>
+            <w:r>
+              <w:t>teamParams</w:t>
+            </w:r>
+            <w:proofErr w:type="spellEnd"/>
+            <w:r>
+              <w:t xml:space="preserve"> (List of </w:t>
+            </w:r>
+            <w:proofErr w:type="spellStart"/>
+            <w:r>
+              <w:t>teamParams</w:t>
+            </w:r>
+            <w:proofErr w:type="spellEnd"/>
+            <w:r>
+              <w:t>)</w:t>
             </w:r>
           </w:p>
           <w:p>
@@ -560,8 +636,13 @@
               </w:numPr>
             </w:pPr>
             <w:r>
-              <w:t>For every element in teamParams</w:t>
-            </w:r>
+              <w:t xml:space="preserve">For every element in </w:t>
+            </w:r>
+            <w:proofErr w:type="spellStart"/>
+            <w:r>
+              <w:t>teamParams</w:t>
+            </w:r>
+            <w:proofErr w:type="spellEnd"/>
           </w:p>
           <w:p>
             <w:pPr>
@@ -583,8 +664,13 @@
                 <w:numId w:val="8"/>
               </w:numPr>
             </w:pPr>
-            <w:r>
-              <w:t>courseId (Id of associated course code)</w:t>
+            <w:proofErr w:type="spellStart"/>
+            <w:r>
+              <w:t>courseId</w:t>
+            </w:r>
+            <w:proofErr w:type="spellEnd"/>
+            <w:r>
+              <w:t xml:space="preserve"> (Id of associated course code)</w:t>
             </w:r>
           </w:p>
           <w:p>
@@ -595,8 +681,13 @@
                 <w:numId w:val="8"/>
               </w:numPr>
             </w:pPr>
-            <w:r>
-              <w:t>course_code (String)</w:t>
+            <w:proofErr w:type="spellStart"/>
+            <w:r>
+              <w:t>course_code</w:t>
+            </w:r>
+            <w:proofErr w:type="spellEnd"/>
+            <w:r>
+              <w:t xml:space="preserve"> (String)</w:t>
             </w:r>
           </w:p>
           <w:p>
@@ -607,8 +698,13 @@
                 <w:numId w:val="8"/>
               </w:numPr>
             </w:pPr>
-            <w:r>
-              <w:t>course_section (Char)</w:t>
+            <w:proofErr w:type="spellStart"/>
+            <w:r>
+              <w:t>course_section</w:t>
+            </w:r>
+            <w:proofErr w:type="spellEnd"/>
+            <w:r>
+              <w:t xml:space="preserve"> (Char)</w:t>
             </w:r>
           </w:p>
           <w:p>
@@ -632,8 +728,21 @@
                 <w:numId w:val="8"/>
               </w:numPr>
             </w:pPr>
-            <w:r>
-              <w:t>maximumNumberOfStudents (int)</w:t>
+            <w:proofErr w:type="spellStart"/>
+            <w:r>
+              <w:t>maximumNumberOfStudents</w:t>
+            </w:r>
+            <w:proofErr w:type="spellEnd"/>
+            <w:r>
+              <w:t xml:space="preserve"> (</w:t>
+            </w:r>
+            <w:proofErr w:type="spellStart"/>
+            <w:r>
+              <w:t>int</w:t>
+            </w:r>
+            <w:proofErr w:type="spellEnd"/>
+            <w:r>
+              <w:t>)</w:t>
             </w:r>
           </w:p>
           <w:p>
@@ -644,8 +753,21 @@
                 <w:numId w:val="8"/>
               </w:numPr>
             </w:pPr>
-            <w:r>
-              <w:t>minimumNumberOfStudents (int)</w:t>
+            <w:proofErr w:type="spellStart"/>
+            <w:r>
+              <w:t>minimumNumberOfStudents</w:t>
+            </w:r>
+            <w:proofErr w:type="spellEnd"/>
+            <w:r>
+              <w:t xml:space="preserve"> (</w:t>
+            </w:r>
+            <w:proofErr w:type="spellStart"/>
+            <w:r>
+              <w:t>int</w:t>
+            </w:r>
+            <w:proofErr w:type="spellEnd"/>
+            <w:r>
+              <w:t>)</w:t>
             </w:r>
           </w:p>
         </w:tc>
@@ -668,8 +790,13 @@
           </w:tcPr>
           <w:p>
             <w:r>
-              <w:t>/createTeam</w:t>
-            </w:r>
+              <w:t>/</w:t>
+            </w:r>
+            <w:proofErr w:type="spellStart"/>
+            <w:r>
+              <w:t>createTeam</w:t>
+            </w:r>
+            <w:proofErr w:type="spellEnd"/>
           </w:p>
         </w:tc>
         <w:tc>
@@ -684,9 +811,11 @@
                 <w:numId w:val="9"/>
               </w:numPr>
             </w:pPr>
+            <w:proofErr w:type="spellStart"/>
             <w:r>
               <w:t>team_param_id</w:t>
             </w:r>
+            <w:proofErr w:type="spellEnd"/>
           </w:p>
           <w:p>
             <w:pPr>
@@ -696,9 +825,11 @@
                 <w:numId w:val="9"/>
               </w:numPr>
             </w:pPr>
+            <w:proofErr w:type="spellStart"/>
             <w:r>
               <w:t>team_name</w:t>
             </w:r>
+            <w:proofErr w:type="spellEnd"/>
           </w:p>
           <w:p>
             <w:pPr>
@@ -708,8 +839,13 @@
                 <w:numId w:val="9"/>
               </w:numPr>
             </w:pPr>
-            <w:r>
-              <w:t>team_members (list of student usernames)</w:t>
+            <w:proofErr w:type="spellStart"/>
+            <w:r>
+              <w:t>team_members</w:t>
+            </w:r>
+            <w:proofErr w:type="spellEnd"/>
+            <w:r>
+              <w:t xml:space="preserve"> (list of student usernames)</w:t>
             </w:r>
           </w:p>
         </w:tc>
@@ -830,8 +966,13 @@
                 <w:numId w:val="10"/>
               </w:numPr>
             </w:pPr>
-            <w:r>
-              <w:t>dateOfCreation (MM/DD/YY HH:MM:SS)</w:t>
+            <w:proofErr w:type="spellStart"/>
+            <w:r>
+              <w:t>dateOfCreation</w:t>
+            </w:r>
+            <w:proofErr w:type="spellEnd"/>
+            <w:r>
+              <w:t xml:space="preserve"> (MM/DD/YY HH:MM:SS)</w:t>
             </w:r>
           </w:p>
           <w:p>
@@ -842,14 +983,17 @@
                 <w:numId w:val="10"/>
               </w:numPr>
             </w:pPr>
-            <w:r>
-              <w:t>liason (</w:t>
+            <w:proofErr w:type="spellStart"/>
+            <w:r>
+              <w:t>liason</w:t>
+            </w:r>
+            <w:proofErr w:type="spellEnd"/>
+            <w:r>
+              <w:t xml:space="preserve"> (</w:t>
             </w:r>
             <w:r>
               <w:t>username)</w:t>
             </w:r>
-            <w:bookmarkStart w:id="0" w:name="_GoBack"/>
-            <w:bookmarkEnd w:id="0"/>
           </w:p>
           <w:p>
             <w:pPr>
@@ -859,8 +1003,13 @@
                 <w:numId w:val="10"/>
               </w:numPr>
             </w:pPr>
-            <w:r>
-              <w:t>requestedMembers (list of student usernames)</w:t>
+            <w:proofErr w:type="spellStart"/>
+            <w:r>
+              <w:t>requestedMembers</w:t>
+            </w:r>
+            <w:proofErr w:type="spellEnd"/>
+            <w:r>
+              <w:t xml:space="preserve"> (list of student usernames)</w:t>
             </w:r>
           </w:p>
           <w:p>
@@ -883,8 +1032,13 @@
                 <w:numId w:val="10"/>
               </w:numPr>
             </w:pPr>
-            <w:r>
-              <w:t>teamMembers (list of student usernames)</w:t>
+            <w:proofErr w:type="spellStart"/>
+            <w:r>
+              <w:t>teamMembers</w:t>
+            </w:r>
+            <w:proofErr w:type="spellEnd"/>
+            <w:r>
+              <w:t xml:space="preserve"> (list of student usernames)</w:t>
             </w:r>
           </w:p>
           <w:p>
@@ -895,8 +1049,13 @@
                 <w:numId w:val="10"/>
               </w:numPr>
             </w:pPr>
-            <w:r>
-              <w:t>teamName (String)</w:t>
+            <w:proofErr w:type="spellStart"/>
+            <w:r>
+              <w:t>teamName</w:t>
+            </w:r>
+            <w:proofErr w:type="spellEnd"/>
+            <w:r>
+              <w:t xml:space="preserve"> (String)</w:t>
             </w:r>
           </w:p>
           <w:p>
@@ -907,8 +1066,21 @@
                 <w:numId w:val="10"/>
               </w:numPr>
             </w:pPr>
-            <w:r>
-              <w:t>teamParamId (id of associated team Param)</w:t>
+            <w:proofErr w:type="spellStart"/>
+            <w:r>
+              <w:t>teamParamId</w:t>
+            </w:r>
+            <w:proofErr w:type="spellEnd"/>
+            <w:r>
+              <w:t xml:space="preserve"> (id of associated team </w:t>
+            </w:r>
+            <w:proofErr w:type="spellStart"/>
+            <w:r>
+              <w:t>Param</w:t>
+            </w:r>
+            <w:proofErr w:type="spellEnd"/>
+            <w:r>
+              <w:t>)</w:t>
             </w:r>
           </w:p>
           <w:p>
@@ -919,8 +1091,21 @@
                 <w:numId w:val="10"/>
               </w:numPr>
             </w:pPr>
-            <w:r>
-              <w:t>teamSize (int)</w:t>
+            <w:proofErr w:type="spellStart"/>
+            <w:r>
+              <w:t>teamSize</w:t>
+            </w:r>
+            <w:proofErr w:type="spellEnd"/>
+            <w:r>
+              <w:t xml:space="preserve"> (</w:t>
+            </w:r>
+            <w:proofErr w:type="spellStart"/>
+            <w:r>
+              <w:t>int</w:t>
+            </w:r>
+            <w:proofErr w:type="spellEnd"/>
+            <w:r>
+              <w:t>)</w:t>
             </w:r>
           </w:p>
         </w:tc>
@@ -942,8 +1127,13 @@
           </w:tcPr>
           <w:p>
             <w:r>
-              <w:t>/incompleteTeams</w:t>
-            </w:r>
+              <w:t>/</w:t>
+            </w:r>
+            <w:proofErr w:type="spellStart"/>
+            <w:r>
+              <w:t>incompleteTeams</w:t>
+            </w:r>
+            <w:proofErr w:type="spellEnd"/>
           </w:p>
         </w:tc>
         <w:tc>
@@ -1012,8 +1202,13 @@
                 <w:numId w:val="10"/>
               </w:numPr>
             </w:pPr>
-            <w:r>
-              <w:t>dateOfCreation (MM/DD/YY HH:MM:SS)</w:t>
+            <w:proofErr w:type="spellStart"/>
+            <w:r>
+              <w:t>dateOfCreation</w:t>
+            </w:r>
+            <w:proofErr w:type="spellEnd"/>
+            <w:r>
+              <w:t xml:space="preserve"> (MM/DD/YY HH:MM:SS)</w:t>
             </w:r>
           </w:p>
           <w:p>
@@ -1024,8 +1219,13 @@
                 <w:numId w:val="10"/>
               </w:numPr>
             </w:pPr>
-            <w:r>
-              <w:t>liason (username)</w:t>
+            <w:proofErr w:type="spellStart"/>
+            <w:r>
+              <w:t>liason</w:t>
+            </w:r>
+            <w:proofErr w:type="spellEnd"/>
+            <w:r>
+              <w:t xml:space="preserve"> (username)</w:t>
             </w:r>
           </w:p>
           <w:p>
@@ -1036,8 +1236,13 @@
                 <w:numId w:val="10"/>
               </w:numPr>
             </w:pPr>
-            <w:r>
-              <w:t>requestedMembers (list of student usernames)</w:t>
+            <w:proofErr w:type="spellStart"/>
+            <w:r>
+              <w:t>requestedMembers</w:t>
+            </w:r>
+            <w:proofErr w:type="spellEnd"/>
+            <w:r>
+              <w:t xml:space="preserve"> (list of student usernames)</w:t>
             </w:r>
           </w:p>
           <w:p>
@@ -1063,8 +1268,13 @@
                 <w:numId w:val="10"/>
               </w:numPr>
             </w:pPr>
-            <w:r>
-              <w:t>teamMembers (list of student usernames)</w:t>
+            <w:proofErr w:type="spellStart"/>
+            <w:r>
+              <w:t>teamMembers</w:t>
+            </w:r>
+            <w:proofErr w:type="spellEnd"/>
+            <w:r>
+              <w:t xml:space="preserve"> (list of student usernames)</w:t>
             </w:r>
           </w:p>
           <w:p>
@@ -1075,8 +1285,13 @@
                 <w:numId w:val="10"/>
               </w:numPr>
             </w:pPr>
-            <w:r>
-              <w:t>teamName (String)</w:t>
+            <w:proofErr w:type="spellStart"/>
+            <w:r>
+              <w:t>teamName</w:t>
+            </w:r>
+            <w:proofErr w:type="spellEnd"/>
+            <w:r>
+              <w:t xml:space="preserve"> (String)</w:t>
             </w:r>
           </w:p>
           <w:p>
@@ -1087,9 +1302,22 @@
                 <w:numId w:val="10"/>
               </w:numPr>
             </w:pPr>
+            <w:proofErr w:type="spellStart"/>
             <w:r>
               <w:lastRenderedPageBreak/>
-              <w:t>teamParamId (id of associated team Param)</w:t>
+              <w:t>teamParamId</w:t>
+            </w:r>
+            <w:proofErr w:type="spellEnd"/>
+            <w:r>
+              <w:t xml:space="preserve"> (id of associated team </w:t>
+            </w:r>
+            <w:proofErr w:type="spellStart"/>
+            <w:r>
+              <w:t>Param</w:t>
+            </w:r>
+            <w:proofErr w:type="spellEnd"/>
+            <w:r>
+              <w:t>)</w:t>
             </w:r>
           </w:p>
           <w:p>
@@ -1100,8 +1328,21 @@
                 <w:numId w:val="10"/>
               </w:numPr>
             </w:pPr>
-            <w:r>
-              <w:t>teamSize (int)</w:t>
+            <w:proofErr w:type="spellStart"/>
+            <w:r>
+              <w:t>teamSize</w:t>
+            </w:r>
+            <w:proofErr w:type="spellEnd"/>
+            <w:r>
+              <w:t xml:space="preserve"> (</w:t>
+            </w:r>
+            <w:proofErr w:type="spellStart"/>
+            <w:r>
+              <w:t>int</w:t>
+            </w:r>
+            <w:proofErr w:type="spellEnd"/>
+            <w:r>
+              <w:t>)</w:t>
             </w:r>
           </w:p>
         </w:tc>
@@ -1124,8 +1365,13 @@
           </w:tcPr>
           <w:p>
             <w:r>
-              <w:t>/joinTeams</w:t>
-            </w:r>
+              <w:t>/</w:t>
+            </w:r>
+            <w:proofErr w:type="spellStart"/>
+            <w:r>
+              <w:t>joinTeams</w:t>
+            </w:r>
+            <w:proofErr w:type="spellEnd"/>
           </w:p>
         </w:tc>
         <w:tc>
@@ -1140,9 +1386,198 @@
                 <w:numId w:val="12"/>
               </w:numPr>
             </w:pPr>
-            <w:r>
-              <w:t>team_ids (list of selected team ids)</w:t>
-            </w:r>
+            <w:proofErr w:type="spellStart"/>
+            <w:r>
+              <w:t>team_ids</w:t>
+            </w:r>
+            <w:proofErr w:type="spellEnd"/>
+            <w:r>
+              <w:t xml:space="preserve"> (list of selected team ids)</w:t>
+            </w:r>
+          </w:p>
+        </w:tc>
+        <w:tc>
+          <w:tcPr>
+            <w:tcW w:w="5310" w:type="dxa"/>
+          </w:tcPr>
+          <w:p>
+            <w:pPr>
+              <w:pStyle w:val="ListParagraph"/>
+              <w:numPr>
+                <w:ilvl w:val="0"/>
+                <w:numId w:val="10"/>
+              </w:numPr>
+            </w:pPr>
+            <w:r>
+              <w:t>status</w:t>
+            </w:r>
+          </w:p>
+          <w:p>
+            <w:pPr>
+              <w:pStyle w:val="ListParagraph"/>
+              <w:numPr>
+                <w:ilvl w:val="0"/>
+                <w:numId w:val="10"/>
+              </w:numPr>
+            </w:pPr>
+            <w:r>
+              <w:t>message</w:t>
+            </w:r>
+          </w:p>
+        </w:tc>
+      </w:tr>
+      <w:tr>
+        <w:tc>
+          <w:tcPr>
+            <w:tcW w:w="1165" w:type="dxa"/>
+          </w:tcPr>
+          <w:p>
+            <w:r>
+              <w:t>GET</w:t>
+            </w:r>
+          </w:p>
+        </w:tc>
+        <w:tc>
+          <w:tcPr>
+            <w:tcW w:w="2700" w:type="dxa"/>
+          </w:tcPr>
+          <w:p>
+            <w:r>
+              <w:t>/</w:t>
+            </w:r>
+            <w:proofErr w:type="spellStart"/>
+            <w:r>
+              <w:t>viewRequestedMembers</w:t>
+            </w:r>
+            <w:proofErr w:type="spellEnd"/>
+          </w:p>
+        </w:tc>
+        <w:tc>
+          <w:tcPr>
+            <w:tcW w:w="4230" w:type="dxa"/>
+          </w:tcPr>
+          <w:p>
+            <w:pPr>
+              <w:pStyle w:val="ListParagraph"/>
+              <w:numPr>
+                <w:ilvl w:val="0"/>
+                <w:numId w:val="12"/>
+              </w:numPr>
+            </w:pPr>
+            <w:proofErr w:type="spellStart"/>
+            <w:r>
+              <w:t>team_id</w:t>
+            </w:r>
+            <w:proofErr w:type="spellEnd"/>
+            <w:r>
+              <w:t xml:space="preserve"> </w:t>
+            </w:r>
+          </w:p>
+        </w:tc>
+        <w:tc>
+          <w:tcPr>
+            <w:tcW w:w="5310" w:type="dxa"/>
+          </w:tcPr>
+          <w:p>
+            <w:pPr>
+              <w:pStyle w:val="ListParagraph"/>
+              <w:numPr>
+                <w:ilvl w:val="0"/>
+                <w:numId w:val="10"/>
+              </w:numPr>
+            </w:pPr>
+            <w:r>
+              <w:t>status</w:t>
+            </w:r>
+          </w:p>
+          <w:p>
+            <w:pPr>
+              <w:pStyle w:val="ListParagraph"/>
+              <w:numPr>
+                <w:ilvl w:val="0"/>
+                <w:numId w:val="10"/>
+              </w:numPr>
+            </w:pPr>
+            <w:r>
+              <w:t>message</w:t>
+            </w:r>
+          </w:p>
+          <w:p>
+            <w:pPr>
+              <w:pStyle w:val="ListParagraph"/>
+              <w:numPr>
+                <w:ilvl w:val="0"/>
+                <w:numId w:val="10"/>
+              </w:numPr>
+            </w:pPr>
+            <w:proofErr w:type="spellStart"/>
+            <w:r>
+              <w:t>requestedMembers</w:t>
+            </w:r>
+            <w:proofErr w:type="spellEnd"/>
+            <w:r>
+              <w:t xml:space="preserve"> (list of usernames)</w:t>
+            </w:r>
+          </w:p>
+        </w:tc>
+      </w:tr>
+      <w:tr>
+        <w:tc>
+          <w:tcPr>
+            <w:tcW w:w="1165" w:type="dxa"/>
+          </w:tcPr>
+          <w:p>
+            <w:r>
+              <w:t>POST</w:t>
+            </w:r>
+          </w:p>
+        </w:tc>
+        <w:tc>
+          <w:tcPr>
+            <w:tcW w:w="2700" w:type="dxa"/>
+          </w:tcPr>
+          <w:p>
+            <w:r>
+              <w:t>/</w:t>
+            </w:r>
+            <w:proofErr w:type="spellStart"/>
+            <w:r>
+              <w:t>acceptMembers</w:t>
+            </w:r>
+            <w:proofErr w:type="spellEnd"/>
+          </w:p>
+        </w:tc>
+        <w:tc>
+          <w:tcPr>
+            <w:tcW w:w="4230" w:type="dxa"/>
+          </w:tcPr>
+          <w:p>
+            <w:pPr>
+              <w:pStyle w:val="ListParagraph"/>
+              <w:numPr>
+                <w:ilvl w:val="0"/>
+                <w:numId w:val="12"/>
+              </w:numPr>
+            </w:pPr>
+            <w:proofErr w:type="spellStart"/>
+            <w:r>
+              <w:t>team_id</w:t>
+            </w:r>
+            <w:proofErr w:type="spellEnd"/>
+          </w:p>
+          <w:p>
+            <w:pPr>
+              <w:pStyle w:val="ListParagraph"/>
+              <w:numPr>
+                <w:ilvl w:val="0"/>
+                <w:numId w:val="12"/>
+              </w:numPr>
+            </w:pPr>
+            <w:proofErr w:type="spellStart"/>
+            <w:r>
+              <w:t>list_of_usernames</w:t>
+            </w:r>
+            <w:proofErr w:type="spellEnd"/>
           </w:p>
         </w:tc>
         <w:tc>
@@ -1176,7 +1611,10 @@
         </w:tc>
       </w:tr>
     </w:tbl>
-    <w:p/>
+    <w:p>
+      <w:bookmarkStart w:id="0" w:name="_GoBack"/>
+      <w:bookmarkEnd w:id="0"/>
+    </w:p>
     <w:sectPr>
       <w:pgSz w:w="15840" w:h="12240" w:orient="landscape"/>
       <w:pgMar w:top="1440" w:right="1440" w:bottom="1440" w:left="1440" w:header="720" w:footer="720" w:gutter="0"/>

</xml_diff>

<commit_message>
Add get all students
</commit_message>
<xml_diff>
--- a/REST_API.docx
+++ b/REST_API.docx
@@ -1610,6 +1610,129 @@
           </w:p>
         </w:tc>
       </w:tr>
+      <w:tr>
+        <w:tc>
+          <w:tcPr>
+            <w:tcW w:w="1165" w:type="dxa"/>
+          </w:tcPr>
+          <w:p>
+            <w:r>
+              <w:t>GET</w:t>
+            </w:r>
+          </w:p>
+        </w:tc>
+        <w:tc>
+          <w:tcPr>
+            <w:tcW w:w="2700" w:type="dxa"/>
+          </w:tcPr>
+          <w:p>
+            <w:r>
+              <w:t>/students</w:t>
+            </w:r>
+          </w:p>
+        </w:tc>
+        <w:tc>
+          <w:tcPr>
+            <w:tcW w:w="4230" w:type="dxa"/>
+          </w:tcPr>
+          <w:p/>
+        </w:tc>
+        <w:tc>
+          <w:tcPr>
+            <w:tcW w:w="5310" w:type="dxa"/>
+          </w:tcPr>
+          <w:p>
+            <w:pPr>
+              <w:pStyle w:val="ListParagraph"/>
+              <w:numPr>
+                <w:ilvl w:val="0"/>
+                <w:numId w:val="10"/>
+              </w:numPr>
+            </w:pPr>
+            <w:r>
+              <w:t>list of students, for each student:</w:t>
+            </w:r>
+          </w:p>
+          <w:p>
+            <w:pPr>
+              <w:pStyle w:val="ListParagraph"/>
+              <w:numPr>
+                <w:ilvl w:val="1"/>
+                <w:numId w:val="10"/>
+              </w:numPr>
+            </w:pPr>
+            <w:r>
+              <w:t>_id</w:t>
+            </w:r>
+          </w:p>
+          <w:p>
+            <w:pPr>
+              <w:pStyle w:val="ListParagraph"/>
+              <w:numPr>
+                <w:ilvl w:val="1"/>
+                <w:numId w:val="10"/>
+              </w:numPr>
+            </w:pPr>
+            <w:r>
+              <w:t>email</w:t>
+            </w:r>
+          </w:p>
+          <w:p>
+            <w:pPr>
+              <w:pStyle w:val="ListParagraph"/>
+              <w:numPr>
+                <w:ilvl w:val="1"/>
+                <w:numId w:val="10"/>
+              </w:numPr>
+            </w:pPr>
+            <w:proofErr w:type="spellStart"/>
+            <w:r>
+              <w:t>firstName</w:t>
+            </w:r>
+            <w:proofErr w:type="spellEnd"/>
+          </w:p>
+          <w:p>
+            <w:pPr>
+              <w:pStyle w:val="ListParagraph"/>
+              <w:numPr>
+                <w:ilvl w:val="1"/>
+                <w:numId w:val="10"/>
+              </w:numPr>
+            </w:pPr>
+            <w:proofErr w:type="spellStart"/>
+            <w:r>
+              <w:t>lastName</w:t>
+            </w:r>
+            <w:proofErr w:type="spellEnd"/>
+          </w:p>
+          <w:p>
+            <w:pPr>
+              <w:pStyle w:val="ListParagraph"/>
+              <w:numPr>
+                <w:ilvl w:val="1"/>
+                <w:numId w:val="10"/>
+              </w:numPr>
+            </w:pPr>
+            <w:proofErr w:type="spellStart"/>
+            <w:r>
+              <w:t>programOfStudy</w:t>
+            </w:r>
+            <w:proofErr w:type="spellEnd"/>
+          </w:p>
+          <w:p>
+            <w:pPr>
+              <w:pStyle w:val="ListParagraph"/>
+              <w:numPr>
+                <w:ilvl w:val="1"/>
+                <w:numId w:val="10"/>
+              </w:numPr>
+            </w:pPr>
+            <w:r>
+              <w:t>username</w:t>
+            </w:r>
+          </w:p>
+        </w:tc>
+      </w:tr>
     </w:tbl>
     <w:p>
       <w:bookmarkStart w:id="0" w:name="_GoBack"/>
@@ -1627,7 +1750,7 @@
 
 <file path=word/numbering.xml><?xml version="1.0" encoding="utf-8"?>
 <w:numbering xmlns:wpc="http://schemas.microsoft.com/office/word/2010/wordprocessingCanvas" xmlns:mc="http://schemas.openxmlformats.org/markup-compatibility/2006" xmlns:o="urn:schemas-microsoft-com:office:office" xmlns:r="http://schemas.openxmlformats.org/officeDocument/2006/relationships" xmlns:m="http://schemas.openxmlformats.org/officeDocument/2006/math" xmlns:v="urn:schemas-microsoft-com:vml" xmlns:wp14="http://schemas.microsoft.com/office/word/2010/wordprocessingDrawing" xmlns:wp="http://schemas.openxmlformats.org/drawingml/2006/wordprocessingDrawing" xmlns:w10="urn:schemas-microsoft-com:office:word" xmlns:w="http://schemas.openxmlformats.org/wordprocessingml/2006/main" xmlns:w14="http://schemas.microsoft.com/office/word/2010/wordml" xmlns:w15="http://schemas.microsoft.com/office/word/2012/wordml" xmlns:wpg="http://schemas.microsoft.com/office/word/2010/wordprocessingGroup" xmlns:wpi="http://schemas.microsoft.com/office/word/2010/wordprocessingInk" xmlns:wne="http://schemas.microsoft.com/office/word/2006/wordml" xmlns:wps="http://schemas.microsoft.com/office/word/2010/wordprocessingShape" mc:Ignorable="w14 w15 wp14">
-  <w:abstractNum w:abstractNumId="0" w15:restartNumberingAfterBreak="0">
+  <w:abstractNum w:abstractNumId="0">
     <w:nsid w:val="08972689"/>
     <w:multiLevelType w:val="hybridMultilevel"/>
     <w:tmpl w:val="0538B5AC"/>
@@ -1740,7 +1863,7 @@
       </w:rPr>
     </w:lvl>
   </w:abstractNum>
-  <w:abstractNum w:abstractNumId="1" w15:restartNumberingAfterBreak="0">
+  <w:abstractNum w:abstractNumId="1">
     <w:nsid w:val="21C37330"/>
     <w:multiLevelType w:val="hybridMultilevel"/>
     <w:tmpl w:val="EE5A8C2E"/>
@@ -1853,7 +1976,7 @@
       </w:rPr>
     </w:lvl>
   </w:abstractNum>
-  <w:abstractNum w:abstractNumId="2" w15:restartNumberingAfterBreak="0">
+  <w:abstractNum w:abstractNumId="2">
     <w:nsid w:val="222F2E1F"/>
     <w:multiLevelType w:val="hybridMultilevel"/>
     <w:tmpl w:val="150CE8E6"/>
@@ -1966,7 +2089,7 @@
       </w:rPr>
     </w:lvl>
   </w:abstractNum>
-  <w:abstractNum w:abstractNumId="3" w15:restartNumberingAfterBreak="0">
+  <w:abstractNum w:abstractNumId="3">
     <w:nsid w:val="22B76C5C"/>
     <w:multiLevelType w:val="hybridMultilevel"/>
     <w:tmpl w:val="1B0C1762"/>
@@ -2079,7 +2202,7 @@
       </w:rPr>
     </w:lvl>
   </w:abstractNum>
-  <w:abstractNum w:abstractNumId="4" w15:restartNumberingAfterBreak="0">
+  <w:abstractNum w:abstractNumId="4">
     <w:nsid w:val="401F38AF"/>
     <w:multiLevelType w:val="hybridMultilevel"/>
     <w:tmpl w:val="AF92E06A"/>
@@ -2192,7 +2315,7 @@
       </w:rPr>
     </w:lvl>
   </w:abstractNum>
-  <w:abstractNum w:abstractNumId="5" w15:restartNumberingAfterBreak="0">
+  <w:abstractNum w:abstractNumId="5">
     <w:nsid w:val="48907DE4"/>
     <w:multiLevelType w:val="hybridMultilevel"/>
     <w:tmpl w:val="F3C46BE0"/>
@@ -2305,7 +2428,7 @@
       </w:rPr>
     </w:lvl>
   </w:abstractNum>
-  <w:abstractNum w:abstractNumId="6" w15:restartNumberingAfterBreak="0">
+  <w:abstractNum w:abstractNumId="6">
     <w:nsid w:val="51C06966"/>
     <w:multiLevelType w:val="hybridMultilevel"/>
     <w:tmpl w:val="37808098"/>
@@ -2418,7 +2541,7 @@
       </w:rPr>
     </w:lvl>
   </w:abstractNum>
-  <w:abstractNum w:abstractNumId="7" w15:restartNumberingAfterBreak="0">
+  <w:abstractNum w:abstractNumId="7">
     <w:nsid w:val="63271ACD"/>
     <w:multiLevelType w:val="hybridMultilevel"/>
     <w:tmpl w:val="EF589FF2"/>
@@ -2531,7 +2654,7 @@
       </w:rPr>
     </w:lvl>
   </w:abstractNum>
-  <w:abstractNum w:abstractNumId="8" w15:restartNumberingAfterBreak="0">
+  <w:abstractNum w:abstractNumId="8">
     <w:nsid w:val="653D2D59"/>
     <w:multiLevelType w:val="hybridMultilevel"/>
     <w:tmpl w:val="B90A4096"/>
@@ -2644,7 +2767,7 @@
       </w:rPr>
     </w:lvl>
   </w:abstractNum>
-  <w:abstractNum w:abstractNumId="9" w15:restartNumberingAfterBreak="0">
+  <w:abstractNum w:abstractNumId="9">
     <w:nsid w:val="66A05B56"/>
     <w:multiLevelType w:val="hybridMultilevel"/>
     <w:tmpl w:val="995CD7BE"/>
@@ -2757,7 +2880,7 @@
       </w:rPr>
     </w:lvl>
   </w:abstractNum>
-  <w:abstractNum w:abstractNumId="10" w15:restartNumberingAfterBreak="0">
+  <w:abstractNum w:abstractNumId="10">
     <w:nsid w:val="6A227B44"/>
     <w:multiLevelType w:val="hybridMultilevel"/>
     <w:tmpl w:val="5A805E72"/>
@@ -2870,7 +2993,7 @@
       </w:rPr>
     </w:lvl>
   </w:abstractNum>
-  <w:abstractNum w:abstractNumId="11" w15:restartNumberingAfterBreak="0">
+  <w:abstractNum w:abstractNumId="11">
     <w:nsid w:val="6D593E38"/>
     <w:multiLevelType w:val="hybridMultilevel"/>
     <w:tmpl w:val="65EA39BA"/>
@@ -3463,6 +3586,7 @@
       <w:spacing w:after="0" w:line="240" w:lineRule="auto"/>
     </w:pPr>
     <w:tblPr>
+      <w:tblInd w:w="0" w:type="dxa"/>
       <w:tblBorders>
         <w:top w:val="single" w:sz="4" w:space="0" w:color="auto"/>
         <w:left w:val="single" w:sz="4" w:space="0" w:color="auto"/>
@@ -3471,6 +3595,12 @@
         <w:insideH w:val="single" w:sz="4" w:space="0" w:color="auto"/>
         <w:insideV w:val="single" w:sz="4" w:space="0" w:color="auto"/>
       </w:tblBorders>
+      <w:tblCellMar>
+        <w:top w:w="0" w:type="dxa"/>
+        <w:left w:w="108" w:type="dxa"/>
+        <w:bottom w:w="0" w:type="dxa"/>
+        <w:right w:w="108" w:type="dxa"/>
+      </w:tblCellMar>
     </w:tblPr>
   </w:style>
 </w:styles>

</xml_diff>

<commit_message>
Added /teamInTeamParam method for Join Team UC
</commit_message>
<xml_diff>
--- a/REST_API.docx
+++ b/REST_API.docx
@@ -133,11 +133,9 @@
                 <w:numId w:val="3"/>
               </w:numPr>
             </w:pPr>
-            <w:proofErr w:type="spellStart"/>
             <w:r>
               <w:t>access_token</w:t>
             </w:r>
-            <w:proofErr w:type="spellEnd"/>
           </w:p>
           <w:p>
             <w:pPr>
@@ -1733,11 +1731,282 @@
           </w:p>
         </w:tc>
       </w:tr>
+      <w:tr>
+        <w:tc>
+          <w:tcPr>
+            <w:tcW w:w="1165" w:type="dxa"/>
+          </w:tcPr>
+          <w:p>
+            <w:r>
+              <w:t xml:space="preserve">GET </w:t>
+            </w:r>
+          </w:p>
+        </w:tc>
+        <w:tc>
+          <w:tcPr>
+            <w:tcW w:w="2700" w:type="dxa"/>
+          </w:tcPr>
+          <w:p>
+            <w:r>
+              <w:t>/</w:t>
+            </w:r>
+            <w:proofErr w:type="spellStart"/>
+            <w:r>
+              <w:t>teamInTeamParam</w:t>
+            </w:r>
+            <w:proofErr w:type="spellEnd"/>
+          </w:p>
+        </w:tc>
+        <w:tc>
+          <w:tcPr>
+            <w:tcW w:w="4230" w:type="dxa"/>
+          </w:tcPr>
+          <w:p>
+            <w:pPr>
+              <w:pStyle w:val="ListParagraph"/>
+              <w:numPr>
+                <w:ilvl w:val="0"/>
+                <w:numId w:val="10"/>
+              </w:numPr>
+            </w:pPr>
+            <w:proofErr w:type="spellStart"/>
+            <w:r>
+              <w:t>teamParam_id</w:t>
+            </w:r>
+            <w:proofErr w:type="spellEnd"/>
+          </w:p>
+        </w:tc>
+        <w:tc>
+          <w:tcPr>
+            <w:tcW w:w="5310" w:type="dxa"/>
+          </w:tcPr>
+          <w:p>
+            <w:pPr>
+              <w:pStyle w:val="ListParagraph"/>
+              <w:numPr>
+                <w:ilvl w:val="0"/>
+                <w:numId w:val="10"/>
+              </w:numPr>
+            </w:pPr>
+            <w:r>
+              <w:t>status</w:t>
+            </w:r>
+          </w:p>
+          <w:p>
+            <w:pPr>
+              <w:pStyle w:val="ListParagraph"/>
+              <w:numPr>
+                <w:ilvl w:val="0"/>
+                <w:numId w:val="10"/>
+              </w:numPr>
+            </w:pPr>
+            <w:r>
+              <w:t>message (if error occurs)</w:t>
+            </w:r>
+          </w:p>
+          <w:p>
+            <w:pPr>
+              <w:pStyle w:val="ListParagraph"/>
+              <w:numPr>
+                <w:ilvl w:val="0"/>
+                <w:numId w:val="10"/>
+              </w:numPr>
+            </w:pPr>
+            <w:proofErr w:type="spellStart"/>
+            <w:r>
+              <w:t>list_of_teams</w:t>
+            </w:r>
+            <w:proofErr w:type="spellEnd"/>
+          </w:p>
+          <w:p>
+            <w:pPr>
+              <w:pStyle w:val="ListParagraph"/>
+              <w:numPr>
+                <w:ilvl w:val="0"/>
+                <w:numId w:val="10"/>
+              </w:numPr>
+            </w:pPr>
+            <w:r>
+              <w:t xml:space="preserve">For each team in </w:t>
+            </w:r>
+            <w:proofErr w:type="spellStart"/>
+            <w:r>
+              <w:t>list_of_teams</w:t>
+            </w:r>
+            <w:proofErr w:type="spellEnd"/>
+          </w:p>
+          <w:p>
+            <w:pPr>
+              <w:pStyle w:val="ListParagraph"/>
+              <w:numPr>
+                <w:ilvl w:val="1"/>
+                <w:numId w:val="10"/>
+              </w:numPr>
+            </w:pPr>
+            <w:r>
+              <w:t>_id (team Id)</w:t>
+            </w:r>
+          </w:p>
+          <w:p>
+            <w:pPr>
+              <w:pStyle w:val="ListParagraph"/>
+              <w:numPr>
+                <w:ilvl w:val="1"/>
+                <w:numId w:val="10"/>
+              </w:numPr>
+            </w:pPr>
+            <w:proofErr w:type="spellStart"/>
+            <w:r>
+              <w:t>dateOfCreation</w:t>
+            </w:r>
+            <w:proofErr w:type="spellEnd"/>
+            <w:r>
+              <w:t xml:space="preserve"> (MM/DD/YY HH:MM:SS)</w:t>
+            </w:r>
+          </w:p>
+          <w:p>
+            <w:pPr>
+              <w:pStyle w:val="ListParagraph"/>
+              <w:numPr>
+                <w:ilvl w:val="1"/>
+                <w:numId w:val="10"/>
+              </w:numPr>
+            </w:pPr>
+            <w:proofErr w:type="spellStart"/>
+            <w:r>
+              <w:t>liason</w:t>
+            </w:r>
+            <w:proofErr w:type="spellEnd"/>
+            <w:r>
+              <w:t xml:space="preserve"> (username)</w:t>
+            </w:r>
+          </w:p>
+          <w:p>
+            <w:pPr>
+              <w:pStyle w:val="ListParagraph"/>
+              <w:numPr>
+                <w:ilvl w:val="1"/>
+                <w:numId w:val="10"/>
+              </w:numPr>
+            </w:pPr>
+            <w:proofErr w:type="spellStart"/>
+            <w:r>
+              <w:t>requestedMembers</w:t>
+            </w:r>
+            <w:proofErr w:type="spellEnd"/>
+            <w:r>
+              <w:t xml:space="preserve"> (list of student usernames)</w:t>
+            </w:r>
+          </w:p>
+          <w:p>
+            <w:pPr>
+              <w:pStyle w:val="ListParagraph"/>
+              <w:numPr>
+                <w:ilvl w:val="1"/>
+                <w:numId w:val="10"/>
+              </w:numPr>
+            </w:pPr>
+            <w:r>
+              <w:t>status (incomplete/complete)</w:t>
+            </w:r>
+          </w:p>
+          <w:p>
+            <w:pPr>
+              <w:pStyle w:val="ListParagraph"/>
+              <w:numPr>
+                <w:ilvl w:val="1"/>
+                <w:numId w:val="10"/>
+              </w:numPr>
+            </w:pPr>
+            <w:proofErr w:type="spellStart"/>
+            <w:r>
+              <w:t>teamMembers</w:t>
+            </w:r>
+            <w:proofErr w:type="spellEnd"/>
+            <w:r>
+              <w:t xml:space="preserve"> (list of student usernames)</w:t>
+            </w:r>
+          </w:p>
+          <w:p>
+            <w:pPr>
+              <w:pStyle w:val="ListParagraph"/>
+              <w:numPr>
+                <w:ilvl w:val="1"/>
+                <w:numId w:val="10"/>
+              </w:numPr>
+            </w:pPr>
+            <w:proofErr w:type="spellStart"/>
+            <w:r>
+              <w:t>teamName</w:t>
+            </w:r>
+            <w:proofErr w:type="spellEnd"/>
+            <w:r>
+              <w:t xml:space="preserve"> (String)</w:t>
+            </w:r>
+          </w:p>
+          <w:p>
+            <w:pPr>
+              <w:pStyle w:val="ListParagraph"/>
+              <w:numPr>
+                <w:ilvl w:val="1"/>
+                <w:numId w:val="10"/>
+              </w:numPr>
+            </w:pPr>
+            <w:proofErr w:type="spellStart"/>
+            <w:r>
+              <w:t>teamParamId</w:t>
+            </w:r>
+            <w:proofErr w:type="spellEnd"/>
+            <w:r>
+              <w:t xml:space="preserve"> (id of associated team </w:t>
+            </w:r>
+            <w:proofErr w:type="spellStart"/>
+            <w:r>
+              <w:t>Param</w:t>
+            </w:r>
+            <w:proofErr w:type="spellEnd"/>
+            <w:r>
+              <w:t>)</w:t>
+            </w:r>
+          </w:p>
+          <w:p>
+            <w:pPr>
+              <w:pStyle w:val="ListParagraph"/>
+              <w:numPr>
+                <w:ilvl w:val="0"/>
+                <w:numId w:val="10"/>
+              </w:numPr>
+            </w:pPr>
+            <w:proofErr w:type="spellStart"/>
+            <w:r>
+              <w:t>teamSize</w:t>
+            </w:r>
+            <w:proofErr w:type="spellEnd"/>
+            <w:r>
+              <w:t xml:space="preserve"> (</w:t>
+            </w:r>
+            <w:proofErr w:type="spellStart"/>
+            <w:r>
+              <w:t>int</w:t>
+            </w:r>
+            <w:proofErr w:type="spellEnd"/>
+            <w:r>
+              <w:t>)</w:t>
+            </w:r>
+          </w:p>
+        </w:tc>
+      </w:tr>
     </w:tbl>
+    <w:p/>
     <w:p>
+      <w:pPr>
+        <w:pStyle w:val="ListParagraph"/>
+        <w:ind w:left="1440"/>
+      </w:pPr>
       <w:bookmarkStart w:id="0" w:name="_GoBack"/>
       <w:bookmarkEnd w:id="0"/>
     </w:p>
+    <w:p/>
     <w:sectPr>
       <w:pgSz w:w="15840" w:h="12240" w:orient="landscape"/>
       <w:pgMar w:top="1440" w:right="1440" w:bottom="1440" w:left="1440" w:header="720" w:footer="720" w:gutter="0"/>
@@ -1750,7 +2019,7 @@
 
 <file path=word/numbering.xml><?xml version="1.0" encoding="utf-8"?>
 <w:numbering xmlns:wpc="http://schemas.microsoft.com/office/word/2010/wordprocessingCanvas" xmlns:mc="http://schemas.openxmlformats.org/markup-compatibility/2006" xmlns:o="urn:schemas-microsoft-com:office:office" xmlns:r="http://schemas.openxmlformats.org/officeDocument/2006/relationships" xmlns:m="http://schemas.openxmlformats.org/officeDocument/2006/math" xmlns:v="urn:schemas-microsoft-com:vml" xmlns:wp14="http://schemas.microsoft.com/office/word/2010/wordprocessingDrawing" xmlns:wp="http://schemas.openxmlformats.org/drawingml/2006/wordprocessingDrawing" xmlns:w10="urn:schemas-microsoft-com:office:word" xmlns:w="http://schemas.openxmlformats.org/wordprocessingml/2006/main" xmlns:w14="http://schemas.microsoft.com/office/word/2010/wordml" xmlns:w15="http://schemas.microsoft.com/office/word/2012/wordml" xmlns:wpg="http://schemas.microsoft.com/office/word/2010/wordprocessingGroup" xmlns:wpi="http://schemas.microsoft.com/office/word/2010/wordprocessingInk" xmlns:wne="http://schemas.microsoft.com/office/word/2006/wordml" xmlns:wps="http://schemas.microsoft.com/office/word/2010/wordprocessingShape" mc:Ignorable="w14 w15 wp14">
-  <w:abstractNum w:abstractNumId="0">
+  <w:abstractNum w:abstractNumId="0" w15:restartNumberingAfterBreak="0">
     <w:nsid w:val="08972689"/>
     <w:multiLevelType w:val="hybridMultilevel"/>
     <w:tmpl w:val="0538B5AC"/>
@@ -1863,7 +2132,7 @@
       </w:rPr>
     </w:lvl>
   </w:abstractNum>
-  <w:abstractNum w:abstractNumId="1">
+  <w:abstractNum w:abstractNumId="1" w15:restartNumberingAfterBreak="0">
     <w:nsid w:val="21C37330"/>
     <w:multiLevelType w:val="hybridMultilevel"/>
     <w:tmpl w:val="EE5A8C2E"/>
@@ -1976,10 +2245,10 @@
       </w:rPr>
     </w:lvl>
   </w:abstractNum>
-  <w:abstractNum w:abstractNumId="2">
+  <w:abstractNum w:abstractNumId="2" w15:restartNumberingAfterBreak="0">
     <w:nsid w:val="222F2E1F"/>
     <w:multiLevelType w:val="hybridMultilevel"/>
-    <w:tmpl w:val="150CE8E6"/>
+    <w:tmpl w:val="F9D03314"/>
     <w:lvl w:ilvl="0" w:tplc="04090001">
       <w:start w:val="1"/>
       <w:numFmt w:val="bullet"/>
@@ -2089,7 +2358,7 @@
       </w:rPr>
     </w:lvl>
   </w:abstractNum>
-  <w:abstractNum w:abstractNumId="3">
+  <w:abstractNum w:abstractNumId="3" w15:restartNumberingAfterBreak="0">
     <w:nsid w:val="22B76C5C"/>
     <w:multiLevelType w:val="hybridMultilevel"/>
     <w:tmpl w:val="1B0C1762"/>
@@ -2202,7 +2471,7 @@
       </w:rPr>
     </w:lvl>
   </w:abstractNum>
-  <w:abstractNum w:abstractNumId="4">
+  <w:abstractNum w:abstractNumId="4" w15:restartNumberingAfterBreak="0">
     <w:nsid w:val="401F38AF"/>
     <w:multiLevelType w:val="hybridMultilevel"/>
     <w:tmpl w:val="AF92E06A"/>
@@ -2315,7 +2584,7 @@
       </w:rPr>
     </w:lvl>
   </w:abstractNum>
-  <w:abstractNum w:abstractNumId="5">
+  <w:abstractNum w:abstractNumId="5" w15:restartNumberingAfterBreak="0">
     <w:nsid w:val="48907DE4"/>
     <w:multiLevelType w:val="hybridMultilevel"/>
     <w:tmpl w:val="F3C46BE0"/>
@@ -2428,7 +2697,7 @@
       </w:rPr>
     </w:lvl>
   </w:abstractNum>
-  <w:abstractNum w:abstractNumId="6">
+  <w:abstractNum w:abstractNumId="6" w15:restartNumberingAfterBreak="0">
     <w:nsid w:val="51C06966"/>
     <w:multiLevelType w:val="hybridMultilevel"/>
     <w:tmpl w:val="37808098"/>
@@ -2541,7 +2810,7 @@
       </w:rPr>
     </w:lvl>
   </w:abstractNum>
-  <w:abstractNum w:abstractNumId="7">
+  <w:abstractNum w:abstractNumId="7" w15:restartNumberingAfterBreak="0">
     <w:nsid w:val="63271ACD"/>
     <w:multiLevelType w:val="hybridMultilevel"/>
     <w:tmpl w:val="EF589FF2"/>
@@ -2654,7 +2923,7 @@
       </w:rPr>
     </w:lvl>
   </w:abstractNum>
-  <w:abstractNum w:abstractNumId="8">
+  <w:abstractNum w:abstractNumId="8" w15:restartNumberingAfterBreak="0">
     <w:nsid w:val="653D2D59"/>
     <w:multiLevelType w:val="hybridMultilevel"/>
     <w:tmpl w:val="B90A4096"/>
@@ -2767,7 +3036,7 @@
       </w:rPr>
     </w:lvl>
   </w:abstractNum>
-  <w:abstractNum w:abstractNumId="9">
+  <w:abstractNum w:abstractNumId="9" w15:restartNumberingAfterBreak="0">
     <w:nsid w:val="66A05B56"/>
     <w:multiLevelType w:val="hybridMultilevel"/>
     <w:tmpl w:val="995CD7BE"/>
@@ -2880,7 +3149,7 @@
       </w:rPr>
     </w:lvl>
   </w:abstractNum>
-  <w:abstractNum w:abstractNumId="10">
+  <w:abstractNum w:abstractNumId="10" w15:restartNumberingAfterBreak="0">
     <w:nsid w:val="6A227B44"/>
     <w:multiLevelType w:val="hybridMultilevel"/>
     <w:tmpl w:val="5A805E72"/>
@@ -2993,7 +3262,7 @@
       </w:rPr>
     </w:lvl>
   </w:abstractNum>
-  <w:abstractNum w:abstractNumId="11">
+  <w:abstractNum w:abstractNumId="11" w15:restartNumberingAfterBreak="0">
     <w:nsid w:val="6D593E38"/>
     <w:multiLevelType w:val="hybridMultilevel"/>
     <w:tmpl w:val="65EA39BA"/>
@@ -3586,7 +3855,6 @@
       <w:spacing w:after="0" w:line="240" w:lineRule="auto"/>
     </w:pPr>
     <w:tblPr>
-      <w:tblInd w:w="0" w:type="dxa"/>
       <w:tblBorders>
         <w:top w:val="single" w:sz="4" w:space="0" w:color="auto"/>
         <w:left w:val="single" w:sz="4" w:space="0" w:color="auto"/>
@@ -3595,12 +3863,6 @@
         <w:insideH w:val="single" w:sz="4" w:space="0" w:color="auto"/>
         <w:insideV w:val="single" w:sz="4" w:space="0" w:color="auto"/>
       </w:tblBorders>
-      <w:tblCellMar>
-        <w:top w:w="0" w:type="dxa"/>
-        <w:left w:w="108" w:type="dxa"/>
-        <w:bottom w:w="0" w:type="dxa"/>
-        <w:right w:w="108" w:type="dxa"/>
-      </w:tblCellMar>
     </w:tblPr>
   </w:style>
 </w:styles>

</xml_diff>

<commit_message>
Finished /liasionTeams in the server.py
</commit_message>
<xml_diff>
--- a/REST_API.docx
+++ b/REST_API.docx
@@ -1996,6 +1996,265 @@
           </w:p>
         </w:tc>
       </w:tr>
+      <w:tr>
+        <w:tc>
+          <w:tcPr>
+            <w:tcW w:w="1165" w:type="dxa"/>
+          </w:tcPr>
+          <w:p>
+            <w:r>
+              <w:lastRenderedPageBreak/>
+              <w:t>GET</w:t>
+            </w:r>
+          </w:p>
+        </w:tc>
+        <w:tc>
+          <w:tcPr>
+            <w:tcW w:w="2700" w:type="dxa"/>
+          </w:tcPr>
+          <w:p>
+            <w:r>
+              <w:t>/</w:t>
+            </w:r>
+            <w:proofErr w:type="spellStart"/>
+            <w:r>
+              <w:t>liasionTeams</w:t>
+            </w:r>
+            <w:proofErr w:type="spellEnd"/>
+          </w:p>
+        </w:tc>
+        <w:tc>
+          <w:tcPr>
+            <w:tcW w:w="4230" w:type="dxa"/>
+          </w:tcPr>
+          <w:p>
+            <w:pPr>
+              <w:pStyle w:val="ListParagraph"/>
+            </w:pPr>
+          </w:p>
+        </w:tc>
+        <w:tc>
+          <w:tcPr>
+            <w:tcW w:w="5310" w:type="dxa"/>
+          </w:tcPr>
+          <w:p>
+            <w:pPr>
+              <w:pStyle w:val="ListParagraph"/>
+              <w:numPr>
+                <w:ilvl w:val="0"/>
+                <w:numId w:val="10"/>
+              </w:numPr>
+            </w:pPr>
+            <w:r>
+              <w:t>status</w:t>
+            </w:r>
+          </w:p>
+          <w:p>
+            <w:pPr>
+              <w:pStyle w:val="ListParagraph"/>
+              <w:numPr>
+                <w:ilvl w:val="0"/>
+                <w:numId w:val="10"/>
+              </w:numPr>
+            </w:pPr>
+            <w:r>
+              <w:t>message (if error)</w:t>
+            </w:r>
+          </w:p>
+          <w:p>
+            <w:pPr>
+              <w:pStyle w:val="ListParagraph"/>
+              <w:numPr>
+                <w:ilvl w:val="0"/>
+                <w:numId w:val="10"/>
+              </w:numPr>
+            </w:pPr>
+            <w:proofErr w:type="spellStart"/>
+            <w:r>
+              <w:t>list_of_teams</w:t>
+            </w:r>
+            <w:proofErr w:type="spellEnd"/>
+          </w:p>
+          <w:p>
+            <w:pPr>
+              <w:pStyle w:val="ListParagraph"/>
+              <w:numPr>
+                <w:ilvl w:val="0"/>
+                <w:numId w:val="10"/>
+              </w:numPr>
+            </w:pPr>
+            <w:r>
+              <w:t xml:space="preserve">For each team in </w:t>
+            </w:r>
+            <w:proofErr w:type="spellStart"/>
+            <w:r>
+              <w:t>list_of_teams</w:t>
+            </w:r>
+            <w:proofErr w:type="spellEnd"/>
+          </w:p>
+          <w:p>
+            <w:pPr>
+              <w:pStyle w:val="ListParagraph"/>
+              <w:numPr>
+                <w:ilvl w:val="1"/>
+                <w:numId w:val="10"/>
+              </w:numPr>
+            </w:pPr>
+            <w:r>
+              <w:t>_id (team Id)</w:t>
+            </w:r>
+          </w:p>
+          <w:p>
+            <w:pPr>
+              <w:pStyle w:val="ListParagraph"/>
+              <w:numPr>
+                <w:ilvl w:val="1"/>
+                <w:numId w:val="10"/>
+              </w:numPr>
+            </w:pPr>
+            <w:proofErr w:type="spellStart"/>
+            <w:r>
+              <w:t>dateOfCreation</w:t>
+            </w:r>
+            <w:proofErr w:type="spellEnd"/>
+            <w:r>
+              <w:t xml:space="preserve"> (MM/DD/YY HH:MM:SS)</w:t>
+            </w:r>
+          </w:p>
+          <w:p>
+            <w:pPr>
+              <w:pStyle w:val="ListParagraph"/>
+              <w:numPr>
+                <w:ilvl w:val="1"/>
+                <w:numId w:val="10"/>
+              </w:numPr>
+            </w:pPr>
+            <w:proofErr w:type="spellStart"/>
+            <w:r>
+              <w:t>liason</w:t>
+            </w:r>
+            <w:proofErr w:type="spellEnd"/>
+            <w:r>
+              <w:t xml:space="preserve"> (username)</w:t>
+            </w:r>
+          </w:p>
+          <w:p>
+            <w:pPr>
+              <w:pStyle w:val="ListParagraph"/>
+              <w:numPr>
+                <w:ilvl w:val="1"/>
+                <w:numId w:val="10"/>
+              </w:numPr>
+            </w:pPr>
+            <w:proofErr w:type="spellStart"/>
+            <w:r>
+              <w:t>requestedMembers</w:t>
+            </w:r>
+            <w:proofErr w:type="spellEnd"/>
+            <w:r>
+              <w:t xml:space="preserve"> (list of student usernames)</w:t>
+            </w:r>
+          </w:p>
+          <w:p>
+            <w:pPr>
+              <w:pStyle w:val="ListParagraph"/>
+              <w:numPr>
+                <w:ilvl w:val="1"/>
+                <w:numId w:val="10"/>
+              </w:numPr>
+            </w:pPr>
+            <w:r>
+              <w:t>status (incomplete/complete)</w:t>
+            </w:r>
+          </w:p>
+          <w:p>
+            <w:pPr>
+              <w:pStyle w:val="ListParagraph"/>
+              <w:numPr>
+                <w:ilvl w:val="1"/>
+                <w:numId w:val="10"/>
+              </w:numPr>
+            </w:pPr>
+            <w:proofErr w:type="spellStart"/>
+            <w:r>
+              <w:t>teamMembers</w:t>
+            </w:r>
+            <w:proofErr w:type="spellEnd"/>
+            <w:r>
+              <w:t xml:space="preserve"> (list of student usernames)</w:t>
+            </w:r>
+          </w:p>
+          <w:p>
+            <w:pPr>
+              <w:pStyle w:val="ListParagraph"/>
+              <w:numPr>
+                <w:ilvl w:val="1"/>
+                <w:numId w:val="10"/>
+              </w:numPr>
+            </w:pPr>
+            <w:proofErr w:type="spellStart"/>
+            <w:r>
+              <w:t>teamName</w:t>
+            </w:r>
+            <w:proofErr w:type="spellEnd"/>
+            <w:r>
+              <w:t xml:space="preserve"> (String)</w:t>
+            </w:r>
+          </w:p>
+          <w:p>
+            <w:pPr>
+              <w:pStyle w:val="ListParagraph"/>
+              <w:numPr>
+                <w:ilvl w:val="1"/>
+                <w:numId w:val="10"/>
+              </w:numPr>
+            </w:pPr>
+            <w:proofErr w:type="spellStart"/>
+            <w:r>
+              <w:t>teamParamId</w:t>
+            </w:r>
+            <w:proofErr w:type="spellEnd"/>
+            <w:r>
+              <w:t xml:space="preserve"> (id of associated team </w:t>
+            </w:r>
+            <w:proofErr w:type="spellStart"/>
+            <w:r>
+              <w:t>Param</w:t>
+            </w:r>
+            <w:proofErr w:type="spellEnd"/>
+            <w:r>
+              <w:t>)</w:t>
+            </w:r>
+          </w:p>
+          <w:p>
+            <w:pPr>
+              <w:pStyle w:val="ListParagraph"/>
+              <w:numPr>
+                <w:ilvl w:val="0"/>
+                <w:numId w:val="10"/>
+              </w:numPr>
+            </w:pPr>
+            <w:proofErr w:type="spellStart"/>
+            <w:r>
+              <w:t>teamSize</w:t>
+            </w:r>
+            <w:proofErr w:type="spellEnd"/>
+            <w:r>
+              <w:t xml:space="preserve"> (</w:t>
+            </w:r>
+            <w:proofErr w:type="spellStart"/>
+            <w:r>
+              <w:t>int</w:t>
+            </w:r>
+            <w:proofErr w:type="spellEnd"/>
+            <w:r>
+              <w:t>)</w:t>
+            </w:r>
+            <w:bookmarkStart w:id="0" w:name="_GoBack"/>
+            <w:bookmarkEnd w:id="0"/>
+          </w:p>
+        </w:tc>
+      </w:tr>
     </w:tbl>
     <w:p/>
     <w:p>
@@ -2003,8 +2262,6 @@
         <w:pStyle w:val="ListParagraph"/>
         <w:ind w:left="1440"/>
       </w:pPr>
-      <w:bookmarkStart w:id="0" w:name="_GoBack"/>
-      <w:bookmarkEnd w:id="0"/>
     </w:p>
     <w:p/>
     <w:sectPr>

</xml_diff>

<commit_message>
Modified /teamsInTeamParams to /incompleteTeamsInTeamParams to return incomplete teams when a specified team param is given
</commit_message>
<xml_diff>
--- a/REST_API.docx
+++ b/REST_API.docx
@@ -24,10 +24,10 @@
         <w:tblLook w:val="04A0" w:firstRow="1" w:lastRow="0" w:firstColumn="1" w:lastColumn="0" w:noHBand="0" w:noVBand="1"/>
       </w:tblPr>
       <w:tblGrid>
-        <w:gridCol w:w="1165"/>
-        <w:gridCol w:w="2700"/>
-        <w:gridCol w:w="4230"/>
-        <w:gridCol w:w="5310"/>
+        <w:gridCol w:w="1081"/>
+        <w:gridCol w:w="3141"/>
+        <w:gridCol w:w="4054"/>
+        <w:gridCol w:w="5129"/>
       </w:tblGrid>
       <w:tr>
         <w:tc>
@@ -35,7 +35,15 @@
             <w:tcW w:w="1165" w:type="dxa"/>
           </w:tcPr>
           <w:p>
-            <w:r>
+            <w:pPr>
+              <w:rPr>
+                <w:b/>
+              </w:rPr>
+            </w:pPr>
+            <w:r>
+              <w:rPr>
+                <w:b/>
+              </w:rPr>
               <w:t>HTTP Verb</w:t>
             </w:r>
           </w:p>
@@ -45,7 +53,15 @@
             <w:tcW w:w="2700" w:type="dxa"/>
           </w:tcPr>
           <w:p>
-            <w:r>
+            <w:pPr>
+              <w:rPr>
+                <w:b/>
+              </w:rPr>
+            </w:pPr>
+            <w:r>
+              <w:rPr>
+                <w:b/>
+              </w:rPr>
               <w:t>URL</w:t>
             </w:r>
           </w:p>
@@ -55,9 +71,19 @@
             <w:tcW w:w="4230" w:type="dxa"/>
           </w:tcPr>
           <w:p>
-            <w:r>
+            <w:pPr>
+              <w:rPr>
+                <w:b/>
+              </w:rPr>
+            </w:pPr>
+            <w:r>
+              <w:rPr>
+                <w:b/>
+              </w:rPr>
               <w:t>Request</w:t>
             </w:r>
+            <w:bookmarkStart w:id="0" w:name="_GoBack"/>
+            <w:bookmarkEnd w:id="0"/>
           </w:p>
         </w:tc>
         <w:tc>
@@ -65,7 +91,15 @@
             <w:tcW w:w="5310" w:type="dxa"/>
           </w:tcPr>
           <w:p>
-            <w:r>
+            <w:pPr>
+              <w:rPr>
+                <w:b/>
+              </w:rPr>
+            </w:pPr>
+            <w:r>
+              <w:rPr>
+                <w:b/>
+              </w:rPr>
               <w:t>Response</w:t>
             </w:r>
           </w:p>
@@ -145,11 +179,9 @@
                 <w:numId w:val="3"/>
               </w:numPr>
             </w:pPr>
-            <w:proofErr w:type="spellStart"/>
             <w:r>
               <w:t>user_type</w:t>
             </w:r>
-            <w:proofErr w:type="spellEnd"/>
             <w:r>
               <w:t xml:space="preserve"> (“instructor”/”student”)</w:t>
             </w:r>
@@ -681,6 +713,7 @@
             </w:pPr>
             <w:proofErr w:type="spellStart"/>
             <w:r>
+              <w:lastRenderedPageBreak/>
               <w:t>course_code</w:t>
             </w:r>
             <w:proofErr w:type="spellEnd"/>
@@ -714,7 +747,6 @@
               </w:numPr>
             </w:pPr>
             <w:r>
-              <w:lastRenderedPageBreak/>
               <w:t>deadline</w:t>
             </w:r>
           </w:p>
@@ -1115,7 +1147,7 @@
           </w:tcPr>
           <w:p>
             <w:r>
-              <w:t>GET</w:t>
+              <w:t>POST</w:t>
             </w:r>
           </w:p>
         </w:tc>
@@ -1129,7 +1161,7 @@
             </w:r>
             <w:proofErr w:type="spellStart"/>
             <w:r>
-              <w:t>incompleteTeams</w:t>
+              <w:t>joinTeams</w:t>
             </w:r>
             <w:proofErr w:type="spellEnd"/>
           </w:p>
@@ -1138,7 +1170,23 @@
           <w:tcPr>
             <w:tcW w:w="4230" w:type="dxa"/>
           </w:tcPr>
-          <w:p/>
+          <w:p>
+            <w:pPr>
+              <w:pStyle w:val="ListParagraph"/>
+              <w:numPr>
+                <w:ilvl w:val="0"/>
+                <w:numId w:val="12"/>
+              </w:numPr>
+            </w:pPr>
+            <w:proofErr w:type="spellStart"/>
+            <w:r>
+              <w:t>team_ids</w:t>
+            </w:r>
+            <w:proofErr w:type="spellEnd"/>
+            <w:r>
+              <w:t xml:space="preserve"> (list of selected team ids)</w:t>
+            </w:r>
+          </w:p>
         </w:tc>
         <w:tc>
           <w:tcPr>
@@ -1165,182 +1213,7 @@
               </w:numPr>
             </w:pPr>
             <w:r>
-              <w:t>teams (list of teams)</w:t>
-            </w:r>
-          </w:p>
-          <w:p>
-            <w:pPr>
-              <w:pStyle w:val="ListParagraph"/>
-              <w:numPr>
-                <w:ilvl w:val="0"/>
-                <w:numId w:val="10"/>
-              </w:numPr>
-            </w:pPr>
-            <w:r>
-              <w:t>For every team in teams</w:t>
-            </w:r>
-          </w:p>
-          <w:p>
-            <w:pPr>
-              <w:pStyle w:val="ListParagraph"/>
-              <w:numPr>
-                <w:ilvl w:val="1"/>
-                <w:numId w:val="10"/>
-              </w:numPr>
-            </w:pPr>
-            <w:r>
-              <w:t>_id (team Id)</w:t>
-            </w:r>
-          </w:p>
-          <w:p>
-            <w:pPr>
-              <w:pStyle w:val="ListParagraph"/>
-              <w:numPr>
-                <w:ilvl w:val="1"/>
-                <w:numId w:val="10"/>
-              </w:numPr>
-            </w:pPr>
-            <w:proofErr w:type="spellStart"/>
-            <w:r>
-              <w:t>dateOfCreation</w:t>
-            </w:r>
-            <w:proofErr w:type="spellEnd"/>
-            <w:r>
-              <w:t xml:space="preserve"> (MM/DD/YY HH:MM:SS)</w:t>
-            </w:r>
-          </w:p>
-          <w:p>
-            <w:pPr>
-              <w:pStyle w:val="ListParagraph"/>
-              <w:numPr>
-                <w:ilvl w:val="1"/>
-                <w:numId w:val="10"/>
-              </w:numPr>
-            </w:pPr>
-            <w:proofErr w:type="spellStart"/>
-            <w:r>
-              <w:t>liason</w:t>
-            </w:r>
-            <w:proofErr w:type="spellEnd"/>
-            <w:r>
-              <w:t xml:space="preserve"> (username)</w:t>
-            </w:r>
-          </w:p>
-          <w:p>
-            <w:pPr>
-              <w:pStyle w:val="ListParagraph"/>
-              <w:numPr>
-                <w:ilvl w:val="1"/>
-                <w:numId w:val="10"/>
-              </w:numPr>
-            </w:pPr>
-            <w:proofErr w:type="spellStart"/>
-            <w:r>
-              <w:t>requestedMembers</w:t>
-            </w:r>
-            <w:proofErr w:type="spellEnd"/>
-            <w:r>
-              <w:t xml:space="preserve"> (list of student usernames)</w:t>
-            </w:r>
-          </w:p>
-          <w:p>
-            <w:pPr>
-              <w:pStyle w:val="ListParagraph"/>
-              <w:numPr>
-                <w:ilvl w:val="1"/>
-                <w:numId w:val="10"/>
-              </w:numPr>
-            </w:pPr>
-            <w:r>
-              <w:t>status</w:t>
-            </w:r>
-            <w:r>
-              <w:t xml:space="preserve"> (incomplete/complete)</w:t>
-            </w:r>
-          </w:p>
-          <w:p>
-            <w:pPr>
-              <w:pStyle w:val="ListParagraph"/>
-              <w:numPr>
-                <w:ilvl w:val="1"/>
-                <w:numId w:val="10"/>
-              </w:numPr>
-            </w:pPr>
-            <w:proofErr w:type="spellStart"/>
-            <w:r>
-              <w:t>teamMembers</w:t>
-            </w:r>
-            <w:proofErr w:type="spellEnd"/>
-            <w:r>
-              <w:t xml:space="preserve"> (list of student usernames)</w:t>
-            </w:r>
-          </w:p>
-          <w:p>
-            <w:pPr>
-              <w:pStyle w:val="ListParagraph"/>
-              <w:numPr>
-                <w:ilvl w:val="1"/>
-                <w:numId w:val="10"/>
-              </w:numPr>
-            </w:pPr>
-            <w:proofErr w:type="spellStart"/>
-            <w:r>
-              <w:t>teamName</w:t>
-            </w:r>
-            <w:proofErr w:type="spellEnd"/>
-            <w:r>
-              <w:t xml:space="preserve"> (String)</w:t>
-            </w:r>
-          </w:p>
-          <w:p>
-            <w:pPr>
-              <w:pStyle w:val="ListParagraph"/>
-              <w:numPr>
-                <w:ilvl w:val="1"/>
-                <w:numId w:val="10"/>
-              </w:numPr>
-            </w:pPr>
-            <w:proofErr w:type="spellStart"/>
-            <w:r>
-              <w:lastRenderedPageBreak/>
-              <w:t>teamParamId</w:t>
-            </w:r>
-            <w:proofErr w:type="spellEnd"/>
-            <w:r>
-              <w:t xml:space="preserve"> (id of associated team </w:t>
-            </w:r>
-            <w:proofErr w:type="spellStart"/>
-            <w:r>
-              <w:t>Param</w:t>
-            </w:r>
-            <w:proofErr w:type="spellEnd"/>
-            <w:r>
-              <w:t>)</w:t>
-            </w:r>
-          </w:p>
-          <w:p>
-            <w:pPr>
-              <w:pStyle w:val="ListParagraph"/>
-              <w:numPr>
-                <w:ilvl w:val="1"/>
-                <w:numId w:val="10"/>
-              </w:numPr>
-            </w:pPr>
-            <w:proofErr w:type="spellStart"/>
-            <w:r>
-              <w:t>teamSize</w:t>
-            </w:r>
-            <w:proofErr w:type="spellEnd"/>
-            <w:r>
-              <w:t xml:space="preserve"> (</w:t>
-            </w:r>
-            <w:proofErr w:type="spellStart"/>
-            <w:r>
-              <w:t>int</w:t>
-            </w:r>
-            <w:proofErr w:type="spellEnd"/>
-            <w:r>
-              <w:t>)</w:t>
+              <w:t>message</w:t>
             </w:r>
           </w:p>
         </w:tc>
@@ -1352,8 +1225,7 @@
           </w:tcPr>
           <w:p>
             <w:r>
-              <w:lastRenderedPageBreak/>
-              <w:t>POST</w:t>
+              <w:t>GET</w:t>
             </w:r>
           </w:p>
         </w:tc>
@@ -1367,7 +1239,7 @@
             </w:r>
             <w:proofErr w:type="spellStart"/>
             <w:r>
-              <w:t>joinTeams</w:t>
+              <w:t>viewRequestedMembers</w:t>
             </w:r>
             <w:proofErr w:type="spellEnd"/>
           </w:p>
@@ -1386,11 +1258,11 @@
             </w:pPr>
             <w:proofErr w:type="spellStart"/>
             <w:r>
-              <w:t>team_ids</w:t>
-            </w:r>
-            <w:proofErr w:type="spellEnd"/>
-            <w:r>
-              <w:t xml:space="preserve"> (list of selected team ids)</w:t>
+              <w:t>team_id</w:t>
+            </w:r>
+            <w:proofErr w:type="spellEnd"/>
+            <w:r>
+              <w:t xml:space="preserve"> </w:t>
             </w:r>
           </w:p>
         </w:tc>
@@ -1420,6 +1292,23 @@
             </w:pPr>
             <w:r>
               <w:t>message</w:t>
+            </w:r>
+          </w:p>
+          <w:p>
+            <w:pPr>
+              <w:pStyle w:val="ListParagraph"/>
+              <w:numPr>
+                <w:ilvl w:val="0"/>
+                <w:numId w:val="10"/>
+              </w:numPr>
+            </w:pPr>
+            <w:proofErr w:type="spellStart"/>
+            <w:r>
+              <w:t>requestedMembers</w:t>
+            </w:r>
+            <w:proofErr w:type="spellEnd"/>
+            <w:r>
+              <w:t xml:space="preserve"> (list of usernames)</w:t>
             </w:r>
           </w:p>
         </w:tc>
@@ -1431,7 +1320,7 @@
           </w:tcPr>
           <w:p>
             <w:r>
-              <w:t>GET</w:t>
+              <w:t>POST</w:t>
             </w:r>
           </w:p>
         </w:tc>
@@ -1445,7 +1334,7 @@
             </w:r>
             <w:proofErr w:type="spellStart"/>
             <w:r>
-              <w:t>viewRequestedMembers</w:t>
+              <w:t>acceptMembers</w:t>
             </w:r>
             <w:proofErr w:type="spellEnd"/>
           </w:p>
@@ -1467,9 +1356,20 @@
               <w:t>team_id</w:t>
             </w:r>
             <w:proofErr w:type="spellEnd"/>
-            <w:r>
-              <w:t xml:space="preserve"> </w:t>
-            </w:r>
+          </w:p>
+          <w:p>
+            <w:pPr>
+              <w:pStyle w:val="ListParagraph"/>
+              <w:numPr>
+                <w:ilvl w:val="0"/>
+                <w:numId w:val="12"/>
+              </w:numPr>
+            </w:pPr>
+            <w:proofErr w:type="spellStart"/>
+            <w:r>
+              <w:t>list_of_usernames</w:t>
+            </w:r>
+            <w:proofErr w:type="spellEnd"/>
           </w:p>
         </w:tc>
         <w:tc>
@@ -1498,23 +1398,6 @@
             </w:pPr>
             <w:r>
               <w:t>message</w:t>
-            </w:r>
-          </w:p>
-          <w:p>
-            <w:pPr>
-              <w:pStyle w:val="ListParagraph"/>
-              <w:numPr>
-                <w:ilvl w:val="0"/>
-                <w:numId w:val="10"/>
-              </w:numPr>
-            </w:pPr>
-            <w:proofErr w:type="spellStart"/>
-            <w:r>
-              <w:t>requestedMembers</w:t>
-            </w:r>
-            <w:proofErr w:type="spellEnd"/>
-            <w:r>
-              <w:t xml:space="preserve"> (list of usernames)</w:t>
             </w:r>
           </w:p>
         </w:tc>
@@ -1526,7 +1409,7 @@
           </w:tcPr>
           <w:p>
             <w:r>
-              <w:t>POST</w:t>
+              <w:t>GET</w:t>
             </w:r>
           </w:p>
         </w:tc>
@@ -1536,47 +1419,15 @@
           </w:tcPr>
           <w:p>
             <w:r>
-              <w:t>/</w:t>
-            </w:r>
-            <w:proofErr w:type="spellStart"/>
-            <w:r>
-              <w:t>acceptMembers</w:t>
-            </w:r>
-            <w:proofErr w:type="spellEnd"/>
+              <w:t>/students</w:t>
+            </w:r>
           </w:p>
         </w:tc>
         <w:tc>
           <w:tcPr>
             <w:tcW w:w="4230" w:type="dxa"/>
           </w:tcPr>
-          <w:p>
-            <w:pPr>
-              <w:pStyle w:val="ListParagraph"/>
-              <w:numPr>
-                <w:ilvl w:val="0"/>
-                <w:numId w:val="12"/>
-              </w:numPr>
-            </w:pPr>
-            <w:proofErr w:type="spellStart"/>
-            <w:r>
-              <w:t>team_id</w:t>
-            </w:r>
-            <w:proofErr w:type="spellEnd"/>
-          </w:p>
-          <w:p>
-            <w:pPr>
-              <w:pStyle w:val="ListParagraph"/>
-              <w:numPr>
-                <w:ilvl w:val="0"/>
-                <w:numId w:val="12"/>
-              </w:numPr>
-            </w:pPr>
-            <w:proofErr w:type="spellStart"/>
-            <w:r>
-              <w:t>list_of_usernames</w:t>
-            </w:r>
-            <w:proofErr w:type="spellEnd"/>
-          </w:p>
+          <w:p/>
         </w:tc>
         <w:tc>
           <w:tcPr>
@@ -1591,19 +1442,86 @@
               </w:numPr>
             </w:pPr>
             <w:r>
-              <w:t>status</w:t>
-            </w:r>
-          </w:p>
-          <w:p>
-            <w:pPr>
-              <w:pStyle w:val="ListParagraph"/>
-              <w:numPr>
-                <w:ilvl w:val="0"/>
-                <w:numId w:val="10"/>
-              </w:numPr>
-            </w:pPr>
-            <w:r>
-              <w:t>message</w:t>
+              <w:t>list of students, for each student:</w:t>
+            </w:r>
+          </w:p>
+          <w:p>
+            <w:pPr>
+              <w:pStyle w:val="ListParagraph"/>
+              <w:numPr>
+                <w:ilvl w:val="1"/>
+                <w:numId w:val="10"/>
+              </w:numPr>
+            </w:pPr>
+            <w:r>
+              <w:lastRenderedPageBreak/>
+              <w:t>_id</w:t>
+            </w:r>
+          </w:p>
+          <w:p>
+            <w:pPr>
+              <w:pStyle w:val="ListParagraph"/>
+              <w:numPr>
+                <w:ilvl w:val="1"/>
+                <w:numId w:val="10"/>
+              </w:numPr>
+            </w:pPr>
+            <w:r>
+              <w:t>email</w:t>
+            </w:r>
+          </w:p>
+          <w:p>
+            <w:pPr>
+              <w:pStyle w:val="ListParagraph"/>
+              <w:numPr>
+                <w:ilvl w:val="1"/>
+                <w:numId w:val="10"/>
+              </w:numPr>
+            </w:pPr>
+            <w:proofErr w:type="spellStart"/>
+            <w:r>
+              <w:t>firstName</w:t>
+            </w:r>
+            <w:proofErr w:type="spellEnd"/>
+          </w:p>
+          <w:p>
+            <w:pPr>
+              <w:pStyle w:val="ListParagraph"/>
+              <w:numPr>
+                <w:ilvl w:val="1"/>
+                <w:numId w:val="10"/>
+              </w:numPr>
+            </w:pPr>
+            <w:proofErr w:type="spellStart"/>
+            <w:r>
+              <w:t>lastName</w:t>
+            </w:r>
+            <w:proofErr w:type="spellEnd"/>
+          </w:p>
+          <w:p>
+            <w:pPr>
+              <w:pStyle w:val="ListParagraph"/>
+              <w:numPr>
+                <w:ilvl w:val="1"/>
+                <w:numId w:val="10"/>
+              </w:numPr>
+            </w:pPr>
+            <w:proofErr w:type="spellStart"/>
+            <w:r>
+              <w:t>programOfStudy</w:t>
+            </w:r>
+            <w:proofErr w:type="spellEnd"/>
+          </w:p>
+          <w:p>
+            <w:pPr>
+              <w:pStyle w:val="ListParagraph"/>
+              <w:numPr>
+                <w:ilvl w:val="1"/>
+                <w:numId w:val="10"/>
+              </w:numPr>
+            </w:pPr>
+            <w:r>
+              <w:t>username</w:t>
             </w:r>
           </w:p>
         </w:tc>
@@ -1615,7 +1533,8 @@
           </w:tcPr>
           <w:p>
             <w:r>
-              <w:t>GET</w:t>
+              <w:lastRenderedPageBreak/>
+              <w:t xml:space="preserve">GET </w:t>
             </w:r>
           </w:p>
         </w:tc>
@@ -1625,15 +1544,42 @@
           </w:tcPr>
           <w:p>
             <w:r>
-              <w:t>/students</w:t>
-            </w:r>
+              <w:t>/</w:t>
+            </w:r>
+            <w:proofErr w:type="spellStart"/>
+            <w:r>
+              <w:t>incompleteT</w:t>
+            </w:r>
+            <w:r>
+              <w:t>eam</w:t>
+            </w:r>
+            <w:r>
+              <w:t>s</w:t>
+            </w:r>
+            <w:r>
+              <w:t>InTeamParam</w:t>
+            </w:r>
+            <w:proofErr w:type="spellEnd"/>
           </w:p>
         </w:tc>
         <w:tc>
           <w:tcPr>
             <w:tcW w:w="4230" w:type="dxa"/>
           </w:tcPr>
-          <w:p/>
+          <w:p>
+            <w:pPr>
+              <w:pStyle w:val="ListParagraph"/>
+              <w:numPr>
+                <w:ilvl w:val="0"/>
+                <w:numId w:val="10"/>
+              </w:numPr>
+            </w:pPr>
+            <w:proofErr w:type="spellStart"/>
+            <w:r>
+              <w:t>teamParam_id</w:t>
+            </w:r>
+            <w:proofErr w:type="spellEnd"/>
+          </w:p>
         </w:tc>
         <w:tc>
           <w:tcPr>
@@ -1648,8 +1594,51 @@
               </w:numPr>
             </w:pPr>
             <w:r>
-              <w:t>list of students, for each student:</w:t>
-            </w:r>
+              <w:t>status</w:t>
+            </w:r>
+          </w:p>
+          <w:p>
+            <w:pPr>
+              <w:pStyle w:val="ListParagraph"/>
+              <w:numPr>
+                <w:ilvl w:val="0"/>
+                <w:numId w:val="10"/>
+              </w:numPr>
+            </w:pPr>
+            <w:r>
+              <w:t>message (if error occurs)</w:t>
+            </w:r>
+          </w:p>
+          <w:p>
+            <w:pPr>
+              <w:pStyle w:val="ListParagraph"/>
+              <w:numPr>
+                <w:ilvl w:val="0"/>
+                <w:numId w:val="10"/>
+              </w:numPr>
+            </w:pPr>
+            <w:proofErr w:type="spellStart"/>
+            <w:r>
+              <w:t>list_of_teams</w:t>
+            </w:r>
+            <w:proofErr w:type="spellEnd"/>
+          </w:p>
+          <w:p>
+            <w:pPr>
+              <w:pStyle w:val="ListParagraph"/>
+              <w:numPr>
+                <w:ilvl w:val="0"/>
+                <w:numId w:val="10"/>
+              </w:numPr>
+            </w:pPr>
+            <w:r>
+              <w:t xml:space="preserve">For each team in </w:t>
+            </w:r>
+            <w:proofErr w:type="spellStart"/>
+            <w:r>
+              <w:t>list_of_teams</w:t>
+            </w:r>
+            <w:proofErr w:type="spellEnd"/>
           </w:p>
           <w:p>
             <w:pPr>
@@ -1660,7 +1649,7 @@
               </w:numPr>
             </w:pPr>
             <w:r>
-              <w:t>_id</w:t>
+              <w:t>_id (team Id)</w:t>
             </w:r>
           </w:p>
           <w:p>
@@ -1671,8 +1660,13 @@
                 <w:numId w:val="10"/>
               </w:numPr>
             </w:pPr>
-            <w:r>
-              <w:t>email</w:t>
+            <w:proofErr w:type="spellStart"/>
+            <w:r>
+              <w:t>dateOfCreation</w:t>
+            </w:r>
+            <w:proofErr w:type="spellEnd"/>
+            <w:r>
+              <w:t xml:space="preserve"> (MM/DD/YY HH:MM:SS)</w:t>
             </w:r>
           </w:p>
           <w:p>
@@ -1685,9 +1679,12 @@
             </w:pPr>
             <w:proofErr w:type="spellStart"/>
             <w:r>
-              <w:t>firstName</w:t>
-            </w:r>
-            <w:proofErr w:type="spellEnd"/>
+              <w:t>liason</w:t>
+            </w:r>
+            <w:proofErr w:type="spellEnd"/>
+            <w:r>
+              <w:t xml:space="preserve"> (username)</w:t>
+            </w:r>
           </w:p>
           <w:p>
             <w:pPr>
@@ -1699,9 +1696,12 @@
             </w:pPr>
             <w:proofErr w:type="spellStart"/>
             <w:r>
-              <w:t>lastName</w:t>
-            </w:r>
-            <w:proofErr w:type="spellEnd"/>
+              <w:t>requestedMembers</w:t>
+            </w:r>
+            <w:proofErr w:type="spellEnd"/>
+            <w:r>
+              <w:t xml:space="preserve"> (list of student usernames)</w:t>
+            </w:r>
           </w:p>
           <w:p>
             <w:pPr>
@@ -1711,11 +1711,9 @@
                 <w:numId w:val="10"/>
               </w:numPr>
             </w:pPr>
-            <w:proofErr w:type="spellStart"/>
-            <w:r>
-              <w:t>programOfStudy</w:t>
-            </w:r>
-            <w:proofErr w:type="spellEnd"/>
+            <w:r>
+              <w:t>status (incomplete/complete)</w:t>
+            </w:r>
           </w:p>
           <w:p>
             <w:pPr>
@@ -1725,8 +1723,80 @@
                 <w:numId w:val="10"/>
               </w:numPr>
             </w:pPr>
-            <w:r>
-              <w:t>username</w:t>
+            <w:proofErr w:type="spellStart"/>
+            <w:r>
+              <w:t>teamMembers</w:t>
+            </w:r>
+            <w:proofErr w:type="spellEnd"/>
+            <w:r>
+              <w:t xml:space="preserve"> (list of student usernames)</w:t>
+            </w:r>
+          </w:p>
+          <w:p>
+            <w:pPr>
+              <w:pStyle w:val="ListParagraph"/>
+              <w:numPr>
+                <w:ilvl w:val="1"/>
+                <w:numId w:val="10"/>
+              </w:numPr>
+            </w:pPr>
+            <w:proofErr w:type="spellStart"/>
+            <w:r>
+              <w:t>teamName</w:t>
+            </w:r>
+            <w:proofErr w:type="spellEnd"/>
+            <w:r>
+              <w:t xml:space="preserve"> (String)</w:t>
+            </w:r>
+          </w:p>
+          <w:p>
+            <w:pPr>
+              <w:pStyle w:val="ListParagraph"/>
+              <w:numPr>
+                <w:ilvl w:val="1"/>
+                <w:numId w:val="10"/>
+              </w:numPr>
+            </w:pPr>
+            <w:proofErr w:type="spellStart"/>
+            <w:r>
+              <w:t>teamParamId</w:t>
+            </w:r>
+            <w:proofErr w:type="spellEnd"/>
+            <w:r>
+              <w:t xml:space="preserve"> (id of associated team </w:t>
+            </w:r>
+            <w:proofErr w:type="spellStart"/>
+            <w:r>
+              <w:t>Param</w:t>
+            </w:r>
+            <w:proofErr w:type="spellEnd"/>
+            <w:r>
+              <w:t>)</w:t>
+            </w:r>
+          </w:p>
+          <w:p>
+            <w:pPr>
+              <w:pStyle w:val="ListParagraph"/>
+              <w:numPr>
+                <w:ilvl w:val="0"/>
+                <w:numId w:val="10"/>
+              </w:numPr>
+            </w:pPr>
+            <w:proofErr w:type="spellStart"/>
+            <w:r>
+              <w:t>teamSize</w:t>
+            </w:r>
+            <w:proofErr w:type="spellEnd"/>
+            <w:r>
+              <w:t xml:space="preserve"> (</w:t>
+            </w:r>
+            <w:proofErr w:type="spellStart"/>
+            <w:r>
+              <w:t>int</w:t>
+            </w:r>
+            <w:proofErr w:type="spellEnd"/>
+            <w:r>
+              <w:t>)</w:t>
             </w:r>
           </w:p>
         </w:tc>
@@ -1738,7 +1808,7 @@
           </w:tcPr>
           <w:p>
             <w:r>
-              <w:t xml:space="preserve">GET </w:t>
+              <w:t>GET</w:t>
             </w:r>
           </w:p>
         </w:tc>
@@ -1752,7 +1822,7 @@
             </w:r>
             <w:proofErr w:type="spellStart"/>
             <w:r>
-              <w:t>teamInTeamParam</w:t>
+              <w:t>liasionTeams</w:t>
             </w:r>
             <w:proofErr w:type="spellEnd"/>
           </w:p>
@@ -1764,16 +1834,7 @@
           <w:p>
             <w:pPr>
               <w:pStyle w:val="ListParagraph"/>
-              <w:numPr>
-                <w:ilvl w:val="0"/>
-                <w:numId w:val="10"/>
-              </w:numPr>
-            </w:pPr>
-            <w:proofErr w:type="spellStart"/>
-            <w:r>
-              <w:t>teamParam_id</w:t>
-            </w:r>
-            <w:proofErr w:type="spellEnd"/>
+            </w:pPr>
           </w:p>
         </w:tc>
         <w:tc>
@@ -1801,7 +1862,7 @@
               </w:numPr>
             </w:pPr>
             <w:r>
-              <w:t>message (if error occurs)</w:t>
+              <w:t>message (if error)</w:t>
             </w:r>
           </w:p>
           <w:p>
@@ -1920,6 +1981,7 @@
             </w:pPr>
             <w:proofErr w:type="spellStart"/>
             <w:r>
+              <w:lastRenderedPageBreak/>
               <w:t>teamMembers</w:t>
             </w:r>
             <w:proofErr w:type="spellEnd"/>
@@ -1993,265 +2055,6 @@
             <w:r>
               <w:t>)</w:t>
             </w:r>
-          </w:p>
-        </w:tc>
-      </w:tr>
-      <w:tr>
-        <w:tc>
-          <w:tcPr>
-            <w:tcW w:w="1165" w:type="dxa"/>
-          </w:tcPr>
-          <w:p>
-            <w:r>
-              <w:lastRenderedPageBreak/>
-              <w:t>GET</w:t>
-            </w:r>
-          </w:p>
-        </w:tc>
-        <w:tc>
-          <w:tcPr>
-            <w:tcW w:w="2700" w:type="dxa"/>
-          </w:tcPr>
-          <w:p>
-            <w:r>
-              <w:t>/</w:t>
-            </w:r>
-            <w:proofErr w:type="spellStart"/>
-            <w:r>
-              <w:t>liasionTeams</w:t>
-            </w:r>
-            <w:proofErr w:type="spellEnd"/>
-          </w:p>
-        </w:tc>
-        <w:tc>
-          <w:tcPr>
-            <w:tcW w:w="4230" w:type="dxa"/>
-          </w:tcPr>
-          <w:p>
-            <w:pPr>
-              <w:pStyle w:val="ListParagraph"/>
-            </w:pPr>
-          </w:p>
-        </w:tc>
-        <w:tc>
-          <w:tcPr>
-            <w:tcW w:w="5310" w:type="dxa"/>
-          </w:tcPr>
-          <w:p>
-            <w:pPr>
-              <w:pStyle w:val="ListParagraph"/>
-              <w:numPr>
-                <w:ilvl w:val="0"/>
-                <w:numId w:val="10"/>
-              </w:numPr>
-            </w:pPr>
-            <w:r>
-              <w:t>status</w:t>
-            </w:r>
-          </w:p>
-          <w:p>
-            <w:pPr>
-              <w:pStyle w:val="ListParagraph"/>
-              <w:numPr>
-                <w:ilvl w:val="0"/>
-                <w:numId w:val="10"/>
-              </w:numPr>
-            </w:pPr>
-            <w:r>
-              <w:t>message (if error)</w:t>
-            </w:r>
-          </w:p>
-          <w:p>
-            <w:pPr>
-              <w:pStyle w:val="ListParagraph"/>
-              <w:numPr>
-                <w:ilvl w:val="0"/>
-                <w:numId w:val="10"/>
-              </w:numPr>
-            </w:pPr>
-            <w:proofErr w:type="spellStart"/>
-            <w:r>
-              <w:t>list_of_teams</w:t>
-            </w:r>
-            <w:proofErr w:type="spellEnd"/>
-          </w:p>
-          <w:p>
-            <w:pPr>
-              <w:pStyle w:val="ListParagraph"/>
-              <w:numPr>
-                <w:ilvl w:val="0"/>
-                <w:numId w:val="10"/>
-              </w:numPr>
-            </w:pPr>
-            <w:r>
-              <w:t xml:space="preserve">For each team in </w:t>
-            </w:r>
-            <w:proofErr w:type="spellStart"/>
-            <w:r>
-              <w:t>list_of_teams</w:t>
-            </w:r>
-            <w:proofErr w:type="spellEnd"/>
-          </w:p>
-          <w:p>
-            <w:pPr>
-              <w:pStyle w:val="ListParagraph"/>
-              <w:numPr>
-                <w:ilvl w:val="1"/>
-                <w:numId w:val="10"/>
-              </w:numPr>
-            </w:pPr>
-            <w:r>
-              <w:t>_id (team Id)</w:t>
-            </w:r>
-          </w:p>
-          <w:p>
-            <w:pPr>
-              <w:pStyle w:val="ListParagraph"/>
-              <w:numPr>
-                <w:ilvl w:val="1"/>
-                <w:numId w:val="10"/>
-              </w:numPr>
-            </w:pPr>
-            <w:proofErr w:type="spellStart"/>
-            <w:r>
-              <w:t>dateOfCreation</w:t>
-            </w:r>
-            <w:proofErr w:type="spellEnd"/>
-            <w:r>
-              <w:t xml:space="preserve"> (MM/DD/YY HH:MM:SS)</w:t>
-            </w:r>
-          </w:p>
-          <w:p>
-            <w:pPr>
-              <w:pStyle w:val="ListParagraph"/>
-              <w:numPr>
-                <w:ilvl w:val="1"/>
-                <w:numId w:val="10"/>
-              </w:numPr>
-            </w:pPr>
-            <w:proofErr w:type="spellStart"/>
-            <w:r>
-              <w:t>liason</w:t>
-            </w:r>
-            <w:proofErr w:type="spellEnd"/>
-            <w:r>
-              <w:t xml:space="preserve"> (username)</w:t>
-            </w:r>
-          </w:p>
-          <w:p>
-            <w:pPr>
-              <w:pStyle w:val="ListParagraph"/>
-              <w:numPr>
-                <w:ilvl w:val="1"/>
-                <w:numId w:val="10"/>
-              </w:numPr>
-            </w:pPr>
-            <w:proofErr w:type="spellStart"/>
-            <w:r>
-              <w:t>requestedMembers</w:t>
-            </w:r>
-            <w:proofErr w:type="spellEnd"/>
-            <w:r>
-              <w:t xml:space="preserve"> (list of student usernames)</w:t>
-            </w:r>
-          </w:p>
-          <w:p>
-            <w:pPr>
-              <w:pStyle w:val="ListParagraph"/>
-              <w:numPr>
-                <w:ilvl w:val="1"/>
-                <w:numId w:val="10"/>
-              </w:numPr>
-            </w:pPr>
-            <w:r>
-              <w:t>status (incomplete/complete)</w:t>
-            </w:r>
-          </w:p>
-          <w:p>
-            <w:pPr>
-              <w:pStyle w:val="ListParagraph"/>
-              <w:numPr>
-                <w:ilvl w:val="1"/>
-                <w:numId w:val="10"/>
-              </w:numPr>
-            </w:pPr>
-            <w:proofErr w:type="spellStart"/>
-            <w:r>
-              <w:t>teamMembers</w:t>
-            </w:r>
-            <w:proofErr w:type="spellEnd"/>
-            <w:r>
-              <w:t xml:space="preserve"> (list of student usernames)</w:t>
-            </w:r>
-          </w:p>
-          <w:p>
-            <w:pPr>
-              <w:pStyle w:val="ListParagraph"/>
-              <w:numPr>
-                <w:ilvl w:val="1"/>
-                <w:numId w:val="10"/>
-              </w:numPr>
-            </w:pPr>
-            <w:proofErr w:type="spellStart"/>
-            <w:r>
-              <w:t>teamName</w:t>
-            </w:r>
-            <w:proofErr w:type="spellEnd"/>
-            <w:r>
-              <w:t xml:space="preserve"> (String)</w:t>
-            </w:r>
-          </w:p>
-          <w:p>
-            <w:pPr>
-              <w:pStyle w:val="ListParagraph"/>
-              <w:numPr>
-                <w:ilvl w:val="1"/>
-                <w:numId w:val="10"/>
-              </w:numPr>
-            </w:pPr>
-            <w:proofErr w:type="spellStart"/>
-            <w:r>
-              <w:t>teamParamId</w:t>
-            </w:r>
-            <w:proofErr w:type="spellEnd"/>
-            <w:r>
-              <w:t xml:space="preserve"> (id of associated team </w:t>
-            </w:r>
-            <w:proofErr w:type="spellStart"/>
-            <w:r>
-              <w:t>Param</w:t>
-            </w:r>
-            <w:proofErr w:type="spellEnd"/>
-            <w:r>
-              <w:t>)</w:t>
-            </w:r>
-          </w:p>
-          <w:p>
-            <w:pPr>
-              <w:pStyle w:val="ListParagraph"/>
-              <w:numPr>
-                <w:ilvl w:val="0"/>
-                <w:numId w:val="10"/>
-              </w:numPr>
-            </w:pPr>
-            <w:proofErr w:type="spellStart"/>
-            <w:r>
-              <w:t>teamSize</w:t>
-            </w:r>
-            <w:proofErr w:type="spellEnd"/>
-            <w:r>
-              <w:t xml:space="preserve"> (</w:t>
-            </w:r>
-            <w:proofErr w:type="spellStart"/>
-            <w:r>
-              <w:t>int</w:t>
-            </w:r>
-            <w:proofErr w:type="spellEnd"/>
-            <w:r>
-              <w:t>)</w:t>
-            </w:r>
-            <w:bookmarkStart w:id="0" w:name="_GoBack"/>
-            <w:bookmarkEnd w:id="0"/>
           </w:p>
         </w:tc>
       </w:tr>

</xml_diff>

<commit_message>
It was dumb of me to change the route on you guys, no need for sarmad and srana to change code. Route is back to previous with modified functionality
</commit_message>
<xml_diff>
--- a/REST_API.docx
+++ b/REST_API.docx
@@ -24,10 +24,10 @@
         <w:tblLook w:val="04A0" w:firstRow="1" w:lastRow="0" w:firstColumn="1" w:lastColumn="0" w:noHBand="0" w:noVBand="1"/>
       </w:tblPr>
       <w:tblGrid>
-        <w:gridCol w:w="1081"/>
-        <w:gridCol w:w="3141"/>
-        <w:gridCol w:w="4054"/>
-        <w:gridCol w:w="5129"/>
+        <w:gridCol w:w="1165"/>
+        <w:gridCol w:w="2700"/>
+        <w:gridCol w:w="4230"/>
+        <w:gridCol w:w="5310"/>
       </w:tblGrid>
       <w:tr>
         <w:tc>
@@ -82,8 +82,6 @@
               </w:rPr>
               <w:t>Request</w:t>
             </w:r>
-            <w:bookmarkStart w:id="0" w:name="_GoBack"/>
-            <w:bookmarkEnd w:id="0"/>
           </w:p>
         </w:tc>
         <w:tc>
@@ -262,13 +260,8 @@
                 <w:numId w:val="5"/>
               </w:numPr>
             </w:pPr>
-            <w:proofErr w:type="spellStart"/>
-            <w:r>
-              <w:t>first_name</w:t>
-            </w:r>
-            <w:proofErr w:type="spellEnd"/>
-            <w:r>
-              <w:t xml:space="preserve"> (String)</w:t>
+            <w:r>
+              <w:t>first_name (String)</w:t>
             </w:r>
           </w:p>
           <w:p>
@@ -279,13 +272,8 @@
                 <w:numId w:val="5"/>
               </w:numPr>
             </w:pPr>
-            <w:proofErr w:type="spellStart"/>
-            <w:r>
-              <w:t>last_name</w:t>
-            </w:r>
-            <w:proofErr w:type="spellEnd"/>
-            <w:r>
-              <w:t xml:space="preserve"> (String</w:t>
+            <w:r>
+              <w:t>last_name (String</w:t>
             </w:r>
             <w:r>
               <w:t>)</w:t>
@@ -299,13 +287,8 @@
                 <w:numId w:val="5"/>
               </w:numPr>
             </w:pPr>
-            <w:proofErr w:type="spellStart"/>
-            <w:r>
-              <w:t>user_type</w:t>
-            </w:r>
-            <w:proofErr w:type="spellEnd"/>
-            <w:r>
-              <w:t xml:space="preserve"> (String)</w:t>
+            <w:r>
+              <w:t>user_type (String)</w:t>
             </w:r>
           </w:p>
           <w:p>
@@ -316,13 +299,8 @@
                 <w:numId w:val="5"/>
               </w:numPr>
             </w:pPr>
-            <w:proofErr w:type="spellStart"/>
-            <w:r>
-              <w:t>programOfStudy</w:t>
-            </w:r>
-            <w:proofErr w:type="spellEnd"/>
-            <w:r>
-              <w:t xml:space="preserve"> (String)</w:t>
+            <w:r>
+              <w:t>programOfStudy (String)</w:t>
             </w:r>
           </w:p>
           <w:p>
@@ -374,13 +352,8 @@
                 <w:numId w:val="5"/>
               </w:numPr>
             </w:pPr>
-            <w:proofErr w:type="spellStart"/>
-            <w:r>
-              <w:t>first_name</w:t>
-            </w:r>
-            <w:proofErr w:type="spellEnd"/>
-            <w:r>
-              <w:t xml:space="preserve"> (String)</w:t>
+            <w:r>
+              <w:t>first_name (String)</w:t>
             </w:r>
           </w:p>
           <w:p>
@@ -391,13 +364,8 @@
                 <w:numId w:val="5"/>
               </w:numPr>
             </w:pPr>
-            <w:proofErr w:type="spellStart"/>
-            <w:r>
-              <w:t>last_name</w:t>
-            </w:r>
-            <w:proofErr w:type="spellEnd"/>
-            <w:r>
-              <w:t xml:space="preserve"> (String)</w:t>
+            <w:r>
+              <w:t>last_name (String)</w:t>
             </w:r>
           </w:p>
           <w:p>
@@ -408,13 +376,8 @@
                 <w:numId w:val="5"/>
               </w:numPr>
             </w:pPr>
-            <w:proofErr w:type="spellStart"/>
-            <w:r>
-              <w:t>user_type</w:t>
-            </w:r>
-            <w:proofErr w:type="spellEnd"/>
-            <w:r>
-              <w:t xml:space="preserve"> (String)</w:t>
+            <w:r>
+              <w:t>user_type (String)</w:t>
             </w:r>
           </w:p>
           <w:p/>
@@ -466,13 +429,8 @@
           </w:tcPr>
           <w:p>
             <w:r>
-              <w:t>/</w:t>
-            </w:r>
-            <w:proofErr w:type="spellStart"/>
-            <w:r>
-              <w:t>createTeamParams</w:t>
-            </w:r>
-            <w:proofErr w:type="spellEnd"/>
+              <w:t>/createTeamParams</w:t>
+            </w:r>
           </w:p>
         </w:tc>
         <w:tc>
@@ -487,13 +445,8 @@
                 <w:numId w:val="6"/>
               </w:numPr>
             </w:pPr>
-            <w:proofErr w:type="spellStart"/>
-            <w:r>
-              <w:t>course_code</w:t>
-            </w:r>
-            <w:proofErr w:type="spellEnd"/>
-            <w:r>
-              <w:t xml:space="preserve"> (String)</w:t>
+            <w:r>
+              <w:t>course_code (String)</w:t>
             </w:r>
           </w:p>
           <w:p>
@@ -504,13 +457,8 @@
                 <w:numId w:val="6"/>
               </w:numPr>
             </w:pPr>
-            <w:proofErr w:type="spellStart"/>
-            <w:r>
-              <w:t>course_section</w:t>
-            </w:r>
-            <w:proofErr w:type="spellEnd"/>
-            <w:r>
-              <w:t xml:space="preserve"> (Char)</w:t>
+            <w:r>
+              <w:t>course_section (Char)</w:t>
             </w:r>
           </w:p>
           <w:p>
@@ -521,11 +469,9 @@
                 <w:numId w:val="6"/>
               </w:numPr>
             </w:pPr>
-            <w:proofErr w:type="spellStart"/>
             <w:r>
               <w:t>minimum_num_students</w:t>
             </w:r>
-            <w:proofErr w:type="spellEnd"/>
           </w:p>
           <w:p>
             <w:pPr>
@@ -535,11 +481,9 @@
                 <w:numId w:val="6"/>
               </w:numPr>
             </w:pPr>
-            <w:proofErr w:type="spellStart"/>
             <w:r>
               <w:t>maximum_num_students</w:t>
             </w:r>
-            <w:proofErr w:type="spellEnd"/>
           </w:p>
           <w:p>
             <w:pPr>
@@ -601,13 +545,8 @@
           </w:tcPr>
           <w:p>
             <w:r>
-              <w:t>/</w:t>
-            </w:r>
-            <w:proofErr w:type="spellStart"/>
-            <w:r>
-              <w:t>teamParams</w:t>
-            </w:r>
-            <w:proofErr w:type="spellEnd"/>
+              <w:t>/teamParams</w:t>
+            </w:r>
           </w:p>
         </w:tc>
         <w:tc>
@@ -640,21 +579,8 @@
                 <w:numId w:val="8"/>
               </w:numPr>
             </w:pPr>
-            <w:proofErr w:type="spellStart"/>
-            <w:r>
-              <w:t>teamParams</w:t>
-            </w:r>
-            <w:proofErr w:type="spellEnd"/>
-            <w:r>
-              <w:t xml:space="preserve"> (List of </w:t>
-            </w:r>
-            <w:proofErr w:type="spellStart"/>
-            <w:r>
-              <w:t>teamParams</w:t>
-            </w:r>
-            <w:proofErr w:type="spellEnd"/>
-            <w:r>
-              <w:t>)</w:t>
+            <w:r>
+              <w:t>teamParams (List of teamParams)</w:t>
             </w:r>
           </w:p>
           <w:p>
@@ -666,13 +592,8 @@
               </w:numPr>
             </w:pPr>
             <w:r>
-              <w:t xml:space="preserve">For every element in </w:t>
-            </w:r>
-            <w:proofErr w:type="spellStart"/>
-            <w:r>
-              <w:t>teamParams</w:t>
-            </w:r>
-            <w:proofErr w:type="spellEnd"/>
+              <w:t>For every element in teamParams</w:t>
+            </w:r>
           </w:p>
           <w:p>
             <w:pPr>
@@ -694,13 +615,8 @@
                 <w:numId w:val="8"/>
               </w:numPr>
             </w:pPr>
-            <w:proofErr w:type="spellStart"/>
-            <w:r>
-              <w:t>courseId</w:t>
-            </w:r>
-            <w:proofErr w:type="spellEnd"/>
-            <w:r>
-              <w:t xml:space="preserve"> (Id of associated course code)</w:t>
+            <w:r>
+              <w:t>courseId (Id of associated course code)</w:t>
             </w:r>
           </w:p>
           <w:p>
@@ -711,14 +627,8 @@
                 <w:numId w:val="8"/>
               </w:numPr>
             </w:pPr>
-            <w:proofErr w:type="spellStart"/>
-            <w:r>
-              <w:lastRenderedPageBreak/>
-              <w:t>course_code</w:t>
-            </w:r>
-            <w:proofErr w:type="spellEnd"/>
-            <w:r>
-              <w:t xml:space="preserve"> (String)</w:t>
+            <w:r>
+              <w:t>course_code (String)</w:t>
             </w:r>
           </w:p>
           <w:p>
@@ -729,13 +639,9 @@
                 <w:numId w:val="8"/>
               </w:numPr>
             </w:pPr>
-            <w:proofErr w:type="spellStart"/>
-            <w:r>
-              <w:t>course_section</w:t>
-            </w:r>
-            <w:proofErr w:type="spellEnd"/>
-            <w:r>
-              <w:t xml:space="preserve"> (Char)</w:t>
+            <w:r>
+              <w:lastRenderedPageBreak/>
+              <w:t>course_section (Char)</w:t>
             </w:r>
           </w:p>
           <w:p>
@@ -758,21 +664,8 @@
                 <w:numId w:val="8"/>
               </w:numPr>
             </w:pPr>
-            <w:proofErr w:type="spellStart"/>
-            <w:r>
-              <w:t>maximumNumberOfStudents</w:t>
-            </w:r>
-            <w:proofErr w:type="spellEnd"/>
-            <w:r>
-              <w:t xml:space="preserve"> (</w:t>
-            </w:r>
-            <w:proofErr w:type="spellStart"/>
-            <w:r>
-              <w:t>int</w:t>
-            </w:r>
-            <w:proofErr w:type="spellEnd"/>
-            <w:r>
-              <w:t>)</w:t>
+            <w:r>
+              <w:t>maximumNumberOfStudents (int)</w:t>
             </w:r>
           </w:p>
           <w:p>
@@ -783,21 +676,8 @@
                 <w:numId w:val="8"/>
               </w:numPr>
             </w:pPr>
-            <w:proofErr w:type="spellStart"/>
-            <w:r>
-              <w:t>minimumNumberOfStudents</w:t>
-            </w:r>
-            <w:proofErr w:type="spellEnd"/>
-            <w:r>
-              <w:t xml:space="preserve"> (</w:t>
-            </w:r>
-            <w:proofErr w:type="spellStart"/>
-            <w:r>
-              <w:t>int</w:t>
-            </w:r>
-            <w:proofErr w:type="spellEnd"/>
-            <w:r>
-              <w:t>)</w:t>
+            <w:r>
+              <w:t>minimumNumberOfStudents (int)</w:t>
             </w:r>
           </w:p>
         </w:tc>
@@ -820,13 +700,8 @@
           </w:tcPr>
           <w:p>
             <w:r>
-              <w:t>/</w:t>
-            </w:r>
-            <w:proofErr w:type="spellStart"/>
-            <w:r>
-              <w:t>createTeam</w:t>
-            </w:r>
-            <w:proofErr w:type="spellEnd"/>
+              <w:t>/createTeam</w:t>
+            </w:r>
           </w:p>
         </w:tc>
         <w:tc>
@@ -841,11 +716,9 @@
                 <w:numId w:val="9"/>
               </w:numPr>
             </w:pPr>
-            <w:proofErr w:type="spellStart"/>
             <w:r>
               <w:t>team_param_id</w:t>
             </w:r>
-            <w:proofErr w:type="spellEnd"/>
           </w:p>
           <w:p>
             <w:pPr>
@@ -855,11 +728,9 @@
                 <w:numId w:val="9"/>
               </w:numPr>
             </w:pPr>
-            <w:proofErr w:type="spellStart"/>
             <w:r>
               <w:t>team_name</w:t>
             </w:r>
-            <w:proofErr w:type="spellEnd"/>
           </w:p>
           <w:p>
             <w:pPr>
@@ -869,13 +740,8 @@
                 <w:numId w:val="9"/>
               </w:numPr>
             </w:pPr>
-            <w:proofErr w:type="spellStart"/>
-            <w:r>
-              <w:t>team_members</w:t>
-            </w:r>
-            <w:proofErr w:type="spellEnd"/>
-            <w:r>
-              <w:t xml:space="preserve"> (list of student usernames)</w:t>
+            <w:r>
+              <w:t>team_members (list of student usernames)</w:t>
             </w:r>
           </w:p>
         </w:tc>
@@ -996,13 +862,8 @@
                 <w:numId w:val="10"/>
               </w:numPr>
             </w:pPr>
-            <w:proofErr w:type="spellStart"/>
-            <w:r>
-              <w:t>dateOfCreation</w:t>
-            </w:r>
-            <w:proofErr w:type="spellEnd"/>
-            <w:r>
-              <w:t xml:space="preserve"> (MM/DD/YY HH:MM:SS)</w:t>
+            <w:r>
+              <w:t>dateOfCreation (MM/DD/YY HH:MM:SS)</w:t>
             </w:r>
           </w:p>
           <w:p>
@@ -1013,13 +874,8 @@
                 <w:numId w:val="10"/>
               </w:numPr>
             </w:pPr>
-            <w:proofErr w:type="spellStart"/>
-            <w:r>
-              <w:t>liason</w:t>
-            </w:r>
-            <w:proofErr w:type="spellEnd"/>
-            <w:r>
-              <w:t xml:space="preserve"> (</w:t>
+            <w:r>
+              <w:t>liason (</w:t>
             </w:r>
             <w:r>
               <w:t>username)</w:t>
@@ -1033,13 +889,8 @@
                 <w:numId w:val="10"/>
               </w:numPr>
             </w:pPr>
-            <w:proofErr w:type="spellStart"/>
-            <w:r>
-              <w:t>requestedMembers</w:t>
-            </w:r>
-            <w:proofErr w:type="spellEnd"/>
-            <w:r>
-              <w:t xml:space="preserve"> (list of student usernames)</w:t>
+            <w:r>
+              <w:t>requestedMembers (list of student usernames)</w:t>
             </w:r>
           </w:p>
           <w:p>
@@ -1062,13 +913,8 @@
                 <w:numId w:val="10"/>
               </w:numPr>
             </w:pPr>
-            <w:proofErr w:type="spellStart"/>
-            <w:r>
-              <w:t>teamMembers</w:t>
-            </w:r>
-            <w:proofErr w:type="spellEnd"/>
-            <w:r>
-              <w:t xml:space="preserve"> (list of student usernames)</w:t>
+            <w:r>
+              <w:t>teamMembers (list of student usernames)</w:t>
             </w:r>
           </w:p>
           <w:p>
@@ -1079,13 +925,8 @@
                 <w:numId w:val="10"/>
               </w:numPr>
             </w:pPr>
-            <w:proofErr w:type="spellStart"/>
-            <w:r>
-              <w:t>teamName</w:t>
-            </w:r>
-            <w:proofErr w:type="spellEnd"/>
-            <w:r>
-              <w:t xml:space="preserve"> (String)</w:t>
+            <w:r>
+              <w:t>teamName (String)</w:t>
             </w:r>
           </w:p>
           <w:p>
@@ -1096,21 +937,8 @@
                 <w:numId w:val="10"/>
               </w:numPr>
             </w:pPr>
-            <w:proofErr w:type="spellStart"/>
-            <w:r>
-              <w:t>teamParamId</w:t>
-            </w:r>
-            <w:proofErr w:type="spellEnd"/>
-            <w:r>
-              <w:t xml:space="preserve"> (id of associated team </w:t>
-            </w:r>
-            <w:proofErr w:type="spellStart"/>
-            <w:r>
-              <w:t>Param</w:t>
-            </w:r>
-            <w:proofErr w:type="spellEnd"/>
-            <w:r>
-              <w:t>)</w:t>
+            <w:r>
+              <w:t>teamParamId (id of associated team Param)</w:t>
             </w:r>
           </w:p>
           <w:p>
@@ -1121,21 +949,8 @@
                 <w:numId w:val="10"/>
               </w:numPr>
             </w:pPr>
-            <w:proofErr w:type="spellStart"/>
-            <w:r>
-              <w:t>teamSize</w:t>
-            </w:r>
-            <w:proofErr w:type="spellEnd"/>
-            <w:r>
-              <w:t xml:space="preserve"> (</w:t>
-            </w:r>
-            <w:proofErr w:type="spellStart"/>
-            <w:r>
-              <w:t>int</w:t>
-            </w:r>
-            <w:proofErr w:type="spellEnd"/>
-            <w:r>
-              <w:t>)</w:t>
+            <w:r>
+              <w:t>teamSize (int)</w:t>
             </w:r>
           </w:p>
         </w:tc>
@@ -1157,13 +972,8 @@
           </w:tcPr>
           <w:p>
             <w:r>
-              <w:t>/</w:t>
-            </w:r>
-            <w:proofErr w:type="spellStart"/>
-            <w:r>
-              <w:t>joinTeams</w:t>
-            </w:r>
-            <w:proofErr w:type="spellEnd"/>
+              <w:t>/joinTeams</w:t>
+            </w:r>
           </w:p>
         </w:tc>
         <w:tc>
@@ -1178,13 +988,8 @@
                 <w:numId w:val="12"/>
               </w:numPr>
             </w:pPr>
-            <w:proofErr w:type="spellStart"/>
-            <w:r>
-              <w:t>team_ids</w:t>
-            </w:r>
-            <w:proofErr w:type="spellEnd"/>
-            <w:r>
-              <w:t xml:space="preserve"> (list of selected team ids)</w:t>
+            <w:r>
+              <w:t>team_ids (list of selected team ids)</w:t>
             </w:r>
           </w:p>
         </w:tc>
@@ -1235,13 +1040,8 @@
           </w:tcPr>
           <w:p>
             <w:r>
-              <w:t>/</w:t>
-            </w:r>
-            <w:proofErr w:type="spellStart"/>
-            <w:r>
-              <w:t>viewRequestedMembers</w:t>
-            </w:r>
-            <w:proofErr w:type="spellEnd"/>
+              <w:t>/viewRequestedMembers</w:t>
+            </w:r>
           </w:p>
         </w:tc>
         <w:tc>
@@ -1256,13 +1056,8 @@
                 <w:numId w:val="12"/>
               </w:numPr>
             </w:pPr>
-            <w:proofErr w:type="spellStart"/>
-            <w:r>
-              <w:t>team_id</w:t>
-            </w:r>
-            <w:proofErr w:type="spellEnd"/>
-            <w:r>
-              <w:t xml:space="preserve"> </w:t>
+            <w:r>
+              <w:t xml:space="preserve">team_id </w:t>
             </w:r>
           </w:p>
         </w:tc>
@@ -1302,13 +1097,8 @@
                 <w:numId w:val="10"/>
               </w:numPr>
             </w:pPr>
-            <w:proofErr w:type="spellStart"/>
-            <w:r>
-              <w:t>requestedMembers</w:t>
-            </w:r>
-            <w:proofErr w:type="spellEnd"/>
-            <w:r>
-              <w:t xml:space="preserve"> (list of usernames)</w:t>
+            <w:r>
+              <w:t>requestedMembers (list of usernames)</w:t>
             </w:r>
           </w:p>
         </w:tc>
@@ -1330,13 +1120,8 @@
           </w:tcPr>
           <w:p>
             <w:r>
-              <w:t>/</w:t>
-            </w:r>
-            <w:proofErr w:type="spellStart"/>
-            <w:r>
-              <w:t>acceptMembers</w:t>
-            </w:r>
-            <w:proofErr w:type="spellEnd"/>
+              <w:t>/acceptMembers</w:t>
+            </w:r>
           </w:p>
         </w:tc>
         <w:tc>
@@ -1351,11 +1136,9 @@
                 <w:numId w:val="12"/>
               </w:numPr>
             </w:pPr>
-            <w:proofErr w:type="spellStart"/>
             <w:r>
               <w:t>team_id</w:t>
             </w:r>
-            <w:proofErr w:type="spellEnd"/>
           </w:p>
           <w:p>
             <w:pPr>
@@ -1365,11 +1148,9 @@
                 <w:numId w:val="12"/>
               </w:numPr>
             </w:pPr>
-            <w:proofErr w:type="spellStart"/>
             <w:r>
               <w:t>list_of_usernames</w:t>
             </w:r>
-            <w:proofErr w:type="spellEnd"/>
           </w:p>
         </w:tc>
         <w:tc>
@@ -1454,8 +1235,32 @@
               </w:numPr>
             </w:pPr>
             <w:r>
+              <w:t>_id</w:t>
+            </w:r>
+          </w:p>
+          <w:p>
+            <w:pPr>
+              <w:pStyle w:val="ListParagraph"/>
+              <w:numPr>
+                <w:ilvl w:val="1"/>
+                <w:numId w:val="10"/>
+              </w:numPr>
+            </w:pPr>
+            <w:r>
+              <w:t>email</w:t>
+            </w:r>
+          </w:p>
+          <w:p>
+            <w:pPr>
+              <w:pStyle w:val="ListParagraph"/>
+              <w:numPr>
+                <w:ilvl w:val="1"/>
+                <w:numId w:val="10"/>
+              </w:numPr>
+            </w:pPr>
+            <w:r>
               <w:lastRenderedPageBreak/>
-              <w:t>_id</w:t>
+              <w:t>firstName</w:t>
             </w:r>
           </w:p>
           <w:p>
@@ -1467,7 +1272,7 @@
               </w:numPr>
             </w:pPr>
             <w:r>
-              <w:t>email</w:t>
+              <w:t>lastName</w:t>
             </w:r>
           </w:p>
           <w:p>
@@ -1478,39 +1283,9 @@
                 <w:numId w:val="10"/>
               </w:numPr>
             </w:pPr>
-            <w:proofErr w:type="spellStart"/>
-            <w:r>
-              <w:t>firstName</w:t>
-            </w:r>
-            <w:proofErr w:type="spellEnd"/>
-          </w:p>
-          <w:p>
-            <w:pPr>
-              <w:pStyle w:val="ListParagraph"/>
-              <w:numPr>
-                <w:ilvl w:val="1"/>
-                <w:numId w:val="10"/>
-              </w:numPr>
-            </w:pPr>
-            <w:proofErr w:type="spellStart"/>
-            <w:r>
-              <w:t>lastName</w:t>
-            </w:r>
-            <w:proofErr w:type="spellEnd"/>
-          </w:p>
-          <w:p>
-            <w:pPr>
-              <w:pStyle w:val="ListParagraph"/>
-              <w:numPr>
-                <w:ilvl w:val="1"/>
-                <w:numId w:val="10"/>
-              </w:numPr>
-            </w:pPr>
-            <w:proofErr w:type="spellStart"/>
             <w:r>
               <w:t>programOfStudy</w:t>
             </w:r>
-            <w:proofErr w:type="spellEnd"/>
           </w:p>
           <w:p>
             <w:pPr>
@@ -1546,10 +1321,11 @@
             <w:r>
               <w:t>/</w:t>
             </w:r>
-            <w:proofErr w:type="spellStart"/>
-            <w:r>
-              <w:t>incompleteT</w:t>
-            </w:r>
+            <w:r>
+              <w:t>t</w:t>
+            </w:r>
+            <w:bookmarkStart w:id="0" w:name="_GoBack"/>
+            <w:bookmarkEnd w:id="0"/>
             <w:r>
               <w:t>eam</w:t>
             </w:r>
@@ -1559,7 +1335,6 @@
             <w:r>
               <w:t>InTeamParam</w:t>
             </w:r>
-            <w:proofErr w:type="spellEnd"/>
           </w:p>
         </w:tc>
         <w:tc>
@@ -1574,11 +1349,9 @@
                 <w:numId w:val="10"/>
               </w:numPr>
             </w:pPr>
-            <w:proofErr w:type="spellStart"/>
             <w:r>
               <w:t>teamParam_id</w:t>
             </w:r>
-            <w:proofErr w:type="spellEnd"/>
           </w:p>
         </w:tc>
         <w:tc>
@@ -1617,28 +1390,21 @@
                 <w:numId w:val="10"/>
               </w:numPr>
             </w:pPr>
-            <w:proofErr w:type="spellStart"/>
             <w:r>
               <w:t>list_of_teams</w:t>
             </w:r>
-            <w:proofErr w:type="spellEnd"/>
-          </w:p>
-          <w:p>
-            <w:pPr>
-              <w:pStyle w:val="ListParagraph"/>
-              <w:numPr>
-                <w:ilvl w:val="0"/>
-                <w:numId w:val="10"/>
-              </w:numPr>
-            </w:pPr>
-            <w:r>
-              <w:t xml:space="preserve">For each team in </w:t>
-            </w:r>
-            <w:proofErr w:type="spellStart"/>
-            <w:r>
-              <w:t>list_of_teams</w:t>
-            </w:r>
-            <w:proofErr w:type="spellEnd"/>
+          </w:p>
+          <w:p>
+            <w:pPr>
+              <w:pStyle w:val="ListParagraph"/>
+              <w:numPr>
+                <w:ilvl w:val="0"/>
+                <w:numId w:val="10"/>
+              </w:numPr>
+            </w:pPr>
+            <w:r>
+              <w:t>For each team in list_of_teams</w:t>
+            </w:r>
           </w:p>
           <w:p>
             <w:pPr>
@@ -1660,13 +1426,8 @@
                 <w:numId w:val="10"/>
               </w:numPr>
             </w:pPr>
-            <w:proofErr w:type="spellStart"/>
-            <w:r>
-              <w:t>dateOfCreation</w:t>
-            </w:r>
-            <w:proofErr w:type="spellEnd"/>
-            <w:r>
-              <w:t xml:space="preserve"> (MM/DD/YY HH:MM:SS)</w:t>
+            <w:r>
+              <w:t>dateOfCreation (MM/DD/YY HH:MM:SS)</w:t>
             </w:r>
           </w:p>
           <w:p>
@@ -1677,13 +1438,8 @@
                 <w:numId w:val="10"/>
               </w:numPr>
             </w:pPr>
-            <w:proofErr w:type="spellStart"/>
-            <w:r>
-              <w:t>liason</w:t>
-            </w:r>
-            <w:proofErr w:type="spellEnd"/>
-            <w:r>
-              <w:t xml:space="preserve"> (username)</w:t>
+            <w:r>
+              <w:t>liason (username)</w:t>
             </w:r>
           </w:p>
           <w:p>
@@ -1694,13 +1450,8 @@
                 <w:numId w:val="10"/>
               </w:numPr>
             </w:pPr>
-            <w:proofErr w:type="spellStart"/>
-            <w:r>
-              <w:t>requestedMembers</w:t>
-            </w:r>
-            <w:proofErr w:type="spellEnd"/>
-            <w:r>
-              <w:t xml:space="preserve"> (list of student usernames)</w:t>
+            <w:r>
+              <w:t>requestedMembers (list of student usernames)</w:t>
             </w:r>
           </w:p>
           <w:p>
@@ -1723,13 +1474,8 @@
                 <w:numId w:val="10"/>
               </w:numPr>
             </w:pPr>
-            <w:proofErr w:type="spellStart"/>
-            <w:r>
-              <w:t>teamMembers</w:t>
-            </w:r>
-            <w:proofErr w:type="spellEnd"/>
-            <w:r>
-              <w:t xml:space="preserve"> (list of student usernames)</w:t>
+            <w:r>
+              <w:t>teamMembers (list of student usernames)</w:t>
             </w:r>
           </w:p>
           <w:p>
@@ -1740,13 +1486,8 @@
                 <w:numId w:val="10"/>
               </w:numPr>
             </w:pPr>
-            <w:proofErr w:type="spellStart"/>
-            <w:r>
-              <w:t>teamName</w:t>
-            </w:r>
-            <w:proofErr w:type="spellEnd"/>
-            <w:r>
-              <w:t xml:space="preserve"> (String)</w:t>
+            <w:r>
+              <w:t>teamName (String)</w:t>
             </w:r>
           </w:p>
           <w:p>
@@ -1757,46 +1498,20 @@
                 <w:numId w:val="10"/>
               </w:numPr>
             </w:pPr>
-            <w:proofErr w:type="spellStart"/>
-            <w:r>
-              <w:t>teamParamId</w:t>
-            </w:r>
-            <w:proofErr w:type="spellEnd"/>
-            <w:r>
-              <w:t xml:space="preserve"> (id of associated team </w:t>
-            </w:r>
-            <w:proofErr w:type="spellStart"/>
-            <w:r>
-              <w:t>Param</w:t>
-            </w:r>
-            <w:proofErr w:type="spellEnd"/>
-            <w:r>
-              <w:t>)</w:t>
-            </w:r>
-          </w:p>
-          <w:p>
-            <w:pPr>
-              <w:pStyle w:val="ListParagraph"/>
-              <w:numPr>
-                <w:ilvl w:val="0"/>
-                <w:numId w:val="10"/>
-              </w:numPr>
-            </w:pPr>
-            <w:proofErr w:type="spellStart"/>
-            <w:r>
-              <w:t>teamSize</w:t>
-            </w:r>
-            <w:proofErr w:type="spellEnd"/>
-            <w:r>
-              <w:t xml:space="preserve"> (</w:t>
-            </w:r>
-            <w:proofErr w:type="spellStart"/>
-            <w:r>
-              <w:t>int</w:t>
-            </w:r>
-            <w:proofErr w:type="spellEnd"/>
-            <w:r>
-              <w:t>)</w:t>
+            <w:r>
+              <w:t>teamParamId (id of associated team Param)</w:t>
+            </w:r>
+          </w:p>
+          <w:p>
+            <w:pPr>
+              <w:pStyle w:val="ListParagraph"/>
+              <w:numPr>
+                <w:ilvl w:val="0"/>
+                <w:numId w:val="10"/>
+              </w:numPr>
+            </w:pPr>
+            <w:r>
+              <w:t>teamSize (int)</w:t>
             </w:r>
           </w:p>
         </w:tc>
@@ -1818,13 +1533,8 @@
           </w:tcPr>
           <w:p>
             <w:r>
-              <w:t>/</w:t>
-            </w:r>
-            <w:proofErr w:type="spellStart"/>
-            <w:r>
-              <w:t>liasionTeams</w:t>
-            </w:r>
-            <w:proofErr w:type="spellEnd"/>
+              <w:t>/liasionTeams</w:t>
+            </w:r>
           </w:p>
         </w:tc>
         <w:tc>
@@ -1873,28 +1583,21 @@
                 <w:numId w:val="10"/>
               </w:numPr>
             </w:pPr>
-            <w:proofErr w:type="spellStart"/>
             <w:r>
               <w:t>list_of_teams</w:t>
             </w:r>
-            <w:proofErr w:type="spellEnd"/>
-          </w:p>
-          <w:p>
-            <w:pPr>
-              <w:pStyle w:val="ListParagraph"/>
-              <w:numPr>
-                <w:ilvl w:val="0"/>
-                <w:numId w:val="10"/>
-              </w:numPr>
-            </w:pPr>
-            <w:r>
-              <w:t xml:space="preserve">For each team in </w:t>
-            </w:r>
-            <w:proofErr w:type="spellStart"/>
-            <w:r>
-              <w:t>list_of_teams</w:t>
-            </w:r>
-            <w:proofErr w:type="spellEnd"/>
+          </w:p>
+          <w:p>
+            <w:pPr>
+              <w:pStyle w:val="ListParagraph"/>
+              <w:numPr>
+                <w:ilvl w:val="0"/>
+                <w:numId w:val="10"/>
+              </w:numPr>
+            </w:pPr>
+            <w:r>
+              <w:t>For each team in list_of_teams</w:t>
+            </w:r>
           </w:p>
           <w:p>
             <w:pPr>
@@ -1916,13 +1619,8 @@
                 <w:numId w:val="10"/>
               </w:numPr>
             </w:pPr>
-            <w:proofErr w:type="spellStart"/>
-            <w:r>
-              <w:t>dateOfCreation</w:t>
-            </w:r>
-            <w:proofErr w:type="spellEnd"/>
-            <w:r>
-              <w:t xml:space="preserve"> (MM/DD/YY HH:MM:SS)</w:t>
+            <w:r>
+              <w:t>dateOfCreation (MM/DD/YY HH:MM:SS)</w:t>
             </w:r>
           </w:p>
           <w:p>
@@ -1933,13 +1631,8 @@
                 <w:numId w:val="10"/>
               </w:numPr>
             </w:pPr>
-            <w:proofErr w:type="spellStart"/>
-            <w:r>
-              <w:t>liason</w:t>
-            </w:r>
-            <w:proofErr w:type="spellEnd"/>
-            <w:r>
-              <w:t xml:space="preserve"> (username)</w:t>
+            <w:r>
+              <w:t>liason (username)</w:t>
             </w:r>
           </w:p>
           <w:p>
@@ -1950,13 +1643,8 @@
                 <w:numId w:val="10"/>
               </w:numPr>
             </w:pPr>
-            <w:proofErr w:type="spellStart"/>
-            <w:r>
-              <w:t>requestedMembers</w:t>
-            </w:r>
-            <w:proofErr w:type="spellEnd"/>
-            <w:r>
-              <w:t xml:space="preserve"> (list of student usernames)</w:t>
+            <w:r>
+              <w:t>requestedMembers (list of student usernames)</w:t>
             </w:r>
           </w:p>
           <w:p>
@@ -1979,81 +1667,45 @@
                 <w:numId w:val="10"/>
               </w:numPr>
             </w:pPr>
-            <w:proofErr w:type="spellStart"/>
+            <w:r>
+              <w:t>teamMembers (list of student usernames)</w:t>
+            </w:r>
+          </w:p>
+          <w:p>
+            <w:pPr>
+              <w:pStyle w:val="ListParagraph"/>
+              <w:numPr>
+                <w:ilvl w:val="1"/>
+                <w:numId w:val="10"/>
+              </w:numPr>
+            </w:pPr>
+            <w:r>
+              <w:t>teamName (String)</w:t>
+            </w:r>
+          </w:p>
+          <w:p>
+            <w:pPr>
+              <w:pStyle w:val="ListParagraph"/>
+              <w:numPr>
+                <w:ilvl w:val="1"/>
+                <w:numId w:val="10"/>
+              </w:numPr>
+            </w:pPr>
             <w:r>
               <w:lastRenderedPageBreak/>
-              <w:t>teamMembers</w:t>
-            </w:r>
-            <w:proofErr w:type="spellEnd"/>
-            <w:r>
-              <w:t xml:space="preserve"> (list of student usernames)</w:t>
-            </w:r>
-          </w:p>
-          <w:p>
-            <w:pPr>
-              <w:pStyle w:val="ListParagraph"/>
-              <w:numPr>
-                <w:ilvl w:val="1"/>
-                <w:numId w:val="10"/>
-              </w:numPr>
-            </w:pPr>
-            <w:proofErr w:type="spellStart"/>
-            <w:r>
-              <w:t>teamName</w:t>
-            </w:r>
-            <w:proofErr w:type="spellEnd"/>
-            <w:r>
-              <w:t xml:space="preserve"> (String)</w:t>
-            </w:r>
-          </w:p>
-          <w:p>
-            <w:pPr>
-              <w:pStyle w:val="ListParagraph"/>
-              <w:numPr>
-                <w:ilvl w:val="1"/>
-                <w:numId w:val="10"/>
-              </w:numPr>
-            </w:pPr>
-            <w:proofErr w:type="spellStart"/>
-            <w:r>
-              <w:t>teamParamId</w:t>
-            </w:r>
-            <w:proofErr w:type="spellEnd"/>
-            <w:r>
-              <w:t xml:space="preserve"> (id of associated team </w:t>
-            </w:r>
-            <w:proofErr w:type="spellStart"/>
-            <w:r>
-              <w:t>Param</w:t>
-            </w:r>
-            <w:proofErr w:type="spellEnd"/>
-            <w:r>
-              <w:t>)</w:t>
-            </w:r>
-          </w:p>
-          <w:p>
-            <w:pPr>
-              <w:pStyle w:val="ListParagraph"/>
-              <w:numPr>
-                <w:ilvl w:val="0"/>
-                <w:numId w:val="10"/>
-              </w:numPr>
-            </w:pPr>
-            <w:proofErr w:type="spellStart"/>
-            <w:r>
-              <w:t>teamSize</w:t>
-            </w:r>
-            <w:proofErr w:type="spellEnd"/>
-            <w:r>
-              <w:t xml:space="preserve"> (</w:t>
-            </w:r>
-            <w:proofErr w:type="spellStart"/>
-            <w:r>
-              <w:t>int</w:t>
-            </w:r>
-            <w:proofErr w:type="spellEnd"/>
-            <w:r>
-              <w:t>)</w:t>
+              <w:t>teamParamId (id of associated team Param)</w:t>
+            </w:r>
+          </w:p>
+          <w:p>
+            <w:pPr>
+              <w:pStyle w:val="ListParagraph"/>
+              <w:numPr>
+                <w:ilvl w:val="0"/>
+                <w:numId w:val="10"/>
+              </w:numPr>
+            </w:pPr>
+            <w:r>
+              <w:t>teamSize (int)</w:t>
             </w:r>
           </w:p>
         </w:tc>

</xml_diff>

<commit_message>
Update to REST API doc
</commit_message>
<xml_diff>
--- a/REST_API.docx
+++ b/REST_API.docx
@@ -120,8 +120,13 @@
           </w:tcPr>
           <w:p>
             <w:r>
-              <w:t>/auth</w:t>
-            </w:r>
+              <w:t>/</w:t>
+            </w:r>
+            <w:proofErr w:type="spellStart"/>
+            <w:r>
+              <w:t>auth</w:t>
+            </w:r>
+            <w:proofErr w:type="spellEnd"/>
           </w:p>
         </w:tc>
         <w:tc>
@@ -165,9 +170,11 @@
                 <w:numId w:val="3"/>
               </w:numPr>
             </w:pPr>
+            <w:proofErr w:type="spellStart"/>
             <w:r>
               <w:t>access_token</w:t>
             </w:r>
+            <w:proofErr w:type="spellEnd"/>
           </w:p>
           <w:p>
             <w:pPr>
@@ -177,9 +184,11 @@
                 <w:numId w:val="3"/>
               </w:numPr>
             </w:pPr>
+            <w:proofErr w:type="spellStart"/>
             <w:r>
               <w:t>user_type</w:t>
             </w:r>
+            <w:proofErr w:type="spellEnd"/>
             <w:r>
               <w:t xml:space="preserve"> (“instructor”/”student”)</w:t>
             </w:r>
@@ -260,8 +269,13 @@
                 <w:numId w:val="5"/>
               </w:numPr>
             </w:pPr>
-            <w:r>
-              <w:t>first_name (String)</w:t>
+            <w:proofErr w:type="spellStart"/>
+            <w:r>
+              <w:t>first_name</w:t>
+            </w:r>
+            <w:proofErr w:type="spellEnd"/>
+            <w:r>
+              <w:t xml:space="preserve"> (String)</w:t>
             </w:r>
           </w:p>
           <w:p>
@@ -272,8 +286,13 @@
                 <w:numId w:val="5"/>
               </w:numPr>
             </w:pPr>
-            <w:r>
-              <w:t>last_name (String</w:t>
+            <w:proofErr w:type="spellStart"/>
+            <w:r>
+              <w:t>last_name</w:t>
+            </w:r>
+            <w:proofErr w:type="spellEnd"/>
+            <w:r>
+              <w:t xml:space="preserve"> (String</w:t>
             </w:r>
             <w:r>
               <w:t>)</w:t>
@@ -287,8 +306,13 @@
                 <w:numId w:val="5"/>
               </w:numPr>
             </w:pPr>
-            <w:r>
-              <w:t>user_type (String)</w:t>
+            <w:proofErr w:type="spellStart"/>
+            <w:r>
+              <w:t>user_type</w:t>
+            </w:r>
+            <w:proofErr w:type="spellEnd"/>
+            <w:r>
+              <w:t xml:space="preserve"> (String)</w:t>
             </w:r>
           </w:p>
           <w:p>
@@ -299,8 +323,13 @@
                 <w:numId w:val="5"/>
               </w:numPr>
             </w:pPr>
-            <w:r>
-              <w:t>programOfStudy (String)</w:t>
+            <w:proofErr w:type="spellStart"/>
+            <w:r>
+              <w:t>programOfStudy</w:t>
+            </w:r>
+            <w:proofErr w:type="spellEnd"/>
+            <w:r>
+              <w:t xml:space="preserve"> (String)</w:t>
             </w:r>
           </w:p>
           <w:p>
@@ -352,8 +381,13 @@
                 <w:numId w:val="5"/>
               </w:numPr>
             </w:pPr>
-            <w:r>
-              <w:t>first_name (String)</w:t>
+            <w:proofErr w:type="spellStart"/>
+            <w:r>
+              <w:t>first_name</w:t>
+            </w:r>
+            <w:proofErr w:type="spellEnd"/>
+            <w:r>
+              <w:t xml:space="preserve"> (String)</w:t>
             </w:r>
           </w:p>
           <w:p>
@@ -364,8 +398,13 @@
                 <w:numId w:val="5"/>
               </w:numPr>
             </w:pPr>
-            <w:r>
-              <w:t>last_name (String)</w:t>
+            <w:proofErr w:type="spellStart"/>
+            <w:r>
+              <w:t>last_name</w:t>
+            </w:r>
+            <w:proofErr w:type="spellEnd"/>
+            <w:r>
+              <w:t xml:space="preserve"> (String)</w:t>
             </w:r>
           </w:p>
           <w:p>
@@ -376,8 +415,13 @@
                 <w:numId w:val="5"/>
               </w:numPr>
             </w:pPr>
-            <w:r>
-              <w:t>user_type (String)</w:t>
+            <w:proofErr w:type="spellStart"/>
+            <w:r>
+              <w:t>user_type</w:t>
+            </w:r>
+            <w:proofErr w:type="spellEnd"/>
+            <w:r>
+              <w:t xml:space="preserve"> (String)</w:t>
             </w:r>
           </w:p>
           <w:p/>
@@ -429,8 +473,13 @@
           </w:tcPr>
           <w:p>
             <w:r>
-              <w:t>/createTeamParams</w:t>
-            </w:r>
+              <w:t>/</w:t>
+            </w:r>
+            <w:proofErr w:type="spellStart"/>
+            <w:r>
+              <w:t>createTeamParams</w:t>
+            </w:r>
+            <w:proofErr w:type="spellEnd"/>
           </w:p>
         </w:tc>
         <w:tc>
@@ -445,8 +494,13 @@
                 <w:numId w:val="6"/>
               </w:numPr>
             </w:pPr>
-            <w:r>
-              <w:t>course_code (String)</w:t>
+            <w:proofErr w:type="spellStart"/>
+            <w:r>
+              <w:t>course_code</w:t>
+            </w:r>
+            <w:proofErr w:type="spellEnd"/>
+            <w:r>
+              <w:t xml:space="preserve"> (String)</w:t>
             </w:r>
           </w:p>
           <w:p>
@@ -457,8 +511,13 @@
                 <w:numId w:val="6"/>
               </w:numPr>
             </w:pPr>
-            <w:r>
-              <w:t>course_section (Char)</w:t>
+            <w:proofErr w:type="spellStart"/>
+            <w:r>
+              <w:t>course_section</w:t>
+            </w:r>
+            <w:proofErr w:type="spellEnd"/>
+            <w:r>
+              <w:t xml:space="preserve"> (Char)</w:t>
             </w:r>
           </w:p>
           <w:p>
@@ -469,9 +528,11 @@
                 <w:numId w:val="6"/>
               </w:numPr>
             </w:pPr>
+            <w:proofErr w:type="spellStart"/>
             <w:r>
               <w:t>minimum_num_students</w:t>
             </w:r>
+            <w:proofErr w:type="spellEnd"/>
           </w:p>
           <w:p>
             <w:pPr>
@@ -481,9 +542,11 @@
                 <w:numId w:val="6"/>
               </w:numPr>
             </w:pPr>
+            <w:proofErr w:type="spellStart"/>
             <w:r>
               <w:t>maximum_num_students</w:t>
             </w:r>
+            <w:proofErr w:type="spellEnd"/>
           </w:p>
           <w:p>
             <w:pPr>
@@ -525,6 +588,8 @@
             <w:r>
               <w:t>message</w:t>
             </w:r>
+            <w:bookmarkStart w:id="0" w:name="_GoBack"/>
+            <w:bookmarkEnd w:id="0"/>
           </w:p>
         </w:tc>
       </w:tr>
@@ -545,8 +610,13 @@
           </w:tcPr>
           <w:p>
             <w:r>
-              <w:t>/teamParams</w:t>
-            </w:r>
+              <w:t>/</w:t>
+            </w:r>
+            <w:proofErr w:type="spellStart"/>
+            <w:r>
+              <w:t>teamParams</w:t>
+            </w:r>
+            <w:proofErr w:type="spellEnd"/>
           </w:p>
         </w:tc>
         <w:tc>
@@ -580,7 +650,7 @@
               </w:numPr>
             </w:pPr>
             <w:r>
-              <w:t>teamParams (List of teamParams)</w:t>
+              <w:t>message</w:t>
             </w:r>
           </w:p>
           <w:p>
@@ -591,9 +661,39 @@
                 <w:numId w:val="8"/>
               </w:numPr>
             </w:pPr>
-            <w:r>
-              <w:t>For every element in teamParams</w:t>
-            </w:r>
+            <w:proofErr w:type="spellStart"/>
+            <w:r>
+              <w:t>teamParams</w:t>
+            </w:r>
+            <w:proofErr w:type="spellEnd"/>
+            <w:r>
+              <w:t xml:space="preserve"> (List of </w:t>
+            </w:r>
+            <w:proofErr w:type="spellStart"/>
+            <w:r>
+              <w:t>teamParams</w:t>
+            </w:r>
+            <w:proofErr w:type="spellEnd"/>
+            <w:r>
+              <w:t>)</w:t>
+            </w:r>
+          </w:p>
+          <w:p>
+            <w:pPr>
+              <w:pStyle w:val="ListParagraph"/>
+              <w:numPr>
+                <w:ilvl w:val="0"/>
+                <w:numId w:val="8"/>
+              </w:numPr>
+            </w:pPr>
+            <w:r>
+              <w:t xml:space="preserve">For every element in </w:t>
+            </w:r>
+            <w:proofErr w:type="spellStart"/>
+            <w:r>
+              <w:t>teamParams</w:t>
+            </w:r>
+            <w:proofErr w:type="spellEnd"/>
           </w:p>
           <w:p>
             <w:pPr>
@@ -615,8 +715,13 @@
                 <w:numId w:val="8"/>
               </w:numPr>
             </w:pPr>
-            <w:r>
-              <w:t>courseId (Id of associated course code)</w:t>
+            <w:proofErr w:type="spellStart"/>
+            <w:r>
+              <w:t>courseId</w:t>
+            </w:r>
+            <w:proofErr w:type="spellEnd"/>
+            <w:r>
+              <w:t xml:space="preserve"> (Id of associated course code)</w:t>
             </w:r>
           </w:p>
           <w:p>
@@ -627,8 +732,14 @@
                 <w:numId w:val="8"/>
               </w:numPr>
             </w:pPr>
-            <w:r>
-              <w:t>course_code (String)</w:t>
+            <w:proofErr w:type="spellStart"/>
+            <w:r>
+              <w:lastRenderedPageBreak/>
+              <w:t>course_code</w:t>
+            </w:r>
+            <w:proofErr w:type="spellEnd"/>
+            <w:r>
+              <w:t xml:space="preserve"> (String)</w:t>
             </w:r>
           </w:p>
           <w:p>
@@ -639,9 +750,13 @@
                 <w:numId w:val="8"/>
               </w:numPr>
             </w:pPr>
-            <w:r>
-              <w:lastRenderedPageBreak/>
-              <w:t>course_section (Char)</w:t>
+            <w:proofErr w:type="spellStart"/>
+            <w:r>
+              <w:t>course_section</w:t>
+            </w:r>
+            <w:proofErr w:type="spellEnd"/>
+            <w:r>
+              <w:t xml:space="preserve"> (Char)</w:t>
             </w:r>
           </w:p>
           <w:p>
@@ -664,8 +779,21 @@
                 <w:numId w:val="8"/>
               </w:numPr>
             </w:pPr>
-            <w:r>
-              <w:t>maximumNumberOfStudents (int)</w:t>
+            <w:proofErr w:type="spellStart"/>
+            <w:r>
+              <w:t>maximumNumberOfStudents</w:t>
+            </w:r>
+            <w:proofErr w:type="spellEnd"/>
+            <w:r>
+              <w:t xml:space="preserve"> (</w:t>
+            </w:r>
+            <w:proofErr w:type="spellStart"/>
+            <w:r>
+              <w:t>int</w:t>
+            </w:r>
+            <w:proofErr w:type="spellEnd"/>
+            <w:r>
+              <w:t>)</w:t>
             </w:r>
           </w:p>
           <w:p>
@@ -676,8 +804,21 @@
                 <w:numId w:val="8"/>
               </w:numPr>
             </w:pPr>
-            <w:r>
-              <w:t>minimumNumberOfStudents (int)</w:t>
+            <w:proofErr w:type="spellStart"/>
+            <w:r>
+              <w:t>minimumNumberOfStudents</w:t>
+            </w:r>
+            <w:proofErr w:type="spellEnd"/>
+            <w:r>
+              <w:t xml:space="preserve"> (</w:t>
+            </w:r>
+            <w:proofErr w:type="spellStart"/>
+            <w:r>
+              <w:t>int</w:t>
+            </w:r>
+            <w:proofErr w:type="spellEnd"/>
+            <w:r>
+              <w:t>)</w:t>
             </w:r>
           </w:p>
         </w:tc>
@@ -700,8 +841,13 @@
           </w:tcPr>
           <w:p>
             <w:r>
-              <w:t>/createTeam</w:t>
-            </w:r>
+              <w:t>/</w:t>
+            </w:r>
+            <w:proofErr w:type="spellStart"/>
+            <w:r>
+              <w:t>createTeam</w:t>
+            </w:r>
+            <w:proofErr w:type="spellEnd"/>
           </w:p>
         </w:tc>
         <w:tc>
@@ -716,9 +862,11 @@
                 <w:numId w:val="9"/>
               </w:numPr>
             </w:pPr>
+            <w:proofErr w:type="spellStart"/>
             <w:r>
               <w:t>team_param_id</w:t>
             </w:r>
+            <w:proofErr w:type="spellEnd"/>
           </w:p>
           <w:p>
             <w:pPr>
@@ -728,9 +876,11 @@
                 <w:numId w:val="9"/>
               </w:numPr>
             </w:pPr>
+            <w:proofErr w:type="spellStart"/>
             <w:r>
               <w:t>team_name</w:t>
             </w:r>
+            <w:proofErr w:type="spellEnd"/>
           </w:p>
           <w:p>
             <w:pPr>
@@ -740,8 +890,13 @@
                 <w:numId w:val="9"/>
               </w:numPr>
             </w:pPr>
-            <w:r>
-              <w:t>team_members (list of student usernames)</w:t>
+            <w:proofErr w:type="spellStart"/>
+            <w:r>
+              <w:t>team_members</w:t>
+            </w:r>
+            <w:proofErr w:type="spellEnd"/>
+            <w:r>
+              <w:t xml:space="preserve"> (list of student usernames)</w:t>
             </w:r>
           </w:p>
         </w:tc>
@@ -862,8 +1017,13 @@
                 <w:numId w:val="10"/>
               </w:numPr>
             </w:pPr>
-            <w:r>
-              <w:t>dateOfCreation (MM/DD/YY HH:MM:SS)</w:t>
+            <w:proofErr w:type="spellStart"/>
+            <w:r>
+              <w:t>dateOfCreation</w:t>
+            </w:r>
+            <w:proofErr w:type="spellEnd"/>
+            <w:r>
+              <w:t xml:space="preserve"> (MM/DD/YY HH:MM:SS)</w:t>
             </w:r>
           </w:p>
           <w:p>
@@ -874,8 +1034,13 @@
                 <w:numId w:val="10"/>
               </w:numPr>
             </w:pPr>
-            <w:r>
-              <w:t>liason (</w:t>
+            <w:proofErr w:type="spellStart"/>
+            <w:r>
+              <w:t>liason</w:t>
+            </w:r>
+            <w:proofErr w:type="spellEnd"/>
+            <w:r>
+              <w:t xml:space="preserve"> (</w:t>
             </w:r>
             <w:r>
               <w:t>username)</w:t>
@@ -889,8 +1054,13 @@
                 <w:numId w:val="10"/>
               </w:numPr>
             </w:pPr>
-            <w:r>
-              <w:t>requestedMembers (list of student usernames)</w:t>
+            <w:proofErr w:type="spellStart"/>
+            <w:r>
+              <w:t>requestedMembers</w:t>
+            </w:r>
+            <w:proofErr w:type="spellEnd"/>
+            <w:r>
+              <w:t xml:space="preserve"> (list of student usernames)</w:t>
             </w:r>
           </w:p>
           <w:p>
@@ -913,8 +1083,13 @@
                 <w:numId w:val="10"/>
               </w:numPr>
             </w:pPr>
-            <w:r>
-              <w:t>teamMembers (list of student usernames)</w:t>
+            <w:proofErr w:type="spellStart"/>
+            <w:r>
+              <w:t>teamMembers</w:t>
+            </w:r>
+            <w:proofErr w:type="spellEnd"/>
+            <w:r>
+              <w:t xml:space="preserve"> (list of student usernames)</w:t>
             </w:r>
           </w:p>
           <w:p>
@@ -925,8 +1100,13 @@
                 <w:numId w:val="10"/>
               </w:numPr>
             </w:pPr>
-            <w:r>
-              <w:t>teamName (String)</w:t>
+            <w:proofErr w:type="spellStart"/>
+            <w:r>
+              <w:t>teamName</w:t>
+            </w:r>
+            <w:proofErr w:type="spellEnd"/>
+            <w:r>
+              <w:t xml:space="preserve"> (String)</w:t>
             </w:r>
           </w:p>
           <w:p>
@@ -937,8 +1117,21 @@
                 <w:numId w:val="10"/>
               </w:numPr>
             </w:pPr>
-            <w:r>
-              <w:t>teamParamId (id of associated team Param)</w:t>
+            <w:proofErr w:type="spellStart"/>
+            <w:r>
+              <w:t>teamParamId</w:t>
+            </w:r>
+            <w:proofErr w:type="spellEnd"/>
+            <w:r>
+              <w:t xml:space="preserve"> (id of associated team </w:t>
+            </w:r>
+            <w:proofErr w:type="spellStart"/>
+            <w:r>
+              <w:t>Param</w:t>
+            </w:r>
+            <w:proofErr w:type="spellEnd"/>
+            <w:r>
+              <w:t>)</w:t>
             </w:r>
           </w:p>
           <w:p>
@@ -949,8 +1142,21 @@
                 <w:numId w:val="10"/>
               </w:numPr>
             </w:pPr>
-            <w:r>
-              <w:t>teamSize (int)</w:t>
+            <w:proofErr w:type="spellStart"/>
+            <w:r>
+              <w:t>teamSize</w:t>
+            </w:r>
+            <w:proofErr w:type="spellEnd"/>
+            <w:r>
+              <w:t xml:space="preserve"> (</w:t>
+            </w:r>
+            <w:proofErr w:type="spellStart"/>
+            <w:r>
+              <w:t>int</w:t>
+            </w:r>
+            <w:proofErr w:type="spellEnd"/>
+            <w:r>
+              <w:t>)</w:t>
             </w:r>
           </w:p>
         </w:tc>
@@ -972,8 +1178,13 @@
           </w:tcPr>
           <w:p>
             <w:r>
-              <w:t>/joinTeams</w:t>
-            </w:r>
+              <w:t>/</w:t>
+            </w:r>
+            <w:proofErr w:type="spellStart"/>
+            <w:r>
+              <w:t>joinTeams</w:t>
+            </w:r>
+            <w:proofErr w:type="spellEnd"/>
           </w:p>
         </w:tc>
         <w:tc>
@@ -988,8 +1199,13 @@
                 <w:numId w:val="12"/>
               </w:numPr>
             </w:pPr>
-            <w:r>
-              <w:t>team_ids (list of selected team ids)</w:t>
+            <w:proofErr w:type="spellStart"/>
+            <w:r>
+              <w:t>team_ids</w:t>
+            </w:r>
+            <w:proofErr w:type="spellEnd"/>
+            <w:r>
+              <w:t xml:space="preserve"> (list of selected team ids)</w:t>
             </w:r>
           </w:p>
         </w:tc>
@@ -1040,8 +1256,13 @@
           </w:tcPr>
           <w:p>
             <w:r>
-              <w:t>/viewRequestedMembers</w:t>
-            </w:r>
+              <w:t>/</w:t>
+            </w:r>
+            <w:proofErr w:type="spellStart"/>
+            <w:r>
+              <w:t>viewRequestedMembers</w:t>
+            </w:r>
+            <w:proofErr w:type="spellEnd"/>
           </w:p>
         </w:tc>
         <w:tc>
@@ -1056,8 +1277,13 @@
                 <w:numId w:val="12"/>
               </w:numPr>
             </w:pPr>
-            <w:r>
-              <w:t xml:space="preserve">team_id </w:t>
+            <w:proofErr w:type="spellStart"/>
+            <w:r>
+              <w:t>team_id</w:t>
+            </w:r>
+            <w:proofErr w:type="spellEnd"/>
+            <w:r>
+              <w:t xml:space="preserve"> </w:t>
             </w:r>
           </w:p>
         </w:tc>
@@ -1097,8 +1323,13 @@
                 <w:numId w:val="10"/>
               </w:numPr>
             </w:pPr>
-            <w:r>
-              <w:t>requestedMembers (list of usernames)</w:t>
+            <w:proofErr w:type="spellStart"/>
+            <w:r>
+              <w:t>requestedMembers</w:t>
+            </w:r>
+            <w:proofErr w:type="spellEnd"/>
+            <w:r>
+              <w:t xml:space="preserve"> (list of usernames)</w:t>
             </w:r>
           </w:p>
         </w:tc>
@@ -1120,8 +1351,13 @@
           </w:tcPr>
           <w:p>
             <w:r>
-              <w:t>/acceptMembers</w:t>
-            </w:r>
+              <w:t>/</w:t>
+            </w:r>
+            <w:proofErr w:type="spellStart"/>
+            <w:r>
+              <w:t>acceptMembers</w:t>
+            </w:r>
+            <w:proofErr w:type="spellEnd"/>
           </w:p>
         </w:tc>
         <w:tc>
@@ -1136,9 +1372,11 @@
                 <w:numId w:val="12"/>
               </w:numPr>
             </w:pPr>
+            <w:proofErr w:type="spellStart"/>
             <w:r>
               <w:t>team_id</w:t>
             </w:r>
+            <w:proofErr w:type="spellEnd"/>
           </w:p>
           <w:p>
             <w:pPr>
@@ -1148,9 +1386,11 @@
                 <w:numId w:val="12"/>
               </w:numPr>
             </w:pPr>
+            <w:proofErr w:type="spellStart"/>
             <w:r>
               <w:t>list_of_usernames</w:t>
             </w:r>
+            <w:proofErr w:type="spellEnd"/>
           </w:p>
         </w:tc>
         <w:tc>
@@ -1247,6 +1487,7 @@
               </w:numPr>
             </w:pPr>
             <w:r>
+              <w:lastRenderedPageBreak/>
               <w:t>email</w:t>
             </w:r>
           </w:p>
@@ -1258,10 +1499,11 @@
                 <w:numId w:val="10"/>
               </w:numPr>
             </w:pPr>
-            <w:r>
-              <w:lastRenderedPageBreak/>
+            <w:proofErr w:type="spellStart"/>
+            <w:r>
               <w:t>firstName</w:t>
             </w:r>
+            <w:proofErr w:type="spellEnd"/>
           </w:p>
           <w:p>
             <w:pPr>
@@ -1271,9 +1513,11 @@
                 <w:numId w:val="10"/>
               </w:numPr>
             </w:pPr>
+            <w:proofErr w:type="spellStart"/>
             <w:r>
               <w:t>lastName</w:t>
             </w:r>
+            <w:proofErr w:type="spellEnd"/>
           </w:p>
           <w:p>
             <w:pPr>
@@ -1283,9 +1527,11 @@
                 <w:numId w:val="10"/>
               </w:numPr>
             </w:pPr>
+            <w:proofErr w:type="spellStart"/>
             <w:r>
               <w:t>programOfStudy</w:t>
             </w:r>
+            <w:proofErr w:type="spellEnd"/>
           </w:p>
           <w:p>
             <w:pPr>
@@ -1321,11 +1567,10 @@
             <w:r>
               <w:t>/</w:t>
             </w:r>
+            <w:proofErr w:type="spellStart"/>
             <w:r>
               <w:t>t</w:t>
             </w:r>
-            <w:bookmarkStart w:id="0" w:name="_GoBack"/>
-            <w:bookmarkEnd w:id="0"/>
             <w:r>
               <w:t>eam</w:t>
             </w:r>
@@ -1335,6 +1580,7 @@
             <w:r>
               <w:t>InTeamParam</w:t>
             </w:r>
+            <w:proofErr w:type="spellEnd"/>
           </w:p>
         </w:tc>
         <w:tc>
@@ -1349,9 +1595,11 @@
                 <w:numId w:val="10"/>
               </w:numPr>
             </w:pPr>
+            <w:proofErr w:type="spellStart"/>
             <w:r>
               <w:t>teamParam_id</w:t>
             </w:r>
+            <w:proofErr w:type="spellEnd"/>
           </w:p>
         </w:tc>
         <w:tc>
@@ -1390,21 +1638,28 @@
                 <w:numId w:val="10"/>
               </w:numPr>
             </w:pPr>
+            <w:proofErr w:type="spellStart"/>
             <w:r>
               <w:t>list_of_teams</w:t>
             </w:r>
-          </w:p>
-          <w:p>
-            <w:pPr>
-              <w:pStyle w:val="ListParagraph"/>
-              <w:numPr>
-                <w:ilvl w:val="0"/>
-                <w:numId w:val="10"/>
-              </w:numPr>
-            </w:pPr>
-            <w:r>
-              <w:t>For each team in list_of_teams</w:t>
-            </w:r>
+            <w:proofErr w:type="spellEnd"/>
+          </w:p>
+          <w:p>
+            <w:pPr>
+              <w:pStyle w:val="ListParagraph"/>
+              <w:numPr>
+                <w:ilvl w:val="0"/>
+                <w:numId w:val="10"/>
+              </w:numPr>
+            </w:pPr>
+            <w:r>
+              <w:t xml:space="preserve">For each team in </w:t>
+            </w:r>
+            <w:proofErr w:type="spellStart"/>
+            <w:r>
+              <w:t>list_of_teams</w:t>
+            </w:r>
+            <w:proofErr w:type="spellEnd"/>
           </w:p>
           <w:p>
             <w:pPr>
@@ -1426,8 +1681,13 @@
                 <w:numId w:val="10"/>
               </w:numPr>
             </w:pPr>
-            <w:r>
-              <w:t>dateOfCreation (MM/DD/YY HH:MM:SS)</w:t>
+            <w:proofErr w:type="spellStart"/>
+            <w:r>
+              <w:t>dateOfCreation</w:t>
+            </w:r>
+            <w:proofErr w:type="spellEnd"/>
+            <w:r>
+              <w:t xml:space="preserve"> (MM/DD/YY HH:MM:SS)</w:t>
             </w:r>
           </w:p>
           <w:p>
@@ -1438,8 +1698,13 @@
                 <w:numId w:val="10"/>
               </w:numPr>
             </w:pPr>
-            <w:r>
-              <w:t>liason (username)</w:t>
+            <w:proofErr w:type="spellStart"/>
+            <w:r>
+              <w:t>liason</w:t>
+            </w:r>
+            <w:proofErr w:type="spellEnd"/>
+            <w:r>
+              <w:t xml:space="preserve"> (username)</w:t>
             </w:r>
           </w:p>
           <w:p>
@@ -1450,8 +1715,13 @@
                 <w:numId w:val="10"/>
               </w:numPr>
             </w:pPr>
-            <w:r>
-              <w:t>requestedMembers (list of student usernames)</w:t>
+            <w:proofErr w:type="spellStart"/>
+            <w:r>
+              <w:t>requestedMembers</w:t>
+            </w:r>
+            <w:proofErr w:type="spellEnd"/>
+            <w:r>
+              <w:t xml:space="preserve"> (list of student usernames)</w:t>
             </w:r>
           </w:p>
           <w:p>
@@ -1474,8 +1744,13 @@
                 <w:numId w:val="10"/>
               </w:numPr>
             </w:pPr>
-            <w:r>
-              <w:t>teamMembers (list of student usernames)</w:t>
+            <w:proofErr w:type="spellStart"/>
+            <w:r>
+              <w:t>teamMembers</w:t>
+            </w:r>
+            <w:proofErr w:type="spellEnd"/>
+            <w:r>
+              <w:t xml:space="preserve"> (list of student usernames)</w:t>
             </w:r>
           </w:p>
           <w:p>
@@ -1486,8 +1761,13 @@
                 <w:numId w:val="10"/>
               </w:numPr>
             </w:pPr>
-            <w:r>
-              <w:t>teamName (String)</w:t>
+            <w:proofErr w:type="spellStart"/>
+            <w:r>
+              <w:t>teamName</w:t>
+            </w:r>
+            <w:proofErr w:type="spellEnd"/>
+            <w:r>
+              <w:t xml:space="preserve"> (String)</w:t>
             </w:r>
           </w:p>
           <w:p>
@@ -1498,20 +1778,46 @@
                 <w:numId w:val="10"/>
               </w:numPr>
             </w:pPr>
-            <w:r>
-              <w:t>teamParamId (id of associated team Param)</w:t>
-            </w:r>
-          </w:p>
-          <w:p>
-            <w:pPr>
-              <w:pStyle w:val="ListParagraph"/>
-              <w:numPr>
-                <w:ilvl w:val="0"/>
-                <w:numId w:val="10"/>
-              </w:numPr>
-            </w:pPr>
-            <w:r>
-              <w:t>teamSize (int)</w:t>
+            <w:proofErr w:type="spellStart"/>
+            <w:r>
+              <w:t>teamParamId</w:t>
+            </w:r>
+            <w:proofErr w:type="spellEnd"/>
+            <w:r>
+              <w:t xml:space="preserve"> (id of associated team </w:t>
+            </w:r>
+            <w:proofErr w:type="spellStart"/>
+            <w:r>
+              <w:t>Param</w:t>
+            </w:r>
+            <w:proofErr w:type="spellEnd"/>
+            <w:r>
+              <w:t>)</w:t>
+            </w:r>
+          </w:p>
+          <w:p>
+            <w:pPr>
+              <w:pStyle w:val="ListParagraph"/>
+              <w:numPr>
+                <w:ilvl w:val="0"/>
+                <w:numId w:val="10"/>
+              </w:numPr>
+            </w:pPr>
+            <w:proofErr w:type="spellStart"/>
+            <w:r>
+              <w:t>teamSize</w:t>
+            </w:r>
+            <w:proofErr w:type="spellEnd"/>
+            <w:r>
+              <w:t xml:space="preserve"> (</w:t>
+            </w:r>
+            <w:proofErr w:type="spellStart"/>
+            <w:r>
+              <w:t>int</w:t>
+            </w:r>
+            <w:proofErr w:type="spellEnd"/>
+            <w:r>
+              <w:t>)</w:t>
             </w:r>
           </w:p>
         </w:tc>
@@ -1533,8 +1839,13 @@
           </w:tcPr>
           <w:p>
             <w:r>
-              <w:t>/liasionTeams</w:t>
-            </w:r>
+              <w:t>/</w:t>
+            </w:r>
+            <w:proofErr w:type="spellStart"/>
+            <w:r>
+              <w:t>liasionTeams</w:t>
+            </w:r>
+            <w:proofErr w:type="spellEnd"/>
           </w:p>
         </w:tc>
         <w:tc>
@@ -1583,21 +1894,28 @@
                 <w:numId w:val="10"/>
               </w:numPr>
             </w:pPr>
+            <w:proofErr w:type="spellStart"/>
             <w:r>
               <w:t>list_of_teams</w:t>
             </w:r>
-          </w:p>
-          <w:p>
-            <w:pPr>
-              <w:pStyle w:val="ListParagraph"/>
-              <w:numPr>
-                <w:ilvl w:val="0"/>
-                <w:numId w:val="10"/>
-              </w:numPr>
-            </w:pPr>
-            <w:r>
-              <w:t>For each team in list_of_teams</w:t>
-            </w:r>
+            <w:proofErr w:type="spellEnd"/>
+          </w:p>
+          <w:p>
+            <w:pPr>
+              <w:pStyle w:val="ListParagraph"/>
+              <w:numPr>
+                <w:ilvl w:val="0"/>
+                <w:numId w:val="10"/>
+              </w:numPr>
+            </w:pPr>
+            <w:r>
+              <w:t xml:space="preserve">For each team in </w:t>
+            </w:r>
+            <w:proofErr w:type="spellStart"/>
+            <w:r>
+              <w:t>list_of_teams</w:t>
+            </w:r>
+            <w:proofErr w:type="spellEnd"/>
           </w:p>
           <w:p>
             <w:pPr>
@@ -1619,8 +1937,13 @@
                 <w:numId w:val="10"/>
               </w:numPr>
             </w:pPr>
-            <w:r>
-              <w:t>dateOfCreation (MM/DD/YY HH:MM:SS)</w:t>
+            <w:proofErr w:type="spellStart"/>
+            <w:r>
+              <w:t>dateOfCreation</w:t>
+            </w:r>
+            <w:proofErr w:type="spellEnd"/>
+            <w:r>
+              <w:t xml:space="preserve"> (MM/DD/YY HH:MM:SS)</w:t>
             </w:r>
           </w:p>
           <w:p>
@@ -1631,8 +1954,13 @@
                 <w:numId w:val="10"/>
               </w:numPr>
             </w:pPr>
-            <w:r>
-              <w:t>liason (username)</w:t>
+            <w:proofErr w:type="spellStart"/>
+            <w:r>
+              <w:t>liason</w:t>
+            </w:r>
+            <w:proofErr w:type="spellEnd"/>
+            <w:r>
+              <w:t xml:space="preserve"> (username)</w:t>
             </w:r>
           </w:p>
           <w:p>
@@ -1643,8 +1971,13 @@
                 <w:numId w:val="10"/>
               </w:numPr>
             </w:pPr>
-            <w:r>
-              <w:t>requestedMembers (list of student usernames)</w:t>
+            <w:proofErr w:type="spellStart"/>
+            <w:r>
+              <w:t>requestedMembers</w:t>
+            </w:r>
+            <w:proofErr w:type="spellEnd"/>
+            <w:r>
+              <w:t xml:space="preserve"> (list of student usernames)</w:t>
             </w:r>
           </w:p>
           <w:p>
@@ -1667,8 +2000,13 @@
                 <w:numId w:val="10"/>
               </w:numPr>
             </w:pPr>
-            <w:r>
-              <w:t>teamMembers (list of student usernames)</w:t>
+            <w:proofErr w:type="spellStart"/>
+            <w:r>
+              <w:t>teamMembers</w:t>
+            </w:r>
+            <w:proofErr w:type="spellEnd"/>
+            <w:r>
+              <w:t xml:space="preserve"> (list of student usernames)</w:t>
             </w:r>
           </w:p>
           <w:p>
@@ -1679,8 +2017,13 @@
                 <w:numId w:val="10"/>
               </w:numPr>
             </w:pPr>
-            <w:r>
-              <w:t>teamName (String)</w:t>
+            <w:proofErr w:type="spellStart"/>
+            <w:r>
+              <w:t>teamName</w:t>
+            </w:r>
+            <w:proofErr w:type="spellEnd"/>
+            <w:r>
+              <w:t xml:space="preserve"> (String)</w:t>
             </w:r>
           </w:p>
           <w:p>
@@ -1691,21 +2034,47 @@
                 <w:numId w:val="10"/>
               </w:numPr>
             </w:pPr>
+            <w:proofErr w:type="spellStart"/>
             <w:r>
               <w:lastRenderedPageBreak/>
-              <w:t>teamParamId (id of associated team Param)</w:t>
-            </w:r>
-          </w:p>
-          <w:p>
-            <w:pPr>
-              <w:pStyle w:val="ListParagraph"/>
-              <w:numPr>
-                <w:ilvl w:val="0"/>
-                <w:numId w:val="10"/>
-              </w:numPr>
-            </w:pPr>
-            <w:r>
-              <w:t>teamSize (int)</w:t>
+              <w:t>teamParamId</w:t>
+            </w:r>
+            <w:proofErr w:type="spellEnd"/>
+            <w:r>
+              <w:t xml:space="preserve"> (id of associated team </w:t>
+            </w:r>
+            <w:proofErr w:type="spellStart"/>
+            <w:r>
+              <w:t>Param</w:t>
+            </w:r>
+            <w:proofErr w:type="spellEnd"/>
+            <w:r>
+              <w:t>)</w:t>
+            </w:r>
+          </w:p>
+          <w:p>
+            <w:pPr>
+              <w:pStyle w:val="ListParagraph"/>
+              <w:numPr>
+                <w:ilvl w:val="0"/>
+                <w:numId w:val="10"/>
+              </w:numPr>
+            </w:pPr>
+            <w:proofErr w:type="spellStart"/>
+            <w:r>
+              <w:t>teamSize</w:t>
+            </w:r>
+            <w:proofErr w:type="spellEnd"/>
+            <w:r>
+              <w:t xml:space="preserve"> (</w:t>
+            </w:r>
+            <w:proofErr w:type="spellStart"/>
+            <w:r>
+              <w:t>int</w:t>
+            </w:r>
+            <w:proofErr w:type="spellEnd"/>
+            <w:r>
+              <w:t>)</w:t>
             </w:r>
           </w:p>
         </w:tc>

</xml_diff>